<commit_message>
Updated general instructions for clarity
</commit_message>
<xml_diff>
--- a/CICADA_Details.docx
+++ b/CICADA_Details.docx
@@ -133,91 +133,74 @@
       </w:r>
     </w:p>
     <w:p>
-      <w:pPr>
+      <w:r>
+        <w:t>The Comprehensive Independent Component Analysis Denoising Assistant (CICADA) is a novel ICA-based denoising method</w:t>
+      </w:r>
+      <w:r>
+        <w:t xml:space="preserve"> applicable for both resting-state and task-based fMRI data</w:t>
+      </w:r>
+      <w:r>
+        <w:t xml:space="preserve">. </w:t>
+      </w:r>
+      <w:r>
+        <w:t xml:space="preserve">CICADA is designed </w:t>
+      </w:r>
+      <w:r>
+        <w:t>for</w:t>
+      </w:r>
+      <w:r>
+        <w:t xml:space="preserve"> after preprocessing (including normalization to MNI space but without smoothing) but before statistical analyses. </w:t>
+      </w:r>
+      <w:r>
+        <w:t>CICADA uses manual IC classification guidelines</w:t>
+      </w:r>
+      <w:r>
+        <w:fldChar w:fldCharType="begin"/>
+      </w:r>
+      <w:r>
+        <w:instrText xml:space="preserve"> ADDIN ZOTERO_ITEM CSL_CITATION {"citationID":"YHZaeH8e","properties":{"formattedCitation":"\\super 1\\nosupersub{}","plainCitation":"1","noteIndex":0},"citationItems":[{"id":204,"uris":["http://zotero.org/users/9019901/items/XQUZKT3P"],"itemData":{"id":204,"type":"article-journal","abstract":"We present a practical “how-to” guide to help determine whether single-subject fMRI independent components (ICs) characterise structured noise or not. Manual identification of signal and noise after ICA decomposition is required for efficient data denoising: to train supervised algorithms, to check the results of unsupervised ones or to manually clean the data. In this paper we describe the main spatial and temporal features of ICs and provide general guidelines on how to evaluate these. Examples of signal and noise components are provided from a wide range of datasets (3T data, including examples from the UK Biobank and the Human Connectome Project, and 7T data), together with practical guidelines for their identification. Finally, we discuss how the data quality, data type and preprocessing can influence the characteristics of the ICs and present examples of particularly challenging datasets.","container-title":"Neuroimage","note":"Citation Key: Griffanti2017-gu\npublisher: Elsevier BV\ntex.copyright: http://creativecommons.org/licenses/by/4.0/","page":"188–205","title":"Hand classification of fMRI ICA noise components","volume":"154","author":[{"family":"Griffanti","given":"Ludovica"},{"family":"Douaud","given":"Gwenaëlle"},{"family":"Bijsterbosch","given":"Janine"},{"family":"Evangelisti","given":"Stefania"},{"family":"Alfaro-Almagro","given":"Fidel"},{"family":"Glasser","given":"Matthew F"},{"family":"Duff","given":"Eugene P"},{"family":"Fitzgibbon","given":"Sean"},{"family":"Westphal","given":"Robert"},{"family":"Carone","given":"Davide"},{"family":"Beckmann","given":"Christian F"},{"family":"Smith","given":"Stephen M"}],"issued":{"date-parts":[["2017",7]]},"citation-key":"Griffanti2017-gu"}}],"schema":"https://github.com/citation-style-language/schema/raw/master/csl-citation.json"} </w:instrText>
+      </w:r>
+      <w:r>
+        <w:fldChar w:fldCharType="separate"/>
+      </w:r>
+      <w:r>
+        <w:rPr>
+          <w:vertAlign w:val="superscript"/>
+        </w:rPr>
+        <w:t>1</w:t>
+      </w:r>
+      <w:r>
+        <w:fldChar w:fldCharType="end"/>
+      </w:r>
+      <w:r>
+        <w:t xml:space="preserve"> (the gold-standard of ICA denoising) to </w:t>
+      </w:r>
+      <w:r>
+        <w:t xml:space="preserve">help identify all commonly established sources of fMRI noise. Specifically, CICADA uses the IC spatial maps, timeseries, and power spectrums to classify ICs as signal or various types of noise. CICADA can be split into three main different sections. First is Automatic CICADA, which performs subject-level ICA denoising and quality control automatically. Second is Manual CICADA, a fully optional step, which allows a user to perform a highly efficient version of manual IC denoising with quality control analyses. Third is Group CICADA, which will perform group-level processing and quality control of the CICADA-denoised data. Altogether, CICADA aims to </w:t>
+      </w:r>
+      <w:r>
+        <w:t xml:space="preserve">effectively </w:t>
+      </w:r>
+      <w:r>
+        <w:t>automate the manual gold standard, make the gold-standard more efficient and approachable, and significantly ease quality control analyses following denoising.</w:t>
+      </w:r>
+    </w:p>
+    <w:p/>
+    <w:p>
+      <w:pPr>
+        <w:jc w:val="center"/>
         <w:rPr>
           <w:b/>
           <w:bCs/>
         </w:rPr>
       </w:pPr>
-    </w:p>
-    <w:p>
-      <w:r>
-        <w:t>The Comprehensive Independent Component Analysis Denoising Assistant (CICADA) is a novel ICA-based denoising method</w:t>
-      </w:r>
-      <w:r>
-        <w:t xml:space="preserve"> applicable for both resting-state and task-based fMRI data</w:t>
-      </w:r>
-      <w:r>
-        <w:t xml:space="preserve">. </w:t>
-      </w:r>
-      <w:r>
-        <w:t xml:space="preserve">CICADA is designed </w:t>
-      </w:r>
-      <w:r>
-        <w:t>for</w:t>
-      </w:r>
-      <w:r>
-        <w:t xml:space="preserve"> after preprocessing (including normalization to MNI space but without smoothing) but before statistical analyses. </w:t>
-      </w:r>
-      <w:r>
-        <w:t>CICADA uses manual IC classification guidelines</w:t>
-      </w:r>
-      <w:r>
-        <w:fldChar w:fldCharType="begin"/>
-      </w:r>
-      <w:r>
-        <w:instrText xml:space="preserve"> ADDIN ZOTERO_ITEM CSL_CITATION {"citationID":"YHZaeH8e","properties":{"formattedCitation":"\\super 1\\nosupersub{}","plainCitation":"1","noteIndex":0},"citationItems":[{"id":204,"uris":["http://zotero.org/users/9019901/items/XQUZKT3P"],"itemData":{"id":204,"type":"article-journal","abstract":"We present a practical “how-to” guide to help determine whether single-subject fMRI independent components (ICs) characterise structured noise or not. Manual identification of signal and noise after ICA decomposition is required for efficient data denoising: to train supervised algorithms, to check the results of unsupervised ones or to manually clean the data. In this paper we describe the main spatial and temporal features of ICs and provide general guidelines on how to evaluate these. Examples of signal and noise components are provided from a wide range of datasets (3T data, including examples from the UK Biobank and the Human Connectome Project, and 7T data), together with practical guidelines for their identification. Finally, we discuss how the data quality, data type and preprocessing can influence the characteristics of the ICs and present examples of particularly challenging datasets.","container-title":"Neuroimage","note":"Citation Key: Griffanti2017-gu\npublisher: Elsevier BV\ntex.copyright: http://creativecommons.org/licenses/by/4.0/","page":"188–205","title":"Hand classification of fMRI ICA noise components","volume":"154","author":[{"family":"Griffanti","given":"Ludovica"},{"family":"Douaud","given":"Gwenaëlle"},{"family":"Bijsterbosch","given":"Janine"},{"family":"Evangelisti","given":"Stefania"},{"family":"Alfaro-Almagro","given":"Fidel"},{"family":"Glasser","given":"Matthew F"},{"family":"Duff","given":"Eugene P"},{"family":"Fitzgibbon","given":"Sean"},{"family":"Westphal","given":"Robert"},{"family":"Carone","given":"Davide"},{"family":"Beckmann","given":"Christian F"},{"family":"Smith","given":"Stephen M"}],"issued":{"date-parts":[["2017",7]]},"citation-key":"Griffanti2017-gu"}}],"schema":"https://github.com/citation-style-language/schema/raw/master/csl-citation.json"} </w:instrText>
-      </w:r>
-      <w:r>
-        <w:fldChar w:fldCharType="separate"/>
-      </w:r>
-      <w:r>
-        <w:rPr>
-          <w:vertAlign w:val="superscript"/>
-        </w:rPr>
-        <w:t>1</w:t>
-      </w:r>
-      <w:r>
-        <w:fldChar w:fldCharType="end"/>
-      </w:r>
-      <w:r>
-        <w:t xml:space="preserve"> (the gold-standard of ICA denoising) to </w:t>
-      </w:r>
-      <w:r>
-        <w:t xml:space="preserve">help identify all commonly established sources of fMRI noise. Specifically, CICADA uses the IC spatial maps, timeseries, and power spectrums to classify ICs as signal or various types of noise. CICADA can be split into three main different sections. First is Automatic CICADA, which performs subject-level ICA denoising and quality control automatically. Second is Manual CICADA, a fully optional step, which allows a user to perform a highly efficient version of manual IC denoising with quality control analyses. Third is Group CICADA, which will perform group-level processing and quality control of the CICADA-denoised data. Altogether, CICADA aims to </w:t>
-      </w:r>
-      <w:r>
-        <w:t xml:space="preserve">effectively </w:t>
-      </w:r>
-      <w:r>
-        <w:t>automate the manual gold standard, make the gold-standard more efficient and approachable, and significantly ease quality control analyses following denoising.</w:t>
-      </w:r>
-    </w:p>
-    <w:p/>
-    <w:p>
-      <w:pPr>
-        <w:jc w:val="center"/>
+      <w:r>
         <w:rPr>
           <w:b/>
           <w:bCs/>
         </w:rPr>
-      </w:pPr>
-      <w:r>
-        <w:rPr>
-          <w:b/>
-          <w:bCs/>
-        </w:rPr>
         <w:t>CICADA Use Cases</w:t>
       </w:r>
-    </w:p>
-    <w:p>
-      <w:pPr>
-        <w:jc w:val="center"/>
-        <w:rPr>
-          <w:b/>
-          <w:bCs/>
-        </w:rPr>
-      </w:pPr>
     </w:p>
     <w:p>
       <w:r>
@@ -343,15 +326,6 @@
       </w:r>
     </w:p>
     <w:p>
-      <w:pPr>
-        <w:jc w:val="center"/>
-        <w:rPr>
-          <w:b/>
-          <w:bCs/>
-        </w:rPr>
-      </w:pPr>
-    </w:p>
-    <w:p>
       <w:r>
         <w:t xml:space="preserve">The most recent version of </w:t>
       </w:r>
@@ -406,7 +380,6 @@
         </w:numPr>
       </w:pPr>
       <w:r>
-        <w:lastRenderedPageBreak/>
         <w:t>Matlab (tested on version 2022a)</w:t>
       </w:r>
     </w:p>
@@ -767,7 +740,6 @@
         <w:t xml:space="preserve"> CICADA</w:t>
       </w:r>
     </w:p>
-    <w:p/>
     <w:p>
       <w:r>
         <w:t xml:space="preserve">Broadly, </w:t>
@@ -976,7 +948,6 @@
         <w:t>fMRIPrep preprocessing:</w:t>
       </w:r>
     </w:p>
-    <w:p/>
     <w:p>
       <w:r>
         <w:t>CICADA requires BIDS file</w:t>
@@ -1052,6 +1023,7 @@
               <w:rPr>
                 <w:noProof/>
               </w:rPr>
+              <w:lastRenderedPageBreak/>
               <w:drawing>
                 <wp:inline distT="0" distB="0" distL="0" distR="0" wp14:anchorId="22E558FD" wp14:editId="53939BAE">
                   <wp:extent cx="5943600" cy="1191260"/>
@@ -2159,14 +2131,6 @@
       </w:r>
     </w:p>
     <w:p>
-      <w:pPr>
-        <w:rPr>
-          <w:b/>
-          <w:bCs/>
-        </w:rPr>
-      </w:pPr>
-    </w:p>
-    <w:p>
       <w:r>
         <w:t xml:space="preserve">If </w:t>
       </w:r>
@@ -2843,6 +2807,7 @@
     <w:p/>
     <w:p>
       <w:r>
+        <w:lastRenderedPageBreak/>
         <w:t>The “</w:t>
       </w:r>
       <w:proofErr w:type="spellStart"/>
@@ -3082,7 +3047,6 @@
         <w:t xml:space="preserve"> Methods</w:t>
       </w:r>
     </w:p>
-    <w:p/>
     <w:p>
       <w:r>
         <w:t xml:space="preserve">CICADA methods are all contained within the </w:t>
@@ -3112,7 +3076,10 @@
       </w:r>
       <w:proofErr w:type="spellEnd"/>
       <w:r>
-        <w:t xml:space="preserve"> are described in detail below:</w:t>
+        <w:t xml:space="preserve"> are described in detail below</w:t>
+      </w:r>
+      <w:r>
+        <w:t>.</w:t>
       </w:r>
     </w:p>
     <w:p/>
@@ -3148,10 +3115,61 @@
         <w:t>CICADA_1_MasksandICAs.sh</w:t>
       </w:r>
     </w:p>
+    <w:p>
+      <w:r>
+        <w:t xml:space="preserve">Broadly, the first </w:t>
+      </w:r>
+      <w:proofErr w:type="spellStart"/>
+      <w:r>
+        <w:t>basescript</w:t>
+      </w:r>
+      <w:proofErr w:type="spellEnd"/>
+      <w:r>
+        <w:t xml:space="preserve"> </w:t>
+      </w:r>
+      <w:r>
+        <w:t>creates</w:t>
+      </w:r>
+      <w:r>
+        <w:t xml:space="preserve"> anatomical and functional masks, </w:t>
+      </w:r>
+      <w:r>
+        <w:t>performs</w:t>
+      </w:r>
+      <w:r>
+        <w:t xml:space="preserve"> FSL’s MELODIC to generate ICs, and </w:t>
+      </w:r>
+      <w:r>
+        <w:t>provides</w:t>
+      </w:r>
+      <w:r>
+        <w:t xml:space="preserve"> relevant calculations of these I</w:t>
+      </w:r>
+      <w:r>
+        <w:t>C</w:t>
+      </w:r>
+      <w:r>
+        <w:t xml:space="preserve">s, using the previously created masks, to prepare for IC </w:t>
+      </w:r>
+      <w:r>
+        <w:t>classification</w:t>
+      </w:r>
+      <w:r>
+        <w:t xml:space="preserve"> in the second </w:t>
+      </w:r>
+      <w:proofErr w:type="spellStart"/>
+      <w:r>
+        <w:t>basescript</w:t>
+      </w:r>
+      <w:proofErr w:type="spellEnd"/>
+      <w:r>
+        <w:t xml:space="preserve">. </w:t>
+      </w:r>
+    </w:p>
     <w:p/>
     <w:p>
       <w:r>
-        <w:t xml:space="preserve">The first </w:t>
+        <w:t xml:space="preserve">Many new masks are generated by the first </w:t>
       </w:r>
       <w:proofErr w:type="spellStart"/>
       <w:r>
@@ -3159,99 +3177,89 @@
       </w:r>
       <w:proofErr w:type="spellEnd"/>
       <w:r>
-        <w:t xml:space="preserve"> is a bash script. Broadly, the first </w:t>
-      </w:r>
-      <w:proofErr w:type="spellStart"/>
-      <w:r>
-        <w:t>basescript</w:t>
-      </w:r>
-      <w:proofErr w:type="spellEnd"/>
+        <w:t xml:space="preserve">. First, a new functional mask is created to ensure that areas outside of the brain tissue (but generally excluding the skull) are included. This helps ensure that CICADA will be able to characterize both sinus flow and edge artifact. This is accomplished by first taking the maximum of the original functional mask and the anatomy mask (resampled to functional space). Second, the output from </w:t>
+      </w:r>
+      <w:r>
+        <w:t>the first step</w:t>
+      </w:r>
+      <w:r>
+        <w:t xml:space="preserve"> is masked both by a 6</w:t>
+      </w:r>
       <w:r>
         <w:t xml:space="preserve"> </w:t>
       </w:r>
       <w:r>
-        <w:t>creates</w:t>
-      </w:r>
-      <w:r>
-        <w:t xml:space="preserve"> anatomical and functional masks, </w:t>
-      </w:r>
-      <w:r>
-        <w:t>performs</w:t>
-      </w:r>
-      <w:r>
-        <w:t xml:space="preserve"> FSL’s MELODIC to generate ICs, and </w:t>
-      </w:r>
-      <w:r>
-        <w:t>provides</w:t>
-      </w:r>
-      <w:r>
-        <w:t xml:space="preserve"> relevant calculations of these I</w:t>
-      </w:r>
-      <w:r>
-        <w:t>C</w:t>
-      </w:r>
-      <w:r>
-        <w:t xml:space="preserve">s, using the previously created masks, to prepare for IC </w:t>
-      </w:r>
-      <w:r>
-        <w:t>classification</w:t>
-      </w:r>
-      <w:r>
-        <w:t xml:space="preserve"> in the second </w:t>
-      </w:r>
-      <w:proofErr w:type="spellStart"/>
-      <w:r>
-        <w:t>basescript</w:t>
-      </w:r>
-      <w:proofErr w:type="spellEnd"/>
-      <w:r>
-        <w:t xml:space="preserve">. </w:t>
+        <w:t xml:space="preserve">mm gaussian smoothed anatomical mask and a lightly </w:t>
+      </w:r>
+      <w:proofErr w:type="spellStart"/>
+      <w:r>
+        <w:t>thresholded</w:t>
+      </w:r>
+      <w:proofErr w:type="spellEnd"/>
+      <w:r>
+        <w:t xml:space="preserve"> unmasked functional file to form the final functional mask. </w:t>
+      </w:r>
+      <w:r>
+        <w:t xml:space="preserve">Altogether, this creates a functional mask large enough to include sinus flow and edge artifact, but without retaining large amounts of other material (e.g., skull, eyes, etc.). </w:t>
+      </w:r>
+      <w:r>
+        <w:t xml:space="preserve">The unmasked functional file is then masked by this new functional mask (which is used as the functional mask for all future calculations as well). </w:t>
       </w:r>
     </w:p>
     <w:p/>
     <w:p>
       <w:r>
-        <w:t xml:space="preserve">Many new masks are generated by the first </w:t>
-      </w:r>
-      <w:proofErr w:type="spellStart"/>
-      <w:r>
-        <w:t>basescript</w:t>
-      </w:r>
-      <w:proofErr w:type="spellEnd"/>
-      <w:r>
-        <w:t xml:space="preserve">. First, a new functional mask is created to ensure that areas outside of the brain tissue (but generally excluding the skull) are included. This helps ensure that CICADA will be able to characterize both sinus flow and edge artifact. This is accomplished by first taking the maximum of the original functional mask and the anatomy mask (resampled to functional space). Second, the output from </w:t>
-      </w:r>
-      <w:r>
-        <w:t>the first step</w:t>
-      </w:r>
-      <w:r>
-        <w:t xml:space="preserve"> is masked both by a 6</w:t>
+        <w:t>Several region-based probability files and masks are then created. In each case, a probability file (an approximation of the relative chance that a voxel belongs to the given region) is created first. Then, a mask of this region is generated, usually by thresholding at a robust 67</w:t>
+      </w:r>
+      <w:r>
+        <w:rPr>
+          <w:vertAlign w:val="superscript"/>
+        </w:rPr>
+        <w:t>th</w:t>
+      </w:r>
+      <w:r>
+        <w:t xml:space="preserve"> percentile. First, </w:t>
+      </w:r>
+      <w:r>
+        <w:t xml:space="preserve">a stringent </w:t>
+      </w:r>
+      <w:r>
+        <w:t xml:space="preserve">susceptibility probability and mask is calculated. In short, </w:t>
+      </w:r>
+      <w:r>
+        <w:t xml:space="preserve">functional file voxels whose values fall at or above the robust </w:t>
+      </w:r>
+      <w:r>
+        <w:t>50</w:t>
+      </w:r>
+      <w:r>
+        <w:rPr>
+          <w:vertAlign w:val="superscript"/>
+        </w:rPr>
+        <w:t>th</w:t>
+      </w:r>
+      <w:r>
+        <w:t xml:space="preserve"> percentile </w:t>
+      </w:r>
+      <w:proofErr w:type="gramStart"/>
+      <w:r>
+        <w:t>are</w:t>
+      </w:r>
+      <w:proofErr w:type="gramEnd"/>
+      <w:r>
+        <w:t xml:space="preserve"> given a susceptibility probability of 0%</w:t>
+      </w:r>
+      <w:r>
+        <w:t xml:space="preserve"> with susceptibility values increasing up to 100% as functional file voxels decrease</w:t>
       </w:r>
       <w:r>
         <w:t xml:space="preserve"> </w:t>
       </w:r>
       <w:r>
-        <w:t xml:space="preserve">mm gaussian smoothed anatomical mask and a lightly </w:t>
-      </w:r>
-      <w:proofErr w:type="spellStart"/>
-      <w:r>
-        <w:t>thresholded</w:t>
-      </w:r>
-      <w:proofErr w:type="spellEnd"/>
-      <w:r>
-        <w:t xml:space="preserve"> unmasked functional file to form the final functional mask. </w:t>
-      </w:r>
-      <w:r>
-        <w:t xml:space="preserve">Altogether, this creates a functional mask large enough to include sinus flow and edge artifact, but without retaining large amounts of other material (e.g., skull, eyes, etc.). </w:t>
-      </w:r>
-      <w:r>
-        <w:t xml:space="preserve">The unmasked functional file is then masked by this new functional mask (which is used as the functional mask for all future calculations as well). </w:t>
-      </w:r>
-    </w:p>
-    <w:p/>
-    <w:p>
-      <w:r>
-        <w:t>Several region-based probability files and masks are then created. In each case, a probability file (an approximation of the relative chance that a voxel belongs to the given region) is created first. Then, a mask of this region is generated, usually by thresholding at a robust 67</w:t>
+        <w:t xml:space="preserve">to </w:t>
+      </w:r>
+      <w:r>
+        <w:t>the 0</w:t>
       </w:r>
       <w:r>
         <w:rPr>
@@ -3260,56 +3268,6 @@
         <w:t>th</w:t>
       </w:r>
       <w:r>
-        <w:t xml:space="preserve"> percentile. First, </w:t>
-      </w:r>
-      <w:r>
-        <w:t xml:space="preserve">a stringent </w:t>
-      </w:r>
-      <w:r>
-        <w:t xml:space="preserve">susceptibility probability and mask is calculated. In short, </w:t>
-      </w:r>
-      <w:r>
-        <w:t xml:space="preserve">functional file voxels whose values fall at or above the robust </w:t>
-      </w:r>
-      <w:r>
-        <w:t>50</w:t>
-      </w:r>
-      <w:r>
-        <w:rPr>
-          <w:vertAlign w:val="superscript"/>
-        </w:rPr>
-        <w:t>th</w:t>
-      </w:r>
-      <w:r>
-        <w:t xml:space="preserve"> percentile </w:t>
-      </w:r>
-      <w:proofErr w:type="gramStart"/>
-      <w:r>
-        <w:t>are</w:t>
-      </w:r>
-      <w:proofErr w:type="gramEnd"/>
-      <w:r>
-        <w:t xml:space="preserve"> given a susceptibility probability of 0%</w:t>
-      </w:r>
-      <w:r>
-        <w:t xml:space="preserve"> with susceptibility values increasing up to 100% as functional file voxels decrease</w:t>
-      </w:r>
-      <w:r>
-        <w:t xml:space="preserve"> </w:t>
-      </w:r>
-      <w:r>
-        <w:t xml:space="preserve">to </w:t>
-      </w:r>
-      <w:r>
-        <w:t>the 0</w:t>
-      </w:r>
-      <w:r>
-        <w:rPr>
-          <w:vertAlign w:val="superscript"/>
-        </w:rPr>
-        <w:t>th</w:t>
-      </w:r>
-      <w:r>
         <w:t xml:space="preserve"> percentile. Next, the edge region is calculated. First, the susceptibility mask is subtracted from the functional mask. Second, an eroded and smoothed functional mask is subtracted to give the edge region. Gray matter</w:t>
       </w:r>
       <w:r>
@@ -3343,39 +3301,39 @@
         <w:t xml:space="preserve"> are resampled, then the edge and susceptibility probability files are subtracted and then masked by the functional mask. </w:t>
       </w:r>
       <w:r>
-        <w:t xml:space="preserve">Next, a subependymal </w:t>
+        <w:t xml:space="preserve">Next, a subependymal region is calculated. In short, </w:t>
+      </w:r>
+      <w:r>
+        <w:t xml:space="preserve">first, </w:t>
+      </w:r>
+      <w:r>
+        <w:t>CSF and WM</w:t>
+      </w:r>
+      <w:r>
+        <w:t xml:space="preserve"> are masked by an eroded anatomy mask. The GM probability is then subtracted out and then smoothing is applied. The overlap between these modified CSF and WM files are then used to estimate the subependymal region.</w:t>
+      </w:r>
+      <w:r>
+        <w:t xml:space="preserve"> Next, a </w:t>
+      </w:r>
+      <w:proofErr w:type="spellStart"/>
+      <w:r>
+        <w:t>NotGM</w:t>
+      </w:r>
+      <w:proofErr w:type="spellEnd"/>
+      <w:r>
+        <w:t xml:space="preserve"> region is calculated by subtracting the GM region from the functional mask. An “</w:t>
+      </w:r>
+      <w:proofErr w:type="spellStart"/>
+      <w:r>
+        <w:t>inbrain</w:t>
+      </w:r>
+      <w:proofErr w:type="spellEnd"/>
+      <w:r>
+        <w:t xml:space="preserve">” region </w:t>
       </w:r>
       <w:r>
         <w:lastRenderedPageBreak/>
-        <w:t xml:space="preserve">region is calculated. In short, </w:t>
-      </w:r>
-      <w:r>
-        <w:t xml:space="preserve">first, </w:t>
-      </w:r>
-      <w:r>
-        <w:t>CSF and WM</w:t>
-      </w:r>
-      <w:r>
-        <w:t xml:space="preserve"> are masked by an eroded anatomy mask. The GM probability is then subtracted out and then smoothing is applied. The overlap between these modified CSF and WM files are then used to estimate the subependymal region.</w:t>
-      </w:r>
-      <w:r>
-        <w:t xml:space="preserve"> Next, a </w:t>
-      </w:r>
-      <w:proofErr w:type="spellStart"/>
-      <w:r>
-        <w:t>NotGM</w:t>
-      </w:r>
-      <w:proofErr w:type="spellEnd"/>
-      <w:r>
-        <w:t xml:space="preserve"> region is calculated by subtracting the GM region from the functional mask. An “</w:t>
-      </w:r>
-      <w:proofErr w:type="spellStart"/>
-      <w:r>
-        <w:t>inbrain</w:t>
-      </w:r>
-      <w:proofErr w:type="spellEnd"/>
-      <w:r>
-        <w:t xml:space="preserve">” region is generated by subtracting the subependymal region from a combined GM and WM region. An “outbrain” region is then formed from subtracting this </w:t>
+        <w:t xml:space="preserve">is generated by subtracting the subependymal region from a combined GM and WM region. An “outbrain” region is then formed from subtracting this </w:t>
       </w:r>
       <w:r>
         <w:t>“</w:t>
@@ -3767,7 +3725,6 @@
         <w:t>CICADA_2_AutoLabeling.m</w:t>
       </w:r>
     </w:p>
-    <w:p/>
     <w:p>
       <w:pPr>
         <w:rPr>
@@ -3776,7 +3733,7 @@
         </w:rPr>
       </w:pPr>
       <w:r>
-        <w:t xml:space="preserve">The second </w:t>
+        <w:t xml:space="preserve">Broadly, the second </w:t>
       </w:r>
       <w:proofErr w:type="spellStart"/>
       <w:r>
@@ -3784,7 +3741,28 @@
       </w:r>
       <w:proofErr w:type="spellEnd"/>
       <w:r>
-        <w:t xml:space="preserve"> should be run in Matlab following the first </w:t>
+        <w:t xml:space="preserve"> classifies the ICs and applies nonaggressive denoising</w:t>
+      </w:r>
+      <w:r>
+        <w:t>. First, a smaller, more constrained, functional mask is generated</w:t>
+      </w:r>
+      <w:r>
+        <w:t xml:space="preserve">. The purpose of this constrained mask is </w:t>
+      </w:r>
+      <w:r>
+        <w:t xml:space="preserve">to </w:t>
+      </w:r>
+      <w:r>
+        <w:t xml:space="preserve">help later generate </w:t>
+      </w:r>
+      <w:r>
+        <w:t xml:space="preserve">an improved group functional mask. Next, an HRF response is estimated using a double gamma </w:t>
+      </w:r>
+      <w:r>
+        <w:t>HRF</w:t>
+      </w:r>
+      <w:r>
+        <w:t xml:space="preserve">. If the functional file is a task-based scan, and a task events file is provided, an HRF response estimate based on the task events file is also generated. Next, the second </w:t>
       </w:r>
       <w:proofErr w:type="spellStart"/>
       <w:r>
@@ -3792,26 +3770,65 @@
       </w:r>
       <w:proofErr w:type="spellEnd"/>
       <w:r>
-        <w:t xml:space="preserve">. </w:t>
-      </w:r>
-      <w:r>
-        <w:t>First, a smaller, more constrained, functional mask is generated</w:t>
-      </w:r>
-      <w:r>
-        <w:t xml:space="preserve">. The purpose of this constrained mask is </w:t>
-      </w:r>
-      <w:r>
-        <w:t xml:space="preserve">to </w:t>
-      </w:r>
-      <w:r>
-        <w:t xml:space="preserve">help </w:t>
+        <w:t xml:space="preserve"> uses the outputs of the first </w:t>
+      </w:r>
+      <w:proofErr w:type="spellStart"/>
+      <w:r>
+        <w:t>basescript</w:t>
+      </w:r>
+      <w:proofErr w:type="spellEnd"/>
+      <w:r>
+        <w:t xml:space="preserve"> to calculate the general IC spatial overlap with each relevant region and network</w:t>
+      </w:r>
+      <w:r>
+        <w:t>. The</w:t>
+      </w:r>
+      <w:r>
+        <w:t xml:space="preserve"> relative proportion of each region overlap </w:t>
       </w:r>
       <w:r>
         <w:lastRenderedPageBreak/>
-        <w:t xml:space="preserve">later generate </w:t>
-      </w:r>
-      <w:r>
-        <w:t xml:space="preserve">an improved group functional mask. Next, an HRF response is estimated using a double gamma </w:t>
+        <w:t>compared to the total spatial IC map</w:t>
+      </w:r>
+      <w:r>
+        <w:t xml:space="preserve"> is also calculated</w:t>
+      </w:r>
+      <w:r>
+        <w:t>. Smoothness (“smoothing retention”) is estimated by dividing the summation of the non-</w:t>
+      </w:r>
+      <w:proofErr w:type="spellStart"/>
+      <w:r>
+        <w:t>thresholded</w:t>
+      </w:r>
+      <w:proofErr w:type="spellEnd"/>
+      <w:r>
+        <w:t xml:space="preserve"> IC z-stat map by the smoothed one (see </w:t>
+      </w:r>
+      <w:r>
+        <w:t>“</w:t>
+      </w:r>
+      <w:proofErr w:type="spellStart"/>
+      <w:r>
+        <w:t>Basescript</w:t>
+      </w:r>
+      <w:proofErr w:type="spellEnd"/>
+      <w:r>
+        <w:t xml:space="preserve"> 1: </w:t>
+      </w:r>
+      <w:r>
+        <w:rPr>
+          <w:rFonts w:ascii="Consolas" w:hAnsi="Consolas" w:cs="Consolas"/>
+        </w:rPr>
+        <w:t>CICADA_1_MasksandICAs.sh</w:t>
+      </w:r>
+      <w:r>
+        <w:t xml:space="preserve">” </w:t>
+      </w:r>
+      <w:r>
+        <w:t>section</w:t>
+      </w:r>
+      <w:r>
+        <w:t>). Next, general power frequency  proportions are calculated and categorized by low frequency (&lt;0.008 Hz), BOLD (0.008-0.15 Hz), and high frequency (&gt;0.15 Hz). The overlap between the IC power frequencies and the estimated HRF responses power frequencies is also calculated (“</w:t>
       </w:r>
       <w:proofErr w:type="spellStart"/>
       <w:r>
@@ -3819,7 +3836,64 @@
       </w:r>
       <w:proofErr w:type="spellEnd"/>
       <w:r>
-        <w:t xml:space="preserve">. If the functional file is a task-based scan, and a task events file is provided, an HRF response estimate based on the task events file is also generated. Next, the second </w:t>
+        <w:t xml:space="preserve"> power frequency overlap”). Next, timeseries correlations to DVARS, Framewise Displacement (FD</w:t>
+      </w:r>
+      <w:r>
+        <w:t>, the version proposed by Power 2012</w:t>
+      </w:r>
+      <w:r>
+        <w:fldChar w:fldCharType="begin"/>
+      </w:r>
+      <w:r>
+        <w:instrText xml:space="preserve"> ADDIN ZOTERO_ITEM CSL_CITATION {"citationID":"jdCAAAkY","properties":{"formattedCitation":"\\super 3\\nosupersub{}","plainCitation":"3","noteIndex":0},"citationItems":[{"id":444,"uris":["http://zotero.org/users/9019901/items/ZJD89E2C"],"itemData":{"id":444,"type":"article-journal","abstract":"Here, we demonstrate that subject motion produces substantial changes in the timecourses of resting state functional connectivity MRI (rs-fcMRI) data despite compensatory spatial registration and regression of motion estimates from the data. These changes cause systematic but spurious correlation structures throughout the brain. Specifically, many long-distance correlations are decreased by subject motion, whereas many short-distance correlations are increased. These changes in rs-fcMRI correlations do not arise from, nor are they adequately countered by, some common functional connectivity processing steps. Two indices of data quality are proposed, and a simple method to reduce motion-related effects in rs-fcMRI analyses is demonstrated that should be flexibly implementable across a variety of software platforms. We demonstrate how application of this technique impacts our own data, modifying previous conclusions about brain development. These results suggest the need for greater care in dealing with subject motion, and the need to critically revisit previous rs-fcMRI work that may not have adequately controlled for effects of transient subject movements.","container-title":"NeuroImage","DOI":"10.1016/j.neuroimage.2011.10.018","ISSN":"1053-8119","issue":"3","journalAbbreviation":"NeuroImage","page":"2142-2154","source":"ScienceDirect","title":"Spurious but systematic correlations in functional connectivity MRI networks arise from subject motion","volume":"59","author":[{"family":"Power","given":"Jonathan D."},{"family":"Barnes","given":"Kelly A."},{"family":"Snyder","given":"Abraham Z."},{"family":"Schlaggar","given":"Bradley L."},{"family":"Petersen","given":"Steven E."}],"issued":{"date-parts":[["2012",2,1]]},"citation-key":"powerSpuriousSystematicCorrelations2012"}}],"schema":"https://github.com/citation-style-language/schema/raw/master/csl-citation.json"} </w:instrText>
+      </w:r>
+      <w:r>
+        <w:fldChar w:fldCharType="separate"/>
+      </w:r>
+      <w:r>
+        <w:rPr>
+          <w:vertAlign w:val="superscript"/>
+        </w:rPr>
+        <w:t>3</w:t>
+      </w:r>
+      <w:r>
+        <w:fldChar w:fldCharType="end"/>
+      </w:r>
+      <w:r>
+        <w:t xml:space="preserve">), the six motion parameters, white matter, CSF, and global signal, are all calculated. </w:t>
+      </w:r>
+      <w:r>
+        <w:t>These</w:t>
+      </w:r>
+      <w:r>
+        <w:t xml:space="preserve"> parameters are pulled from a user-provided confound file but will default to pull from the fMRIPrep confound file</w:t>
+      </w:r>
+      <w:r>
+        <w:t xml:space="preserve"> if it exists</w:t>
+      </w:r>
+      <w:r>
+        <w:t xml:space="preserve">. Specifically, a detrended DVARS and FD are correlated to a detrended, differentiated, and absolute valued timeseries. This </w:t>
+      </w:r>
+      <w:r>
+        <w:t>method is</w:t>
+      </w:r>
+      <w:r>
+        <w:t xml:space="preserve"> chosen </w:t>
+      </w:r>
+      <w:r>
+        <w:t>as</w:t>
+      </w:r>
+      <w:r>
+        <w:t xml:space="preserve"> DVARS and FD are, by definition, differentiated and absolute valued parameters as well. General IC timeseries “spikiness” is also estimated by the maximum absolute value of the normalized timeseries.</w:t>
+      </w:r>
+    </w:p>
+    <w:p/>
+    <w:p>
+      <w:r>
+        <w:t>The</w:t>
+      </w:r>
+      <w:r>
+        <w:t xml:space="preserve"> second </w:t>
       </w:r>
       <w:proofErr w:type="spellStart"/>
       <w:r>
@@ -3827,304 +3901,93 @@
       </w:r>
       <w:proofErr w:type="spellEnd"/>
       <w:r>
-        <w:t xml:space="preserve"> uses the outputs of the first </w:t>
-      </w:r>
-      <w:proofErr w:type="spellStart"/>
-      <w:r>
-        <w:t>basescript</w:t>
-      </w:r>
-      <w:proofErr w:type="spellEnd"/>
-      <w:r>
-        <w:t xml:space="preserve"> to calculate the general IC </w:t>
-      </w:r>
-      <w:r>
-        <w:t xml:space="preserve">spatial </w:t>
-      </w:r>
-      <w:r>
-        <w:t>overlap with each relevant region and network</w:t>
-      </w:r>
-      <w:r>
-        <w:t>. The</w:t>
-      </w:r>
-      <w:r>
-        <w:t xml:space="preserve"> relative proportion of each region overlap compared to the total spatial IC map</w:t>
-      </w:r>
-      <w:r>
-        <w:t xml:space="preserve"> is also calculated</w:t>
-      </w:r>
-      <w:r>
-        <w:t>. Smoothness</w:t>
-      </w:r>
-      <w:r>
-        <w:t xml:space="preserve"> (“smoothing retention”)</w:t>
-      </w:r>
-      <w:r>
-        <w:t xml:space="preserve"> is estimated by dividing the summation of the non-</w:t>
-      </w:r>
-      <w:proofErr w:type="spellStart"/>
-      <w:r>
-        <w:t>thresholded</w:t>
-      </w:r>
-      <w:proofErr w:type="spellEnd"/>
-      <w:r>
-        <w:t xml:space="preserve"> IC z-stat map by the smoothed one (see </w:t>
+        <w:t xml:space="preserve"> </w:t>
+      </w:r>
+      <w:r>
+        <w:t xml:space="preserve">then </w:t>
+      </w:r>
+      <w:r>
+        <w:t>uses k</w:t>
+      </w:r>
+      <w:r>
+        <w:t>-</w:t>
+      </w:r>
+      <w:r>
+        <w:t>means clustering</w:t>
+      </w:r>
+      <w:r>
+        <w:t xml:space="preserve">, into </w:t>
+      </w:r>
+      <w:r>
+        <w:t>3 groups</w:t>
+      </w:r>
+      <w:r>
+        <w:t>,</w:t>
+      </w:r>
+      <w:r>
+        <w:t xml:space="preserve"> to cycle through relevant noise profile</w:t>
+      </w:r>
+      <w:r>
+        <w:t>s</w:t>
+      </w:r>
+      <w:r>
+        <w:t xml:space="preserve"> (see manuscript</w:t>
+      </w:r>
+      <w:r>
+        <w:t xml:space="preserve"> for more detail on noise profiles</w:t>
+      </w:r>
+      <w:r>
+        <w:t xml:space="preserve">), </w:t>
+      </w:r>
+      <w:r>
+        <w:t xml:space="preserve">brain networks, and other related variables detailed above. The initial k-means starting points are given as the minimum, median, and maximum values. Thus, the ICs are clustered as either high, medium, or low in that noise profile, network, or other variable. </w:t>
+      </w:r>
+      <w:r>
+        <w:t xml:space="preserve">Many of these classifications are labeled as either </w:t>
       </w:r>
       <w:r>
         <w:t>“</w:t>
       </w:r>
+      <w:r>
+        <w:t>good</w:t>
+      </w:r>
+      <w:r>
+        <w:t>”</w:t>
+      </w:r>
+      <w:r>
+        <w:t xml:space="preserve"> (highly likely to indicate neural signal) or </w:t>
+      </w:r>
+      <w:r>
+        <w:t>“</w:t>
+      </w:r>
+      <w:r>
+        <w:t>bad</w:t>
+      </w:r>
+      <w:r>
+        <w:t>”</w:t>
+      </w:r>
+      <w:r>
+        <w:t xml:space="preserve"> (highly likely to indicate noise). </w:t>
+      </w:r>
       <w:proofErr w:type="spellStart"/>
       <w:r>
         <w:t>Basescript</w:t>
       </w:r>
       <w:proofErr w:type="spellEnd"/>
       <w:r>
-        <w:t xml:space="preserve"> 1: </w:t>
-      </w:r>
-      <w:r>
-        <w:rPr>
-          <w:rFonts w:ascii="Consolas" w:hAnsi="Consolas" w:cs="Consolas"/>
-        </w:rPr>
-        <w:t>CICADA_1_MasksandICAs.sh</w:t>
-      </w:r>
-      <w:r>
-        <w:t xml:space="preserve">” </w:t>
-      </w:r>
-      <w:r>
-        <w:t>section</w:t>
-      </w:r>
-      <w:r>
-        <w:t xml:space="preserve">). Next, general power frequency  proportions are calculated and categorized by low frequency (&lt;0.008 Hz), BOLD (0.008-0.15 Hz), and high frequency (&gt;0.15 Hz). </w:t>
-      </w:r>
-      <w:r>
-        <w:t>The overlap between the IC power frequencies and the estimated HRF responses power frequencies is also calculated</w:t>
-      </w:r>
-      <w:r>
-        <w:t xml:space="preserve"> (“</w:t>
-      </w:r>
-      <w:proofErr w:type="spellStart"/>
-      <w:r>
-        <w:t>hrf</w:t>
-      </w:r>
-      <w:proofErr w:type="spellEnd"/>
-      <w:r>
-        <w:t xml:space="preserve"> power frequency overlap”)</w:t>
-      </w:r>
-      <w:r>
-        <w:t>.</w:t>
-      </w:r>
-      <w:r>
-        <w:t xml:space="preserve"> Next, timeseries correlations to DVARS, Framewise Displacement (FD</w:t>
-      </w:r>
-      <w:r>
-        <w:t>, the version proposed by Power 2012</w:t>
-      </w:r>
-      <w:r>
-        <w:fldChar w:fldCharType="begin"/>
-      </w:r>
-      <w:r>
-        <w:instrText xml:space="preserve"> ADDIN ZOTERO_ITEM CSL_CITATION {"citationID":"jdCAAAkY","properties":{"formattedCitation":"\\super 3\\nosupersub{}","plainCitation":"3","noteIndex":0},"citationItems":[{"id":444,"uris":["http://zotero.org/users/9019901/items/ZJD89E2C"],"itemData":{"id":444,"type":"article-journal","abstract":"Here, we demonstrate that subject motion produces substantial changes in the timecourses of resting state functional connectivity MRI (rs-fcMRI) data despite compensatory spatial registration and regression of motion estimates from the data. These changes cause systematic but spurious correlation structures throughout the brain. Specifically, many long-distance correlations are decreased by subject motion, whereas many short-distance correlations are increased. These changes in rs-fcMRI correlations do not arise from, nor are they adequately countered by, some common functional connectivity processing steps. Two indices of data quality are proposed, and a simple method to reduce motion-related effects in rs-fcMRI analyses is demonstrated that should be flexibly implementable across a variety of software platforms. We demonstrate how application of this technique impacts our own data, modifying previous conclusions about brain development. These results suggest the need for greater care in dealing with subject motion, and the need to critically revisit previous rs-fcMRI work that may not have adequately controlled for effects of transient subject movements.","container-title":"NeuroImage","DOI":"10.1016/j.neuroimage.2011.10.018","ISSN":"1053-8119","issue":"3","journalAbbreviation":"NeuroImage","page":"2142-2154","source":"ScienceDirect","title":"Spurious but systematic correlations in functional connectivity MRI networks arise from subject motion","volume":"59","author":[{"family":"Power","given":"Jonathan D."},{"family":"Barnes","given":"Kelly A."},{"family":"Snyder","given":"Abraham Z."},{"family":"Schlaggar","given":"Bradley L."},{"family":"Petersen","given":"Steven E."}],"issued":{"date-parts":[["2012",2,1]]},"citation-key":"powerSpuriousSystematicCorrelations2012"}}],"schema":"https://github.com/citation-style-language/schema/raw/master/csl-citation.json"} </w:instrText>
-      </w:r>
-      <w:r>
-        <w:fldChar w:fldCharType="separate"/>
-      </w:r>
-      <w:r>
-        <w:rPr>
-          <w:vertAlign w:val="superscript"/>
-        </w:rPr>
-        <w:t>3</w:t>
-      </w:r>
-      <w:r>
-        <w:fldChar w:fldCharType="end"/>
-      </w:r>
-      <w:r>
-        <w:t xml:space="preserve">), the six motion parameters, white matter, CSF, and global signal, are all calculated. </w:t>
-      </w:r>
-      <w:r>
-        <w:t>These</w:t>
-      </w:r>
-      <w:r>
-        <w:t xml:space="preserve"> parameters are pulled </w:t>
-      </w:r>
-      <w:r>
-        <w:t xml:space="preserve">from a user-provided confound file but will default to pull </w:t>
-      </w:r>
-      <w:r>
-        <w:t xml:space="preserve">from the fMRIPrep confound file. </w:t>
-      </w:r>
-      <w:r>
-        <w:t xml:space="preserve">Specifically, a detrended DVARS and FD are correlated to a detrended, differentiated, and absolute valued timeseries. This </w:t>
-      </w:r>
-      <w:r>
-        <w:t>method is</w:t>
-      </w:r>
-      <w:r>
-        <w:t xml:space="preserve"> chosen </w:t>
-      </w:r>
-      <w:r>
-        <w:t>as</w:t>
-      </w:r>
-      <w:r>
-        <w:t xml:space="preserve"> DVARS and FD are, by definition, differentiated and absolute valued parameters as well. </w:t>
-      </w:r>
-      <w:r>
-        <w:t>General IC timeseries “spikiness” is also estimated by the maximum absolute value of the normalized timeseries.</w:t>
-      </w:r>
-    </w:p>
-    <w:p/>
-    <w:p>
-      <w:r>
-        <w:t>The</w:t>
-      </w:r>
-      <w:r>
-        <w:t xml:space="preserve"> second </w:t>
-      </w:r>
-      <w:proofErr w:type="spellStart"/>
-      <w:r>
-        <w:t>basescript</w:t>
-      </w:r>
-      <w:proofErr w:type="spellEnd"/>
-      <w:r>
-        <w:t xml:space="preserve"> </w:t>
-      </w:r>
-      <w:r>
-        <w:t xml:space="preserve">then </w:t>
-      </w:r>
-      <w:r>
-        <w:t>uses k</w:t>
-      </w:r>
-      <w:r>
-        <w:t>-</w:t>
-      </w:r>
-      <w:r>
-        <w:t>means clustering</w:t>
-      </w:r>
-      <w:r>
-        <w:t xml:space="preserve">, into </w:t>
-      </w:r>
-      <w:r>
-        <w:t>3 groups</w:t>
-      </w:r>
-      <w:r>
-        <w:t>,</w:t>
-      </w:r>
-      <w:r>
-        <w:t xml:space="preserve"> to cycle through each relevant noise profile (see manuscript</w:t>
-      </w:r>
-      <w:r>
-        <w:t xml:space="preserve"> for more detail on noise profiles</w:t>
-      </w:r>
-      <w:r>
-        <w:t xml:space="preserve">), </w:t>
-      </w:r>
-      <w:r>
-        <w:t>each</w:t>
-      </w:r>
-      <w:r>
-        <w:t xml:space="preserve"> </w:t>
-      </w:r>
-      <w:r>
-        <w:t>calculated variable</w:t>
-      </w:r>
-      <w:r>
-        <w:t xml:space="preserve"> detailed above, </w:t>
-      </w:r>
-      <w:r>
-        <w:t>and each</w:t>
-      </w:r>
-      <w:r>
-        <w:t xml:space="preserve"> network</w:t>
-      </w:r>
-      <w:r>
-        <w:t>. The initial k</w:t>
-      </w:r>
-      <w:r>
-        <w:t>-</w:t>
-      </w:r>
-      <w:r>
-        <w:t xml:space="preserve">means starting points are given as the minimum, </w:t>
-      </w:r>
-      <w:r>
-        <w:t>median</w:t>
-      </w:r>
-      <w:r>
-        <w:t>, and maximum values</w:t>
-      </w:r>
-      <w:r>
-        <w:t>,</w:t>
-      </w:r>
-      <w:r>
-        <w:t xml:space="preserve"> and thus the ICs are clustered as either high, medium, or low in that noise profile</w:t>
-      </w:r>
-      <w:r>
-        <w:t>, variable,</w:t>
-      </w:r>
-      <w:r>
-        <w:t xml:space="preserve"> or network.</w:t>
-      </w:r>
-      <w:r>
-        <w:t xml:space="preserve"> </w:t>
-      </w:r>
-      <w:r>
-        <w:t xml:space="preserve">Many of these classifications are labeled as either </w:t>
-      </w:r>
-      <w:r>
-        <w:t>“</w:t>
-      </w:r>
-      <w:r>
-        <w:t>good</w:t>
-      </w:r>
-      <w:r>
-        <w:t>”</w:t>
-      </w:r>
-      <w:r>
-        <w:t xml:space="preserve"> (highly likely to indicate neural signal) or </w:t>
-      </w:r>
-      <w:r>
-        <w:t>“</w:t>
-      </w:r>
-      <w:r>
-        <w:t>bad</w:t>
-      </w:r>
-      <w:r>
-        <w:t>”</w:t>
-      </w:r>
-      <w:r>
-        <w:t xml:space="preserve"> (highly likely to indicate noise). </w:t>
-      </w:r>
-      <w:proofErr w:type="spellStart"/>
-      <w:r>
-        <w:t>Basescript</w:t>
-      </w:r>
-      <w:proofErr w:type="spellEnd"/>
-      <w:r>
         <w:t xml:space="preserve"> two</w:t>
       </w:r>
       <w:r>
         <w:t xml:space="preserve"> then</w:t>
       </w:r>
       <w:r>
-        <w:t xml:space="preserve"> re</w:t>
-      </w:r>
-      <w:r>
-        <w:t>-</w:t>
-      </w:r>
-      <w:r>
-        <w:t>sorts the I</w:t>
+        <w:t xml:space="preserve"> re-sorts the I</w:t>
       </w:r>
       <w:r>
         <w:t>C</w:t>
       </w:r>
       <w:r>
-        <w:t>s</w:t>
-      </w:r>
-      <w:r>
-        <w:t>, from high to low,</w:t>
-      </w:r>
-      <w:r>
-        <w:t xml:space="preserve"> based on the </w:t>
-      </w:r>
-      <w:r>
-        <w:t>following equation:</w:t>
+        <w:t>s, from high to low, based on the following equation:</w:t>
       </w:r>
     </w:p>
     <w:p/>
@@ -4238,171 +4101,129 @@
         <w:rPr>
           <w:rFonts w:eastAsiaTheme="minorEastAsia"/>
         </w:rPr>
-        <w:t>N</w:t>
+        <w:t>NSP is</w:t>
       </w:r>
       <w:r>
         <w:rPr>
           <w:rFonts w:eastAsiaTheme="minorEastAsia"/>
         </w:rPr>
-        <w:t>SP is</w:t>
+        <w:t xml:space="preserve"> the</w:t>
       </w:r>
       <w:r>
         <w:rPr>
           <w:rFonts w:eastAsiaTheme="minorEastAsia"/>
         </w:rPr>
-        <w:t xml:space="preserve"> the</w:t>
+        <w:t xml:space="preserve"> “relative Neural Signal Probability”, SR is “smoothing retention”, GM</w:t>
       </w:r>
       <w:r>
         <w:rPr>
           <w:rFonts w:eastAsiaTheme="minorEastAsia"/>
         </w:rPr>
-        <w:t xml:space="preserve"> “relative Neural Signal Probability”, SR is “smoothing retention”, GM</w:t>
+        <w:t>O</w:t>
       </w:r>
       <w:r>
         <w:rPr>
           <w:rFonts w:eastAsiaTheme="minorEastAsia"/>
         </w:rPr>
-        <w:t>O</w:t>
+        <w:t xml:space="preserve"> is “Gray Matter spatial map Overlap”, and HRFO is “HRF power frequency Overlap.” In each case, “norm” refers to a normalization of each parameter to values ranging from </w:t>
       </w:r>
       <w:r>
         <w:rPr>
           <w:rFonts w:eastAsiaTheme="minorEastAsia"/>
         </w:rPr>
-        <w:t xml:space="preserve"> is “Gray Matter spatial map Overlap”, and HRFO is “HRF power frequency Overlap.” In each case, “norm” refers to a normalization of each parameter to values </w:t>
+        <w:t>[0,1]</w:t>
       </w:r>
       <w:r>
         <w:rPr>
           <w:rFonts w:eastAsiaTheme="minorEastAsia"/>
         </w:rPr>
-        <w:t>ranging from</w:t>
+        <w:t>. Overall, this equation takes advantage of the fact that neural signal is characterized by I</w:t>
       </w:r>
       <w:r>
         <w:rPr>
           <w:rFonts w:eastAsiaTheme="minorEastAsia"/>
         </w:rPr>
-        <w:t xml:space="preserve"> </w:t>
+        <w:t>C</w:t>
       </w:r>
       <w:r>
         <w:rPr>
           <w:rFonts w:eastAsiaTheme="minorEastAsia"/>
         </w:rPr>
-        <w:t>[0,1]</w:t>
+        <w:t xml:space="preserve">s with higher smoothness, higher gray matter overlap, and higher power frequency overlap with the estimated HRF response. GMO is squared to </w:t>
       </w:r>
       <w:r>
         <w:rPr>
           <w:rFonts w:eastAsiaTheme="minorEastAsia"/>
         </w:rPr>
-        <w:t>. Overall, th</w:t>
+        <w:t xml:space="preserve">greater </w:t>
       </w:r>
       <w:r>
         <w:rPr>
           <w:rFonts w:eastAsiaTheme="minorEastAsia"/>
         </w:rPr>
-        <w:t>is equation takes advantage of the fact that</w:t>
+        <w:t>weigh its value</w:t>
       </w:r>
       <w:r>
         <w:rPr>
           <w:rFonts w:eastAsiaTheme="minorEastAsia"/>
         </w:rPr>
-        <w:t xml:space="preserve"> neural signal is characterized by I</w:t>
+        <w:t>,</w:t>
       </w:r>
       <w:r>
         <w:rPr>
           <w:rFonts w:eastAsiaTheme="minorEastAsia"/>
         </w:rPr>
+        <w:t xml:space="preserve"> as gray matter overlap is likely more specific of neural signal than either smoothness or HRF power overlap. </w:t>
+      </w:r>
+      <w:r>
+        <w:rPr>
+          <w:rFonts w:eastAsiaTheme="minorEastAsia"/>
+        </w:rPr>
+        <w:t>This can be inferred, for example, by the fact that certain noise profiles (e.g., Subependymal) can be highly smooth and have great HRF power overlap but not have high GM overlap.</w:t>
+      </w:r>
+    </w:p>
+    <w:p>
+      <w:pPr>
+        <w:rPr>
+          <w:rFonts w:eastAsiaTheme="minorEastAsia"/>
+        </w:rPr>
+      </w:pPr>
+    </w:p>
+    <w:p>
+      <w:pPr>
+        <w:rPr>
+          <w:rFonts w:eastAsiaTheme="minorEastAsia"/>
+        </w:rPr>
+      </w:pPr>
+      <w:r>
+        <w:rPr>
+          <w:rFonts w:eastAsiaTheme="minorEastAsia"/>
+        </w:rPr>
+        <w:t>After re-sorting the I</w:t>
+      </w:r>
+      <w:r>
+        <w:rPr>
+          <w:rFonts w:eastAsiaTheme="minorEastAsia"/>
+        </w:rPr>
         <w:t>C</w:t>
       </w:r>
       <w:r>
         <w:rPr>
           <w:rFonts w:eastAsiaTheme="minorEastAsia"/>
         </w:rPr>
-        <w:t xml:space="preserve">s with higher smoothness, higher gray matter overlap, and higher power frequency overlap with the estimated HRF response. GMO is squared to </w:t>
+        <w:t xml:space="preserve">s from high to low based on NSP, CICADA loops through each IC </w:t>
       </w:r>
       <w:r>
         <w:rPr>
           <w:rFonts w:eastAsiaTheme="minorEastAsia"/>
         </w:rPr>
-        <w:t xml:space="preserve">greater </w:t>
+        <w:t>to classify</w:t>
       </w:r>
       <w:r>
         <w:rPr>
           <w:rFonts w:eastAsiaTheme="minorEastAsia"/>
         </w:rPr>
-        <w:t xml:space="preserve">weigh its value </w:t>
-      </w:r>
-      <w:r>
-        <w:rPr>
-          <w:rFonts w:eastAsiaTheme="minorEastAsia"/>
-        </w:rPr>
-        <w:t>as</w:t>
-      </w:r>
-      <w:r>
-        <w:rPr>
-          <w:rFonts w:eastAsiaTheme="minorEastAsia"/>
-        </w:rPr>
-        <w:t xml:space="preserve"> gray matter overlap is likely more specific of neural signal than either smoothness or HRF power overlap. </w:t>
-      </w:r>
-      <w:r>
-        <w:rPr>
-          <w:rFonts w:eastAsiaTheme="minorEastAsia"/>
-        </w:rPr>
-        <w:t>This can be inferred, for example, by the fact that certain noise profiles (e.g., Subependymal) can be highly smooth and have great HRF power overlap but not have high GM overlap.</w:t>
-      </w:r>
-    </w:p>
-    <w:p>
-      <w:pPr>
-        <w:rPr>
-          <w:rFonts w:eastAsiaTheme="minorEastAsia"/>
-        </w:rPr>
-      </w:pPr>
-    </w:p>
-    <w:p>
-      <w:pPr>
-        <w:rPr>
-          <w:rFonts w:eastAsiaTheme="minorEastAsia"/>
-        </w:rPr>
-      </w:pPr>
-      <w:r>
-        <w:rPr>
-          <w:rFonts w:eastAsiaTheme="minorEastAsia"/>
-        </w:rPr>
-        <w:t>After re-sorting the I</w:t>
-      </w:r>
-      <w:r>
-        <w:rPr>
-          <w:rFonts w:eastAsiaTheme="minorEastAsia"/>
-        </w:rPr>
-        <w:t>C</w:t>
-      </w:r>
-      <w:r>
-        <w:rPr>
-          <w:rFonts w:eastAsiaTheme="minorEastAsia"/>
-        </w:rPr>
-        <w:t xml:space="preserve">s from high to low based on NSP, CICADA loops through each IC </w:t>
-      </w:r>
-      <w:r>
-        <w:rPr>
-          <w:rFonts w:eastAsiaTheme="minorEastAsia"/>
-        </w:rPr>
-        <w:t>classify</w:t>
-      </w:r>
-      <w:r>
-        <w:rPr>
-          <w:rFonts w:eastAsiaTheme="minorEastAsia"/>
-        </w:rPr>
-        <w:t xml:space="preserve"> each IC as either (neural) signal, or noise.</w:t>
-      </w:r>
-      <w:r>
-        <w:rPr>
-          <w:rFonts w:eastAsiaTheme="minorEastAsia"/>
-        </w:rPr>
-        <w:t xml:space="preserve"> </w:t>
-      </w:r>
-      <w:r>
-        <w:rPr>
-          <w:rFonts w:eastAsiaTheme="minorEastAsia"/>
-        </w:rPr>
-        <w:t>For an IC to labeled as signal, the IC needs to meet the following criteria:</w:t>
+        <w:t xml:space="preserve"> each IC as either (neural) signal, or noise. For an IC to labeled as signal, the IC needs to meet the following criteria:</w:t>
       </w:r>
     </w:p>
     <w:p>
@@ -4460,6 +4281,12 @@
         </w:rPr>
         <w:t>eeds to be k-means classified as high in GMO, HRFO, or SR</w:t>
       </w:r>
+      <w:r>
+        <w:rPr>
+          <w:rFonts w:ascii="Times New Roman" w:hAnsi="Times New Roman" w:cs="Times New Roman"/>
+        </w:rPr>
+        <w:t>.</w:t>
+      </w:r>
     </w:p>
     <w:p>
       <w:pPr>
@@ -4476,23 +4303,20 @@
         <w:rPr>
           <w:rFonts w:ascii="Times New Roman" w:hAnsi="Times New Roman" w:cs="Times New Roman"/>
         </w:rPr>
-        <w:lastRenderedPageBreak/>
         <w:t>The IC e</w:t>
       </w:r>
       <w:r>
         <w:rPr>
           <w:rFonts w:ascii="Times New Roman" w:hAnsi="Times New Roman" w:cs="Times New Roman"/>
         </w:rPr>
-        <w:t xml:space="preserve">ither needs high GMO or needs no other classified “bad region” to be in the high k-means </w:t>
-      </w:r>
-      <w:proofErr w:type="gramStart"/>
+        <w:t>ither needs high GMO or needs no other classified “bad region” to be in the high k-means group</w:t>
+      </w:r>
       <w:r>
         <w:rPr>
           <w:rFonts w:ascii="Times New Roman" w:hAnsi="Times New Roman" w:cs="Times New Roman"/>
         </w:rPr>
-        <w:t>group</w:t>
-      </w:r>
-      <w:proofErr w:type="gramEnd"/>
+        <w:t>.</w:t>
+      </w:r>
     </w:p>
     <w:p>
       <w:pPr>
@@ -4523,6 +4347,12 @@
         </w:rPr>
         <w:t xml:space="preserve"> and high in HRFO, this is enough to mark as signal regardless of other potential negatives</w:t>
       </w:r>
+      <w:r>
+        <w:rPr>
+          <w:rFonts w:ascii="Times New Roman" w:hAnsi="Times New Roman" w:cs="Times New Roman"/>
+        </w:rPr>
+        <w:t>.</w:t>
+      </w:r>
     </w:p>
     <w:p>
       <w:pPr>
@@ -4539,6 +4369,7 @@
         <w:rPr>
           <w:rFonts w:ascii="Times New Roman" w:hAnsi="Times New Roman" w:cs="Times New Roman"/>
         </w:rPr>
+        <w:lastRenderedPageBreak/>
         <w:t xml:space="preserve">If there are no </w:t>
       </w:r>
       <w:r>
@@ -4577,14 +4408,12 @@
         </w:rPr>
         <w:t xml:space="preserve">as signal, </w:t>
       </w:r>
-      <w:proofErr w:type="gramStart"/>
       <w:r>
         <w:rPr>
           <w:rFonts w:ascii="Times New Roman" w:hAnsi="Times New Roman" w:cs="Times New Roman"/>
         </w:rPr>
-        <w:t>as long as</w:t>
-      </w:r>
-      <w:proofErr w:type="gramEnd"/>
+        <w:t>given that</w:t>
+      </w:r>
       <w:r>
         <w:rPr>
           <w:rFonts w:ascii="Times New Roman" w:hAnsi="Times New Roman" w:cs="Times New Roman"/>
@@ -4595,64 +4424,61 @@
         <w:rPr>
           <w:rFonts w:ascii="Times New Roman" w:hAnsi="Times New Roman" w:cs="Times New Roman"/>
         </w:rPr>
-        <w:t xml:space="preserve">signal labeling </w:t>
+        <w:t>signal labeling criteria</w:t>
       </w:r>
       <w:r>
         <w:rPr>
           <w:rFonts w:ascii="Times New Roman" w:hAnsi="Times New Roman" w:cs="Times New Roman"/>
         </w:rPr>
-        <w:t>criteria</w:t>
+        <w:t xml:space="preserve"> 1 </w:t>
       </w:r>
       <w:r>
         <w:rPr>
           <w:rFonts w:ascii="Times New Roman" w:hAnsi="Times New Roman" w:cs="Times New Roman"/>
         </w:rPr>
-        <w:t xml:space="preserve"> 1 </w:t>
-      </w:r>
-      <w:r>
-        <w:rPr>
-          <w:rFonts w:ascii="Times New Roman" w:hAnsi="Times New Roman" w:cs="Times New Roman"/>
-        </w:rPr>
         <w:t>is met.</w:t>
       </w:r>
     </w:p>
     <w:p/>
     <w:p>
       <w:r>
-        <w:t>While looping through each IC in NSP order, CICADA uses a tolerance value (default is 5, but can be modified by the user) to determine when to stop.</w:t>
-      </w:r>
-      <w:r>
-        <w:t xml:space="preserve"> Whenever CICADA labels an IC as noise, the tolerance value is reduced by one</w:t>
+        <w:t>While looping through each IC in NSP order, CICADA uses a tolerance value (default is 5, but can be modified by the user) to determine when to stop. Whenever CICADA labels an IC as noise, the tolerance value is reduced by one</w:t>
       </w:r>
       <w:r>
         <w:t>. Similarly,</w:t>
       </w:r>
       <w:r>
-        <w:t xml:space="preserve"> when CICADA labels an IC as signal, the tolerance value is increased by one (but never going above the starting tolerance value). If the tolerance value reaches 0, CICADA stops looping through the I</w:t>
+        <w:t xml:space="preserve"> when CICADA labels an IC as signal, the tolerance value is increased by one (but </w:t>
+      </w:r>
+      <w:r>
+        <w:t xml:space="preserve">is </w:t>
+      </w:r>
+      <w:r>
+        <w:t xml:space="preserve">never </w:t>
+      </w:r>
+      <w:r>
+        <w:t xml:space="preserve">raised </w:t>
+      </w:r>
+      <w:r>
+        <w:t>above the starting value). If the tolerance value reaches 0, CICADA stops looping through the I</w:t>
       </w:r>
       <w:r>
         <w:t>C</w:t>
       </w:r>
       <w:r>
-        <w:t>s and labels all the rest</w:t>
+        <w:t>s and labels the rest</w:t>
       </w:r>
       <w:r>
         <w:t xml:space="preserve"> of the ICs</w:t>
       </w:r>
       <w:r>
-        <w:t xml:space="preserve"> as noise. </w:t>
-      </w:r>
-      <w:r>
-        <w:t>CICADA will also not loop through I</w:t>
+        <w:t xml:space="preserve"> as noise. CICADA will also not loop through I</w:t>
       </w:r>
       <w:r>
         <w:t>C</w:t>
       </w:r>
       <w:r>
-        <w:t>s whose NSP is less than the mean IC NSP.</w:t>
-      </w:r>
-      <w:r>
-        <w:t xml:space="preserve"> Therefore, any IC whose NSP is less than the mean NSP will also be automatically labeled as noise.</w:t>
+        <w:t>s whose NSP is less than the mean IC NSP. Therefore, any IC whose NSP is less than the mean NSP will also be labeled as noise.</w:t>
       </w:r>
     </w:p>
     <w:p/>
@@ -4670,15 +4496,7 @@
         <w:t>C</w:t>
       </w:r>
       <w:r>
-        <w:t xml:space="preserve">s are labeled as signal initially, CICADA will correct this by labeling the highest two NSPs as signal. This acts as a failsafe to the code structure. </w:t>
-      </w:r>
-      <w:proofErr w:type="gramStart"/>
-      <w:r>
-        <w:t>Later on</w:t>
-      </w:r>
-      <w:proofErr w:type="gramEnd"/>
-      <w:r>
-        <w:t xml:space="preserve">, </w:t>
+        <w:t xml:space="preserve">s are labeled as signal initially, CICADA will correct this by labeling the highest two NSPs as signal. This acts as a failsafe to the code structure. Later, </w:t>
       </w:r>
       <w:r>
         <w:t xml:space="preserve">Group </w:t>
@@ -4687,16 +4505,10 @@
         <w:t>CICADA</w:t>
       </w:r>
       <w:r>
-        <w:t xml:space="preserve"> (see “</w:t>
-      </w:r>
-      <w:r>
-        <w:t>How to Run Group CICADA</w:t>
-      </w:r>
-      <w:r>
-        <w:t>” section)</w:t>
-      </w:r>
-      <w:r>
-        <w:t xml:space="preserve"> will also label each image that has less than 3 I</w:t>
+        <w:t xml:space="preserve">  (see “Group CICADA Methods” section) </w:t>
+      </w:r>
+      <w:r>
+        <w:t>will also label each image that has less than 3 I</w:t>
       </w:r>
       <w:r>
         <w:t>C</w:t>
@@ -4736,13 +4548,7 @@
       </w:r>
       <w:proofErr w:type="spellEnd"/>
       <w:r>
-        <w:t xml:space="preserve">” </w:t>
-      </w:r>
-      <w:r>
-        <w:t xml:space="preserve">column </w:t>
-      </w:r>
-      <w:r>
-        <w:t>contains CICADA’s final decisions on IC classifications where a 1 is signal, and a 0 is noise.</w:t>
+        <w:t>” column contains CICADA’s final decisions on IC classifications where a 1 is signal, and a 0 is noise.</w:t>
       </w:r>
     </w:p>
     <w:p/>
@@ -4778,9 +4584,8 @@
               <w:rPr>
                 <w:noProof/>
               </w:rPr>
-              <w:lastRenderedPageBreak/>
               <w:drawing>
-                <wp:inline distT="0" distB="0" distL="0" distR="0" wp14:anchorId="3FEA1DCC" wp14:editId="0A27F9CE">
+                <wp:inline distT="0" distB="0" distL="0" distR="0" wp14:anchorId="3464116D" wp14:editId="7DFD44C2">
                   <wp:extent cx="3838741" cy="2968052"/>
                   <wp:effectExtent l="0" t="0" r="0" b="3810"/>
                   <wp:docPr id="1351202833" name="Picture 1" descr="A screenshot of a computer&#10;&#10;Description automatically generated"/>
@@ -4884,7 +4689,11 @@
         <w:t xml:space="preserve"> two performs a few last actions to make it easier for a user to examine the classification and output. CICADA creates structures to hold all relevant calculations, values, and classifications. CICADA also creates a “compare cleaning” table to </w:t>
       </w:r>
       <w:r>
-        <w:t xml:space="preserve">compare the relative feature proportions of all ICs to just the ICs that CICADA labeled as signal. </w:t>
+        <w:t xml:space="preserve">compare the relative </w:t>
+      </w:r>
+      <w:r>
+        <w:lastRenderedPageBreak/>
+        <w:t xml:space="preserve">feature proportions of all ICs to just the ICs that CICADA labeled as signal. </w:t>
       </w:r>
       <w:r>
         <w:t>CICADA also generates a signal</w:t>
@@ -4899,7 +4708,13 @@
         <w:t>-</w:t>
       </w:r>
       <w:r>
-        <w:t xml:space="preserve">noise ratio image and generates images containing all noise and all signal IC overlaps. Files to perform nonaggressive denoising (standard and default) and aggressive denoising are saved and exported. Then, </w:t>
+        <w:t>noise ratio image and generates images containing all noise and all signal IC overlaps. Files to perform nonaggressive denoising (</w:t>
+      </w:r>
+      <w:r>
+        <w:t>the standard default method</w:t>
+      </w:r>
+      <w:r>
+        <w:t xml:space="preserve">) and aggressive denoising are saved and exported. Then, </w:t>
       </w:r>
       <w:proofErr w:type="spellStart"/>
       <w:r>
@@ -4972,7 +4787,6 @@
         <w:t>CICADA_3_QC.m</w:t>
       </w:r>
     </w:p>
-    <w:p/>
     <w:p>
       <w:proofErr w:type="spellStart"/>
       <w:r>
@@ -4980,40 +4794,22 @@
       </w:r>
       <w:proofErr w:type="spellEnd"/>
       <w:r>
-        <w:t xml:space="preserve"> </w:t>
-      </w:r>
-      <w:r>
-        <w:t>three</w:t>
-      </w:r>
-      <w:r>
-        <w:t xml:space="preserve"> </w:t>
+        <w:t xml:space="preserve"> three </w:t>
       </w:r>
       <w:r>
         <w:t>generates</w:t>
       </w:r>
       <w:r>
-        <w:t xml:space="preserve"> useful quality control</w:t>
-      </w:r>
-      <w:r>
-        <w:t xml:space="preserve"> (QC)</w:t>
-      </w:r>
-      <w:r>
-        <w:t xml:space="preserve"> analyses </w:t>
+        <w:t xml:space="preserve"> useful quality control (QC) analyses </w:t>
       </w:r>
       <w:r>
         <w:t>for each</w:t>
       </w:r>
       <w:r>
-        <w:t xml:space="preserve"> </w:t>
-      </w:r>
-      <w:r>
-        <w:t xml:space="preserve">fMRI </w:t>
-      </w:r>
-      <w:r>
-        <w:t xml:space="preserve">image. </w:t>
-      </w:r>
-      <w:r>
-        <w:t xml:space="preserve">This assists in quality control analysis and in evaluating how well CICADA. This also helps inform a user if </w:t>
+        <w:t xml:space="preserve"> fMRI image. </w:t>
+      </w:r>
+      <w:r>
+        <w:t xml:space="preserve">This assists in quality control analyses and in evaluating how well CICADA performed. This also helps inform a user if </w:t>
       </w:r>
       <w:r>
         <w:t xml:space="preserve">the IC selection </w:t>
@@ -5121,18 +4917,8 @@
           <w:b/>
           <w:bCs/>
         </w:rPr>
-        <w:lastRenderedPageBreak/>
         <w:t>How to Run Manual CICADA</w:t>
       </w:r>
-    </w:p>
-    <w:p>
-      <w:pPr>
-        <w:jc w:val="center"/>
-        <w:rPr>
-          <w:b/>
-          <w:bCs/>
-        </w:rPr>
-      </w:pPr>
     </w:p>
     <w:p>
       <w:r>
@@ -5430,7 +5216,11 @@
         <w:t>does the nonaggressive denoising, and re-outputs and saves new quality control variables and files.</w:t>
       </w:r>
       <w:r>
-        <w:t xml:space="preserve"> The inputs and actions of these scripts are otherwise </w:t>
+        <w:t xml:space="preserve"> The inputs and </w:t>
+      </w:r>
+      <w:r>
+        <w:lastRenderedPageBreak/>
+        <w:t xml:space="preserve">actions of these scripts are otherwise </w:t>
       </w:r>
       <w:r>
         <w:t>similar to</w:t>
@@ -5464,1140 +5254,1343 @@
           <w:b/>
           <w:bCs/>
         </w:rPr>
-        <w:t>How to Run Group CICADA</w:t>
-      </w:r>
-    </w:p>
-    <w:p/>
-    <w:p>
-      <w:r>
-        <w:t xml:space="preserve">After running all of either Automated or Manual CICADA on each individual fMRI image of interest, Group CICADA should be performed. In short, the purpose of Group CICADA is to run quality control analyses on </w:t>
-      </w:r>
-      <w:r>
-        <w:t>the</w:t>
-      </w:r>
-      <w:r>
-        <w:t xml:space="preserve"> denoised data and reorganize </w:t>
-      </w:r>
-      <w:r>
-        <w:t>the</w:t>
-      </w:r>
-      <w:r>
-        <w:t xml:space="preserve"> data and the quality control information in an easily accessible and understandable manner. Altogether, Group CICADA should be run on one task (“</w:t>
-      </w:r>
-      <w:proofErr w:type="spellStart"/>
-      <w:r>
-        <w:t>task_name</w:t>
-      </w:r>
-      <w:proofErr w:type="spellEnd"/>
-      <w:r>
-        <w:t xml:space="preserve">”) at a time but can include any number of subjects/sessions. </w:t>
-      </w:r>
-    </w:p>
-    <w:p/>
-    <w:p>
-      <w:r>
-        <w:t xml:space="preserve">To perform Group CICADA, a user should run the </w:t>
-      </w:r>
-      <w:proofErr w:type="spellStart"/>
-      <w:r>
-        <w:rPr>
-          <w:rFonts w:ascii="Consolas" w:hAnsi="Consolas" w:cs="Consolas"/>
-        </w:rPr>
-        <w:t>cicada_group_qc.m</w:t>
-      </w:r>
-      <w:proofErr w:type="spellEnd"/>
-      <w:r>
-        <w:t xml:space="preserve"> function:</w:t>
-      </w:r>
-    </w:p>
-    <w:p/>
-    <w:p>
-      <w:pPr>
-        <w:rPr>
-          <w:rFonts w:ascii="Consolas" w:hAnsi="Consolas" w:cs="Consolas"/>
-        </w:rPr>
-      </w:pPr>
-      <w:r>
-        <w:rPr>
-          <w:rFonts w:ascii="Consolas" w:hAnsi="Consolas" w:cs="Consolas"/>
-        </w:rPr>
-        <w:t xml:space="preserve">&gt; </w:t>
-      </w:r>
-      <w:proofErr w:type="spellStart"/>
-      <w:r>
-        <w:rPr>
-          <w:rFonts w:ascii="Consolas" w:hAnsi="Consolas" w:cs="Consolas"/>
-        </w:rPr>
-        <w:t>cicada_group_qc</w:t>
-      </w:r>
-      <w:proofErr w:type="spellEnd"/>
-      <w:r>
-        <w:rPr>
-          <w:rFonts w:ascii="Consolas" w:hAnsi="Consolas" w:cs="Consolas"/>
-        </w:rPr>
-        <w:t>(</w:t>
-      </w:r>
-      <w:proofErr w:type="spellStart"/>
-      <w:r>
-        <w:rPr>
-          <w:rFonts w:ascii="Consolas" w:hAnsi="Consolas" w:cs="Consolas"/>
-        </w:rPr>
-        <w:t>cicada_home</w:t>
-      </w:r>
-      <w:proofErr w:type="spellEnd"/>
-      <w:r>
-        <w:rPr>
-          <w:rFonts w:ascii="Consolas" w:hAnsi="Consolas" w:cs="Consolas"/>
-        </w:rPr>
-        <w:t xml:space="preserve">, </w:t>
-      </w:r>
-      <w:proofErr w:type="spellStart"/>
-      <w:r>
-        <w:rPr>
-          <w:rFonts w:ascii="Consolas" w:hAnsi="Consolas" w:cs="Consolas"/>
-        </w:rPr>
-        <w:t>group_qc_home</w:t>
-      </w:r>
-      <w:proofErr w:type="spellEnd"/>
-      <w:r>
-        <w:rPr>
-          <w:rFonts w:ascii="Consolas" w:hAnsi="Consolas" w:cs="Consolas"/>
-        </w:rPr>
-        <w:t xml:space="preserve">, </w:t>
-      </w:r>
-      <w:proofErr w:type="spellStart"/>
-      <w:r>
-        <w:rPr>
-          <w:rFonts w:ascii="Consolas" w:hAnsi="Consolas" w:cs="Consolas"/>
-        </w:rPr>
-        <w:t>task_name</w:t>
-      </w:r>
-      <w:proofErr w:type="spellEnd"/>
-      <w:r>
-        <w:rPr>
-          <w:rFonts w:ascii="Consolas" w:hAnsi="Consolas" w:cs="Consolas"/>
-        </w:rPr>
-        <w:t xml:space="preserve">, </w:t>
-      </w:r>
-      <w:proofErr w:type="spellStart"/>
-      <w:r>
-        <w:rPr>
-          <w:rFonts w:ascii="Consolas" w:hAnsi="Consolas" w:cs="Consolas"/>
-        </w:rPr>
-        <w:t>output_dirname</w:t>
-      </w:r>
-      <w:proofErr w:type="spellEnd"/>
-      <w:r>
-        <w:rPr>
-          <w:rFonts w:ascii="Consolas" w:hAnsi="Consolas" w:cs="Consolas"/>
-        </w:rPr>
-        <w:t xml:space="preserve">, </w:t>
-      </w:r>
-      <w:proofErr w:type="spellStart"/>
-      <w:r>
-        <w:rPr>
-          <w:rFonts w:ascii="Consolas" w:hAnsi="Consolas" w:cs="Consolas"/>
-        </w:rPr>
-        <w:t>file_tag</w:t>
-      </w:r>
-      <w:proofErr w:type="spellEnd"/>
-      <w:r>
-        <w:rPr>
-          <w:rFonts w:ascii="Consolas" w:hAnsi="Consolas" w:cs="Consolas"/>
-        </w:rPr>
-        <w:t xml:space="preserve">, </w:t>
-      </w:r>
-      <w:proofErr w:type="spellStart"/>
-      <w:r>
-        <w:rPr>
-          <w:rFonts w:ascii="Consolas" w:hAnsi="Consolas" w:cs="Consolas"/>
-        </w:rPr>
-        <w:t>smoothing_kernel</w:t>
-      </w:r>
-      <w:proofErr w:type="spellEnd"/>
-      <w:r>
-        <w:rPr>
-          <w:rFonts w:ascii="Consolas" w:hAnsi="Consolas" w:cs="Consolas"/>
-        </w:rPr>
-        <w:t xml:space="preserve">, </w:t>
-      </w:r>
-      <w:proofErr w:type="spellStart"/>
-      <w:r>
-        <w:rPr>
-          <w:rFonts w:ascii="Consolas" w:hAnsi="Consolas" w:cs="Consolas"/>
-        </w:rPr>
-        <w:t>fpass</w:t>
-      </w:r>
-      <w:proofErr w:type="spellEnd"/>
-      <w:r>
-        <w:rPr>
-          <w:rFonts w:ascii="Consolas" w:hAnsi="Consolas" w:cs="Consolas"/>
-        </w:rPr>
-        <w:t xml:space="preserve">, </w:t>
-      </w:r>
-      <w:proofErr w:type="spellStart"/>
-      <w:r>
-        <w:rPr>
-          <w:rFonts w:ascii="Consolas" w:hAnsi="Consolas" w:cs="Consolas"/>
-        </w:rPr>
-        <w:t>redo_melodic</w:t>
-      </w:r>
-      <w:proofErr w:type="spellEnd"/>
-      <w:r>
-        <w:rPr>
-          <w:rFonts w:ascii="Consolas" w:hAnsi="Consolas" w:cs="Consolas"/>
-        </w:rPr>
-        <w:t xml:space="preserve">, </w:t>
-      </w:r>
-      <w:proofErr w:type="spellStart"/>
-      <w:r>
-        <w:rPr>
-          <w:rFonts w:ascii="Consolas" w:hAnsi="Consolas" w:cs="Consolas"/>
-        </w:rPr>
-        <w:t>sub_ids</w:t>
-      </w:r>
-      <w:proofErr w:type="spellEnd"/>
-      <w:r>
-        <w:rPr>
-          <w:rFonts w:ascii="Consolas" w:hAnsi="Consolas" w:cs="Consolas"/>
-        </w:rPr>
-        <w:t xml:space="preserve">, </w:t>
-      </w:r>
-      <w:proofErr w:type="spellStart"/>
-      <w:r>
-        <w:rPr>
-          <w:rFonts w:ascii="Consolas" w:hAnsi="Consolas" w:cs="Consolas"/>
-        </w:rPr>
-        <w:t>ses_ids</w:t>
-      </w:r>
-      <w:proofErr w:type="spellEnd"/>
-      <w:r>
-        <w:rPr>
-          <w:rFonts w:ascii="Consolas" w:hAnsi="Consolas" w:cs="Consolas"/>
-        </w:rPr>
-        <w:t xml:space="preserve">, excludes, outliers, </w:t>
-      </w:r>
-      <w:proofErr w:type="spellStart"/>
-      <w:r>
-        <w:rPr>
-          <w:rFonts w:ascii="Consolas" w:hAnsi="Consolas" w:cs="Consolas"/>
-        </w:rPr>
-        <w:t>adjusteds</w:t>
-      </w:r>
-      <w:proofErr w:type="spellEnd"/>
-      <w:r>
-        <w:rPr>
-          <w:rFonts w:ascii="Consolas" w:hAnsi="Consolas" w:cs="Consolas"/>
-        </w:rPr>
-        <w:t xml:space="preserve">, </w:t>
-      </w:r>
-      <w:proofErr w:type="spellStart"/>
-      <w:r>
-        <w:rPr>
-          <w:rFonts w:ascii="Consolas" w:hAnsi="Consolas" w:cs="Consolas"/>
-        </w:rPr>
-        <w:t>task_event_files</w:t>
-      </w:r>
-      <w:proofErr w:type="spellEnd"/>
-      <w:r>
-        <w:rPr>
-          <w:rFonts w:ascii="Consolas" w:hAnsi="Consolas" w:cs="Consolas"/>
-        </w:rPr>
-        <w:t>)</w:t>
-      </w:r>
-    </w:p>
-    <w:p/>
-    <w:p>
-      <w:r>
-        <w:t>The “</w:t>
-      </w:r>
-      <w:proofErr w:type="spellStart"/>
-      <w:r>
-        <w:t>c</w:t>
-      </w:r>
-      <w:r>
-        <w:t>icada_home</w:t>
-      </w:r>
-      <w:proofErr w:type="spellEnd"/>
-      <w:r>
-        <w:t>” input</w:t>
-      </w:r>
-      <w:r>
-        <w:t xml:space="preserve"> is the CICADA output directory used in the Automat</w:t>
-      </w:r>
-      <w:r>
-        <w:t>ic</w:t>
-      </w:r>
-      <w:r>
-        <w:t xml:space="preserve">/Manual CICADA (where the CICADA denoised data is held). </w:t>
-      </w:r>
-      <w:r>
-        <w:t>The “</w:t>
-      </w:r>
-      <w:proofErr w:type="spellStart"/>
-      <w:r>
-        <w:t>g</w:t>
-      </w:r>
-      <w:r>
-        <w:t>roup_qc_home</w:t>
-      </w:r>
-      <w:proofErr w:type="spellEnd"/>
-      <w:r>
-        <w:t>” input</w:t>
-      </w:r>
-      <w:r>
-        <w:t xml:space="preserve"> is the desired parent output directory where the results of Group CICADA will be output. </w:t>
-      </w:r>
-      <w:r>
-        <w:t>The “</w:t>
-      </w:r>
-      <w:proofErr w:type="spellStart"/>
-      <w:r>
-        <w:t>t</w:t>
-      </w:r>
-      <w:r>
-        <w:t>ask_name</w:t>
-      </w:r>
-      <w:proofErr w:type="spellEnd"/>
-      <w:r>
-        <w:t>” input</w:t>
-      </w:r>
-      <w:r>
-        <w:t xml:space="preserve"> is the same as in previous functions. </w:t>
-      </w:r>
-      <w:r>
-        <w:t>The “o</w:t>
-      </w:r>
-      <w:r>
-        <w:t xml:space="preserve">utput </w:t>
-      </w:r>
-      <w:proofErr w:type="spellStart"/>
-      <w:r>
-        <w:t>dirname</w:t>
-      </w:r>
-      <w:proofErr w:type="spellEnd"/>
-      <w:r>
-        <w:t>”</w:t>
-      </w:r>
-      <w:r>
-        <w:t xml:space="preserve"> is the </w:t>
-      </w:r>
-      <w:r>
-        <w:t xml:space="preserve">output folder name </w:t>
-      </w:r>
-      <w:r>
-        <w:t xml:space="preserve">for the current image group/type. Altogether, when running </w:t>
-      </w:r>
-      <w:proofErr w:type="spellStart"/>
-      <w:r>
-        <w:rPr>
-          <w:rFonts w:ascii="Consolas" w:hAnsi="Consolas" w:cs="Consolas"/>
-        </w:rPr>
-        <w:t>cicada_group_qc.m</w:t>
-      </w:r>
-      <w:proofErr w:type="spellEnd"/>
-      <w:r>
-        <w:t xml:space="preserve"> on a set of image </w:t>
-      </w:r>
-      <w:r>
-        <w:lastRenderedPageBreak/>
-        <w:t>data, the output directory will be in “</w:t>
-      </w:r>
-      <w:proofErr w:type="spellStart"/>
-      <w:r>
-        <w:t>group_qc_home</w:t>
-      </w:r>
-      <w:proofErr w:type="spellEnd"/>
-      <w:r>
-        <w:t>/</w:t>
-      </w:r>
-      <w:proofErr w:type="spellStart"/>
-      <w:r>
-        <w:t>task_name</w:t>
-      </w:r>
-      <w:proofErr w:type="spellEnd"/>
-      <w:r>
-        <w:t>/</w:t>
-      </w:r>
-      <w:proofErr w:type="spellStart"/>
-      <w:r>
-        <w:t>output_dirname</w:t>
-      </w:r>
-      <w:proofErr w:type="spellEnd"/>
-      <w:r>
-        <w:t xml:space="preserve">”. </w:t>
-      </w:r>
-      <w:r>
-        <w:t xml:space="preserve"> The “</w:t>
-      </w:r>
-      <w:proofErr w:type="spellStart"/>
-      <w:r>
-        <w:t>f</w:t>
-      </w:r>
-      <w:r>
-        <w:t>ile_tag</w:t>
-      </w:r>
-      <w:proofErr w:type="spellEnd"/>
-      <w:r>
-        <w:t>” input</w:t>
-      </w:r>
-      <w:r>
-        <w:t xml:space="preserve"> </w:t>
-      </w:r>
-      <w:r>
-        <w:t>should be</w:t>
-      </w:r>
-      <w:r>
-        <w:t xml:space="preserve"> a string that is unique to the file naming of the type of denoised file in Group CICADA. For example, if running Group QC on </w:t>
-      </w:r>
-      <w:r>
-        <w:t>Automatic CICADA</w:t>
-      </w:r>
-      <w:r>
-        <w:t xml:space="preserve">, the </w:t>
-      </w:r>
-      <w:r>
-        <w:t>“</w:t>
-      </w:r>
-      <w:proofErr w:type="spellStart"/>
-      <w:r>
-        <w:t>file_tag</w:t>
-      </w:r>
-      <w:proofErr w:type="spellEnd"/>
-      <w:r>
-        <w:t>”</w:t>
-      </w:r>
-      <w:r>
-        <w:t xml:space="preserve"> could be ‘_auto_’, or for Manual CICADA ‘_manual_’, or for 8 parameter regression ‘_8p_’.  </w:t>
-      </w:r>
-    </w:p>
-    <w:p/>
-    <w:p>
-      <w:r>
-        <w:t>Automat</w:t>
-      </w:r>
-      <w:r>
-        <w:t>ic</w:t>
-      </w:r>
-      <w:r>
-        <w:t xml:space="preserve"> and Manual CICADA do not apply smoothing or bandpass filtering. Instead, filtering and then smoothing can be applied at the group level </w:t>
-      </w:r>
-      <w:r>
-        <w:t>near</w:t>
-      </w:r>
-      <w:r>
-        <w:t xml:space="preserve"> the end of Group CICADA. </w:t>
-      </w:r>
-      <w:r>
-        <w:t>The “</w:t>
-      </w:r>
-      <w:proofErr w:type="spellStart"/>
-      <w:r>
-        <w:t>s</w:t>
-      </w:r>
-      <w:r>
-        <w:t>moothing_kernel</w:t>
-      </w:r>
-      <w:proofErr w:type="spellEnd"/>
-      <w:r>
-        <w:t>”</w:t>
-      </w:r>
-      <w:r>
-        <w:t xml:space="preserve"> is the gaussian smoothing kernel </w:t>
-      </w:r>
-      <w:proofErr w:type="spellStart"/>
-      <w:r>
-        <w:t>FWHMx</w:t>
-      </w:r>
-      <w:proofErr w:type="spellEnd"/>
-      <w:r>
-        <w:t xml:space="preserve"> size. </w:t>
-      </w:r>
-      <w:r>
-        <w:t>The “</w:t>
-      </w:r>
-      <w:proofErr w:type="spellStart"/>
-      <w:r>
-        <w:t>f</w:t>
-      </w:r>
-      <w:r>
-        <w:t>pass</w:t>
-      </w:r>
-      <w:proofErr w:type="spellEnd"/>
-      <w:r>
-        <w:t>” input</w:t>
-      </w:r>
-      <w:r>
-        <w:t xml:space="preserve"> is the Hz for </w:t>
-      </w:r>
-      <w:proofErr w:type="spellStart"/>
-      <w:r>
-        <w:t>bandpassing</w:t>
-      </w:r>
-      <w:proofErr w:type="spellEnd"/>
-      <w:r>
-        <w:t>,</w:t>
-      </w:r>
-      <w:r>
-        <w:t xml:space="preserve"> given as an array from </w:t>
-      </w:r>
-      <w:r>
-        <w:t>low to high</w:t>
-      </w:r>
-      <w:r>
-        <w:t xml:space="preserve"> ([0.008, 0.15] is recommended). </w:t>
-      </w:r>
-    </w:p>
-    <w:p/>
-    <w:p>
-      <w:r>
-        <w:t xml:space="preserve">Group CICADA will also run MELODIC on the group level. The </w:t>
-      </w:r>
-      <w:r>
-        <w:t>“</w:t>
-      </w:r>
-      <w:proofErr w:type="spellStart"/>
-      <w:r>
-        <w:t>r</w:t>
-      </w:r>
-      <w:r>
-        <w:t>edo_melodic</w:t>
-      </w:r>
-      <w:proofErr w:type="spellEnd"/>
-      <w:r>
-        <w:t>”</w:t>
-      </w:r>
-      <w:r>
-        <w:t xml:space="preserve"> input, then, is the same as in previous functions, but for the group</w:t>
-      </w:r>
-      <w:r>
-        <w:t>-</w:t>
-      </w:r>
-      <w:r>
-        <w:t xml:space="preserve">level MELODIC. </w:t>
-      </w:r>
-      <w:r>
-        <w:t>The “</w:t>
-      </w:r>
-      <w:proofErr w:type="spellStart"/>
-      <w:r>
-        <w:t>s</w:t>
-      </w:r>
-      <w:r>
-        <w:t>ub</w:t>
-      </w:r>
-      <w:r>
-        <w:t>_ids</w:t>
-      </w:r>
-      <w:proofErr w:type="spellEnd"/>
-      <w:r>
-        <w:t>”</w:t>
-      </w:r>
-      <w:r>
-        <w:t xml:space="preserve"> and </w:t>
-      </w:r>
-      <w:r>
-        <w:t>“</w:t>
-      </w:r>
-      <w:proofErr w:type="spellStart"/>
-      <w:r>
-        <w:t>ses_ids</w:t>
-      </w:r>
-      <w:proofErr w:type="spellEnd"/>
-      <w:r>
-        <w:t>” inputs</w:t>
-      </w:r>
-      <w:r>
-        <w:t xml:space="preserve"> are </w:t>
-      </w:r>
-      <w:proofErr w:type="gramStart"/>
-      <w:r>
-        <w:t>similar to</w:t>
-      </w:r>
-      <w:proofErr w:type="gramEnd"/>
-      <w:r>
-        <w:t xml:space="preserve"> previous functions (referring to the subject ID and session ID) but should be cell arrays of equal length that specify each subject/session pair for the task </w:t>
-      </w:r>
-      <w:r>
-        <w:t>in the</w:t>
-      </w:r>
-      <w:r>
-        <w:t xml:space="preserve"> group analysis. For example, if </w:t>
-      </w:r>
-      <w:r>
-        <w:t>the group analysis was</w:t>
-      </w:r>
-      <w:r>
-        <w:t xml:space="preserve"> on sub-102 session 01, sub-102 session 02, sub-103 session 01</w:t>
-      </w:r>
-      <w:r>
-        <w:t>,</w:t>
-      </w:r>
-      <w:r>
-        <w:t xml:space="preserve"> </w:t>
-      </w:r>
-      <w:r>
-        <w:t>and</w:t>
-      </w:r>
-      <w:r>
-        <w:t xml:space="preserve"> </w:t>
-      </w:r>
-      <w:r>
-        <w:t>sub-108 session 02</w:t>
-      </w:r>
-      <w:r>
-        <w:t xml:space="preserve"> for Group CICADA</w:t>
-      </w:r>
-      <w:r>
-        <w:t xml:space="preserve">, </w:t>
-      </w:r>
-      <w:r>
-        <w:t>the variables would be set as follows:</w:t>
-      </w:r>
-      <w:r>
-        <w:t xml:space="preserve"> </w:t>
-      </w:r>
-      <w:proofErr w:type="spellStart"/>
-      <w:r>
-        <w:rPr>
-          <w:rFonts w:ascii="Consolas" w:hAnsi="Consolas" w:cs="Consolas"/>
-        </w:rPr>
-        <w:t>sub_ids</w:t>
-      </w:r>
-      <w:proofErr w:type="spellEnd"/>
-      <w:r>
-        <w:rPr>
-          <w:rFonts w:ascii="Consolas" w:hAnsi="Consolas" w:cs="Consolas"/>
-        </w:rPr>
-        <w:t xml:space="preserve"> = {‘102’, ‘102’, ‘103’</w:t>
-      </w:r>
-      <w:r>
-        <w:rPr>
-          <w:rFonts w:ascii="Consolas" w:hAnsi="Consolas" w:cs="Consolas"/>
-        </w:rPr>
-        <w:t>, ‘108’</w:t>
-      </w:r>
-      <w:r>
-        <w:rPr>
-          <w:rFonts w:ascii="Consolas" w:hAnsi="Consolas" w:cs="Consolas"/>
-        </w:rPr>
-        <w:t>};</w:t>
-      </w:r>
-      <w:r>
-        <w:t xml:space="preserve"> and </w:t>
-      </w:r>
-      <w:proofErr w:type="spellStart"/>
-      <w:r>
-        <w:rPr>
-          <w:rFonts w:ascii="Consolas" w:hAnsi="Consolas" w:cs="Consolas"/>
-        </w:rPr>
-        <w:t>ses_ids</w:t>
-      </w:r>
-      <w:proofErr w:type="spellEnd"/>
-      <w:r>
-        <w:rPr>
-          <w:rFonts w:ascii="Consolas" w:hAnsi="Consolas" w:cs="Consolas"/>
-        </w:rPr>
-        <w:t xml:space="preserve"> = {‘01’, ‘02’, ‘01’</w:t>
-      </w:r>
-      <w:r>
-        <w:rPr>
-          <w:rFonts w:ascii="Consolas" w:hAnsi="Consolas" w:cs="Consolas"/>
-        </w:rPr>
-        <w:t>, ‘02’</w:t>
-      </w:r>
-      <w:proofErr w:type="gramStart"/>
-      <w:r>
-        <w:rPr>
-          <w:rFonts w:ascii="Consolas" w:hAnsi="Consolas" w:cs="Consolas"/>
-        </w:rPr>
-        <w:t>};</w:t>
-      </w:r>
-      <w:r>
-        <w:t>.</w:t>
-      </w:r>
-      <w:proofErr w:type="gramEnd"/>
-      <w:r>
-        <w:t xml:space="preserve"> </w:t>
-      </w:r>
-      <w:r>
-        <w:t xml:space="preserve">The </w:t>
-      </w:r>
-      <w:r>
-        <w:t>“</w:t>
-      </w:r>
-      <w:proofErr w:type="spellStart"/>
-      <w:r>
-        <w:t>t</w:t>
-      </w:r>
-      <w:r>
-        <w:t>ask_event_files</w:t>
-      </w:r>
-      <w:proofErr w:type="spellEnd"/>
-      <w:r>
-        <w:t>”</w:t>
-      </w:r>
-      <w:r>
-        <w:t xml:space="preserve"> </w:t>
-      </w:r>
-      <w:r>
-        <w:t xml:space="preserve">parameter </w:t>
-      </w:r>
-      <w:r>
-        <w:t xml:space="preserve">is also the same as in previous functions, but again as a cell array of the same length as </w:t>
-      </w:r>
-      <w:proofErr w:type="spellStart"/>
-      <w:r>
-        <w:t>sub_ids</w:t>
-      </w:r>
-      <w:proofErr w:type="spellEnd"/>
-      <w:r>
-        <w:t xml:space="preserve"> and </w:t>
-      </w:r>
-      <w:proofErr w:type="spellStart"/>
-      <w:r>
-        <w:t>ses_ids</w:t>
-      </w:r>
-      <w:proofErr w:type="spellEnd"/>
-      <w:r>
-        <w:t>. This is optional, but like in previous functions, a good idea for task data.</w:t>
-      </w:r>
-    </w:p>
-    <w:p/>
-    <w:p>
-      <w:r>
-        <w:t xml:space="preserve">Finally, </w:t>
-      </w:r>
-      <w:r>
-        <w:t>“</w:t>
-      </w:r>
-      <w:r>
-        <w:t>excludes</w:t>
-      </w:r>
-      <w:r>
-        <w:t>”</w:t>
-      </w:r>
-      <w:r>
-        <w:t xml:space="preserve">, </w:t>
-      </w:r>
-      <w:r>
-        <w:t>“</w:t>
-      </w:r>
-      <w:r>
-        <w:t>outliers</w:t>
-      </w:r>
-      <w:r>
-        <w:t>”</w:t>
-      </w:r>
-      <w:r>
-        <w:t xml:space="preserve">, and </w:t>
-      </w:r>
-      <w:r>
-        <w:t>“</w:t>
-      </w:r>
-      <w:proofErr w:type="spellStart"/>
-      <w:r>
-        <w:t>adjusteds</w:t>
-      </w:r>
-      <w:proofErr w:type="spellEnd"/>
-      <w:r>
-        <w:t>”</w:t>
-      </w:r>
-      <w:r>
-        <w:t xml:space="preserve"> are all parameters</w:t>
-      </w:r>
-      <w:r>
-        <w:t xml:space="preserve"> that can tell the script to handle specific data differently than the rest. All three parameters should be cell arrays the same length as </w:t>
-      </w:r>
-      <w:r>
-        <w:t>“</w:t>
-      </w:r>
-      <w:proofErr w:type="spellStart"/>
-      <w:r>
-        <w:t>sub_ids</w:t>
-      </w:r>
-      <w:proofErr w:type="spellEnd"/>
-      <w:r>
-        <w:t>”</w:t>
-      </w:r>
-      <w:r>
-        <w:t xml:space="preserve"> and </w:t>
-      </w:r>
-      <w:r>
-        <w:t>“</w:t>
-      </w:r>
-      <w:proofErr w:type="spellStart"/>
-      <w:r>
-        <w:t>ses_ids</w:t>
-      </w:r>
-      <w:proofErr w:type="spellEnd"/>
-      <w:r>
-        <w:t>”</w:t>
-      </w:r>
-      <w:r>
-        <w:t xml:space="preserve"> and should be a ‘1’ if they belong in the given group (</w:t>
-      </w:r>
-      <w:r>
-        <w:t>“</w:t>
-      </w:r>
-      <w:r>
-        <w:t>excludes</w:t>
-      </w:r>
-      <w:r>
-        <w:t>”</w:t>
-      </w:r>
-      <w:r>
-        <w:t xml:space="preserve">, </w:t>
-      </w:r>
-      <w:r>
-        <w:t>“</w:t>
-      </w:r>
-      <w:r>
-        <w:t>outliers</w:t>
-      </w:r>
-      <w:r>
-        <w:t>”</w:t>
-      </w:r>
-      <w:r>
-        <w:t xml:space="preserve">, or </w:t>
-      </w:r>
-      <w:r>
-        <w:t>“</w:t>
-      </w:r>
-      <w:proofErr w:type="spellStart"/>
-      <w:r>
-        <w:t>adjusteds</w:t>
-      </w:r>
-      <w:proofErr w:type="spellEnd"/>
-      <w:r>
-        <w:t>”</w:t>
-      </w:r>
-      <w:r>
-        <w:t xml:space="preserve">). Specifically, </w:t>
-      </w:r>
-      <w:r>
-        <w:t>“</w:t>
-      </w:r>
-      <w:r>
-        <w:t>excludes</w:t>
-      </w:r>
-      <w:r>
-        <w:t>”</w:t>
-      </w:r>
-      <w:r>
-        <w:t xml:space="preserve"> is for data that the user does not want included in the Group QC analysis. This might apply, for example, to data where there was a scanner error</w:t>
-      </w:r>
-      <w:r>
-        <w:t>,</w:t>
-      </w:r>
-      <w:r>
-        <w:t xml:space="preserve"> and the resulting image was found to be unusable. In </w:t>
-      </w:r>
-      <w:r>
-        <w:t>the</w:t>
-      </w:r>
-      <w:r>
-        <w:t xml:space="preserve"> example from the previous paragraph, for example, perhaps MRIQC</w:t>
-      </w:r>
-      <w:r>
-        <w:t xml:space="preserve"> software</w:t>
-      </w:r>
-      <w:r>
-        <w:t xml:space="preserve"> identified sub-108 session 02 to be an extreme outlier in data quality from all other data (e.g., because of a scanner error). Then we would set the excludes variable to </w:t>
-      </w:r>
-      <w:r>
-        <w:rPr>
-          <w:rFonts w:ascii="Consolas" w:hAnsi="Consolas" w:cs="Consolas"/>
-        </w:rPr>
-        <w:t>excludes = {‘0’, ‘0’, ‘0’, ‘1’};</w:t>
-      </w:r>
-      <w:r>
-        <w:t xml:space="preserve"> which would then ensure that sub-108 session 02 is not included. </w:t>
-      </w:r>
-    </w:p>
-    <w:p/>
-    <w:p>
-      <w:r>
-        <w:t>“</w:t>
-      </w:r>
-      <w:r>
-        <w:t>Outliers</w:t>
-      </w:r>
-      <w:r>
-        <w:t>”</w:t>
-      </w:r>
-      <w:r>
-        <w:t xml:space="preserve">, while similar, is a bit different from </w:t>
-      </w:r>
-      <w:r>
-        <w:t>“</w:t>
-      </w:r>
-      <w:r>
-        <w:t>excludes</w:t>
-      </w:r>
-      <w:r>
-        <w:t>”</w:t>
-      </w:r>
-      <w:r>
-        <w:t xml:space="preserve">. The </w:t>
-      </w:r>
-      <w:r>
-        <w:t>“</w:t>
-      </w:r>
-      <w:r>
-        <w:t>outliers</w:t>
-      </w:r>
-      <w:r>
-        <w:t>”</w:t>
-      </w:r>
-      <w:r>
-        <w:t xml:space="preserve"> parameter is for data that was not previously (before IC generation and CICADA processing) found to be necessary to </w:t>
-      </w:r>
-      <w:r>
-        <w:t>exclude</w:t>
-      </w:r>
-      <w:r>
-        <w:t>. However, upon MELODIC IC generation, or CICADA processing, it was found to give significant issues that make it undeniably obvious it is not saved by IC denoising. For example, perhaps sub-103 session 01 did not generate any I</w:t>
-      </w:r>
-      <w:r>
-        <w:t>C</w:t>
-      </w:r>
-      <w:r>
-        <w:t xml:space="preserve">s that truly look like signal, then this data could be marked as an outlier with </w:t>
-      </w:r>
-      <w:r>
-        <w:rPr>
-          <w:rFonts w:ascii="Consolas" w:hAnsi="Consolas" w:cs="Consolas"/>
-        </w:rPr>
-        <w:t>outliers = {‘0’, ‘0’, ‘1’, ‘0’};</w:t>
-      </w:r>
-      <w:r>
-        <w:t xml:space="preserve"> . </w:t>
-      </w:r>
-      <w:r>
-        <w:t xml:space="preserve">Functionally, the main difference between </w:t>
-      </w:r>
-      <w:r>
-        <w:t>“</w:t>
-      </w:r>
-      <w:r>
-        <w:t>excludes</w:t>
-      </w:r>
-      <w:r>
-        <w:t>”</w:t>
-      </w:r>
-      <w:r>
-        <w:t xml:space="preserve"> and </w:t>
-      </w:r>
-      <w:r>
-        <w:t>“</w:t>
-      </w:r>
-      <w:r>
-        <w:t>outliers</w:t>
-      </w:r>
-      <w:r>
-        <w:t>”</w:t>
-      </w:r>
-      <w:r>
-        <w:t xml:space="preserve"> is whether the data will be included in the group </w:t>
-      </w:r>
-      <w:r>
-        <w:t xml:space="preserve">CICADA </w:t>
-      </w:r>
-      <w:r>
-        <w:t xml:space="preserve">folder. Excluded images will be entirely skipped by Group CICADA whereas outliers will still be copied into the group output with its QC parameters included. Outliers, however, will be marked as such to help a user perform future analyses without </w:t>
-      </w:r>
-      <w:r>
-        <w:t>the given image</w:t>
-      </w:r>
-      <w:r>
-        <w:t xml:space="preserve"> if desired. </w:t>
-      </w:r>
-    </w:p>
-    <w:p/>
-    <w:p>
-      <w:r>
-        <w:t xml:space="preserve">Finally, the </w:t>
-      </w:r>
-      <w:r>
-        <w:t>“</w:t>
-      </w:r>
-      <w:proofErr w:type="spellStart"/>
-      <w:r>
-        <w:t>adjusteds</w:t>
-      </w:r>
-      <w:proofErr w:type="spellEnd"/>
-      <w:r>
-        <w:t>”</w:t>
-      </w:r>
-      <w:r>
-        <w:t xml:space="preserve"> parameter is for data that a user performed Manual CICADA on (they adjusted the signal labels of </w:t>
-      </w:r>
-      <w:r>
-        <w:t>Automatic CICADA</w:t>
-      </w:r>
-      <w:r>
-        <w:t xml:space="preserve">, and then ran Manual CICADA). The </w:t>
-      </w:r>
-      <w:r>
-        <w:lastRenderedPageBreak/>
-        <w:t>“</w:t>
-      </w:r>
-      <w:r>
-        <w:t>adjusted</w:t>
-      </w:r>
-      <w:r>
-        <w:t>”</w:t>
-      </w:r>
-      <w:r>
-        <w:t xml:space="preserve"> parameter </w:t>
-      </w:r>
-      <w:r>
-        <w:t>could be used</w:t>
-      </w:r>
-      <w:r>
-        <w:t xml:space="preserve"> if</w:t>
-      </w:r>
-      <w:r>
-        <w:t>,</w:t>
-      </w:r>
-      <w:r>
-        <w:t xml:space="preserve"> when a user evaluates the individual and Group QC, an image is </w:t>
-      </w:r>
-      <w:r>
-        <w:t xml:space="preserve">found to be </w:t>
-      </w:r>
-      <w:r>
-        <w:t xml:space="preserve">an </w:t>
-      </w:r>
-      <w:proofErr w:type="gramStart"/>
-      <w:r>
-        <w:t>outlier</w:t>
-      </w:r>
-      <w:proofErr w:type="gramEnd"/>
-      <w:r>
-        <w:t xml:space="preserve"> but </w:t>
-      </w:r>
-      <w:r>
-        <w:t>Automatic CICADA</w:t>
-      </w:r>
-      <w:r>
-        <w:t xml:space="preserve"> did not label the I</w:t>
-      </w:r>
-      <w:r>
-        <w:t>C</w:t>
-      </w:r>
-      <w:r>
-        <w:t>s well. Then</w:t>
-      </w:r>
-      <w:r>
-        <w:t>,</w:t>
-      </w:r>
-      <w:r>
-        <w:t xml:space="preserve"> a user could adjust the signal labeling and run Manual CICADA solely for that data and then mark </w:t>
-      </w:r>
-      <w:r>
-        <w:t>it</w:t>
-      </w:r>
-      <w:r>
-        <w:t xml:space="preserve"> as an “</w:t>
-      </w:r>
-      <w:proofErr w:type="spellStart"/>
-      <w:r>
-        <w:t>adjusteds</w:t>
-      </w:r>
-      <w:proofErr w:type="spellEnd"/>
-      <w:r>
-        <w:t>”</w:t>
-      </w:r>
-      <w:r>
-        <w:t>. This ensures</w:t>
-      </w:r>
-      <w:r>
-        <w:t xml:space="preserve"> that Group CICADA correctly pulls the manually adjusted data for that </w:t>
-      </w:r>
-      <w:r>
-        <w:t>image</w:t>
-      </w:r>
-      <w:r>
-        <w:t>. For example, let’s say in our example that for sub-102 session 02</w:t>
-      </w:r>
-      <w:r>
-        <w:t>,</w:t>
-      </w:r>
-      <w:r>
-        <w:t xml:space="preserve"> the QC plots show poor results </w:t>
-      </w:r>
-      <w:r>
-        <w:t xml:space="preserve">but are greatly improved upon performing Manual CICADA. </w:t>
-      </w:r>
-      <w:r>
-        <w:t xml:space="preserve">Then, </w:t>
-      </w:r>
-      <w:r>
-        <w:t>a user</w:t>
-      </w:r>
-      <w:r>
-        <w:t xml:space="preserve"> could consider including the </w:t>
-      </w:r>
-      <w:proofErr w:type="gramStart"/>
-      <w:r>
-        <w:t>manually-adjusted</w:t>
-      </w:r>
-      <w:proofErr w:type="gramEnd"/>
-      <w:r>
-        <w:t xml:space="preserve"> data in the Group CICADA analyses, and mark it as an </w:t>
-      </w:r>
-      <w:proofErr w:type="spellStart"/>
-      <w:r>
-        <w:t>adjusteds</w:t>
-      </w:r>
-      <w:proofErr w:type="spellEnd"/>
-      <w:r>
-        <w:t xml:space="preserve"> like so: </w:t>
-      </w:r>
-      <w:proofErr w:type="spellStart"/>
-      <w:r>
-        <w:rPr>
-          <w:rFonts w:ascii="Consolas" w:hAnsi="Consolas" w:cs="Consolas"/>
-        </w:rPr>
-        <w:t>adjusteds</w:t>
-      </w:r>
-      <w:proofErr w:type="spellEnd"/>
-      <w:r>
-        <w:rPr>
-          <w:rFonts w:ascii="Consolas" w:hAnsi="Consolas" w:cs="Consolas"/>
-        </w:rPr>
-        <w:t xml:space="preserve"> = {‘0’, ‘1’, ‘0’, ‘0’};</w:t>
-      </w:r>
-      <w:r>
-        <w:t xml:space="preserve"> .</w:t>
-      </w:r>
-    </w:p>
-    <w:p/>
-    <w:p>
-      <w:pPr>
-        <w:jc w:val="center"/>
+        <w:t>Manual CICADA</w:t>
+      </w:r>
+      <w:r>
         <w:rPr>
           <w:b/>
           <w:bCs/>
         </w:rPr>
-      </w:pPr>
-      <w:r>
+        <w:t xml:space="preserve"> Methods</w:t>
+      </w:r>
+    </w:p>
+    <w:p>
+      <w:r>
+        <w:t xml:space="preserve">Manual CICADA methods are </w:t>
+      </w:r>
+      <w:proofErr w:type="gramStart"/>
+      <w:r>
+        <w:t>similar to</w:t>
+      </w:r>
+      <w:proofErr w:type="gramEnd"/>
+      <w:r>
+        <w:t xml:space="preserve"> Automatic CICADA. In short, Manual CICADA will use a </w:t>
+      </w:r>
+      <w:proofErr w:type="gramStart"/>
+      <w:r>
+        <w:t>user-adjusted</w:t>
+      </w:r>
+      <w:proofErr w:type="gramEnd"/>
+      <w:r>
+        <w:t xml:space="preserve"> “IC_auto_checker.csv” file (renamed as “IC_manual_checker.csv”) to perform manual IC denoising. This is accomplished with a greatly shortened </w:t>
+      </w:r>
+      <w:proofErr w:type="spellStart"/>
+      <w:r>
+        <w:t>basescript</w:t>
+      </w:r>
+      <w:proofErr w:type="spellEnd"/>
+      <w:r>
+        <w:t xml:space="preserve"> two (which reperforms nonaggressive denoising) and the same </w:t>
+      </w:r>
+      <w:proofErr w:type="spellStart"/>
+      <w:r>
+        <w:t>basescript</w:t>
+      </w:r>
+      <w:proofErr w:type="spellEnd"/>
+      <w:r>
+        <w:t xml:space="preserve"> three as in Automatic CICADA. </w:t>
+      </w:r>
+    </w:p>
+    <w:p/>
+    <w:p>
+      <w:pPr>
+        <w:jc w:val="center"/>
         <w:rPr>
           <w:b/>
           <w:bCs/>
         </w:rPr>
-        <w:t xml:space="preserve">Group </w:t>
-      </w:r>
+      </w:pPr>
       <w:r>
         <w:rPr>
           <w:b/>
           <w:bCs/>
         </w:rPr>
-        <w:t>CICADA Methods</w:t>
-      </w:r>
-    </w:p>
+        <w:t>How to Run Group CICADA</w:t>
+      </w:r>
+    </w:p>
+    <w:p>
+      <w:r>
+        <w:t xml:space="preserve">After running </w:t>
+      </w:r>
+      <w:proofErr w:type="gramStart"/>
+      <w:r>
+        <w:t>all of</w:t>
+      </w:r>
+      <w:proofErr w:type="gramEnd"/>
+      <w:r>
+        <w:t xml:space="preserve"> either Automated or Manual CICADA on each individual fMRI image of interest, Group CICADA should be performed. In short, the purpose of Group CICADA is to run quality control analyses on </w:t>
+      </w:r>
+      <w:r>
+        <w:t>the</w:t>
+      </w:r>
+      <w:r>
+        <w:t xml:space="preserve"> denoised data and reorganize </w:t>
+      </w:r>
+      <w:r>
+        <w:t>the</w:t>
+      </w:r>
+      <w:r>
+        <w:t xml:space="preserve"> data and the quality control information in an easily accessible and understandable manner. Altogether, Group CICADA should be run on one task (“</w:t>
+      </w:r>
+      <w:proofErr w:type="spellStart"/>
+      <w:r>
+        <w:t>task_name</w:t>
+      </w:r>
+      <w:proofErr w:type="spellEnd"/>
+      <w:r>
+        <w:t xml:space="preserve">”) at a time but can include any number of subjects/sessions. </w:t>
+      </w:r>
+    </w:p>
+    <w:p/>
+    <w:p>
+      <w:r>
+        <w:t xml:space="preserve">To perform Group CICADA, a user should run the </w:t>
+      </w:r>
+      <w:proofErr w:type="spellStart"/>
+      <w:r>
+        <w:rPr>
+          <w:rFonts w:ascii="Consolas" w:hAnsi="Consolas" w:cs="Consolas"/>
+        </w:rPr>
+        <w:t>cicada_group_qc.m</w:t>
+      </w:r>
+      <w:proofErr w:type="spellEnd"/>
+      <w:r>
+        <w:t xml:space="preserve"> function:</w:t>
+      </w:r>
+    </w:p>
+    <w:p/>
+    <w:p>
+      <w:pPr>
+        <w:rPr>
+          <w:rFonts w:ascii="Consolas" w:hAnsi="Consolas" w:cs="Consolas"/>
+        </w:rPr>
+      </w:pPr>
+      <w:r>
+        <w:rPr>
+          <w:rFonts w:ascii="Consolas" w:hAnsi="Consolas" w:cs="Consolas"/>
+        </w:rPr>
+        <w:t xml:space="preserve">&gt; </w:t>
+      </w:r>
+      <w:proofErr w:type="spellStart"/>
+      <w:r>
+        <w:rPr>
+          <w:rFonts w:ascii="Consolas" w:hAnsi="Consolas" w:cs="Consolas"/>
+        </w:rPr>
+        <w:t>cicada_group_qc</w:t>
+      </w:r>
+      <w:proofErr w:type="spellEnd"/>
+      <w:r>
+        <w:rPr>
+          <w:rFonts w:ascii="Consolas" w:hAnsi="Consolas" w:cs="Consolas"/>
+        </w:rPr>
+        <w:t>(</w:t>
+      </w:r>
+      <w:proofErr w:type="spellStart"/>
+      <w:r>
+        <w:rPr>
+          <w:rFonts w:ascii="Consolas" w:hAnsi="Consolas" w:cs="Consolas"/>
+        </w:rPr>
+        <w:t>cicada_home</w:t>
+      </w:r>
+      <w:proofErr w:type="spellEnd"/>
+      <w:r>
+        <w:rPr>
+          <w:rFonts w:ascii="Consolas" w:hAnsi="Consolas" w:cs="Consolas"/>
+        </w:rPr>
+        <w:t xml:space="preserve">, </w:t>
+      </w:r>
+      <w:proofErr w:type="spellStart"/>
+      <w:r>
+        <w:rPr>
+          <w:rFonts w:ascii="Consolas" w:hAnsi="Consolas" w:cs="Consolas"/>
+        </w:rPr>
+        <w:t>group_qc_home</w:t>
+      </w:r>
+      <w:proofErr w:type="spellEnd"/>
+      <w:r>
+        <w:rPr>
+          <w:rFonts w:ascii="Consolas" w:hAnsi="Consolas" w:cs="Consolas"/>
+        </w:rPr>
+        <w:t xml:space="preserve">, </w:t>
+      </w:r>
+      <w:proofErr w:type="spellStart"/>
+      <w:r>
+        <w:rPr>
+          <w:rFonts w:ascii="Consolas" w:hAnsi="Consolas" w:cs="Consolas"/>
+        </w:rPr>
+        <w:t>task_name</w:t>
+      </w:r>
+      <w:proofErr w:type="spellEnd"/>
+      <w:r>
+        <w:rPr>
+          <w:rFonts w:ascii="Consolas" w:hAnsi="Consolas" w:cs="Consolas"/>
+        </w:rPr>
+        <w:t xml:space="preserve">, </w:t>
+      </w:r>
+      <w:proofErr w:type="spellStart"/>
+      <w:r>
+        <w:rPr>
+          <w:rFonts w:ascii="Consolas" w:hAnsi="Consolas" w:cs="Consolas"/>
+        </w:rPr>
+        <w:t>output_dirname</w:t>
+      </w:r>
+      <w:proofErr w:type="spellEnd"/>
+      <w:r>
+        <w:rPr>
+          <w:rFonts w:ascii="Consolas" w:hAnsi="Consolas" w:cs="Consolas"/>
+        </w:rPr>
+        <w:t xml:space="preserve">, </w:t>
+      </w:r>
+      <w:proofErr w:type="spellStart"/>
+      <w:r>
+        <w:rPr>
+          <w:rFonts w:ascii="Consolas" w:hAnsi="Consolas" w:cs="Consolas"/>
+        </w:rPr>
+        <w:t>file_tag</w:t>
+      </w:r>
+      <w:proofErr w:type="spellEnd"/>
+      <w:r>
+        <w:rPr>
+          <w:rFonts w:ascii="Consolas" w:hAnsi="Consolas" w:cs="Consolas"/>
+        </w:rPr>
+        <w:t xml:space="preserve">, </w:t>
+      </w:r>
+      <w:proofErr w:type="spellStart"/>
+      <w:r>
+        <w:rPr>
+          <w:rFonts w:ascii="Consolas" w:hAnsi="Consolas" w:cs="Consolas"/>
+        </w:rPr>
+        <w:t>smoothing_kernel</w:t>
+      </w:r>
+      <w:proofErr w:type="spellEnd"/>
+      <w:r>
+        <w:rPr>
+          <w:rFonts w:ascii="Consolas" w:hAnsi="Consolas" w:cs="Consolas"/>
+        </w:rPr>
+        <w:t xml:space="preserve">, </w:t>
+      </w:r>
+      <w:proofErr w:type="spellStart"/>
+      <w:r>
+        <w:rPr>
+          <w:rFonts w:ascii="Consolas" w:hAnsi="Consolas" w:cs="Consolas"/>
+        </w:rPr>
+        <w:t>fpass</w:t>
+      </w:r>
+      <w:proofErr w:type="spellEnd"/>
+      <w:r>
+        <w:rPr>
+          <w:rFonts w:ascii="Consolas" w:hAnsi="Consolas" w:cs="Consolas"/>
+        </w:rPr>
+        <w:t xml:space="preserve">, </w:t>
+      </w:r>
+      <w:proofErr w:type="spellStart"/>
+      <w:r>
+        <w:rPr>
+          <w:rFonts w:ascii="Consolas" w:hAnsi="Consolas" w:cs="Consolas"/>
+        </w:rPr>
+        <w:t>redo_melodic</w:t>
+      </w:r>
+      <w:proofErr w:type="spellEnd"/>
+      <w:r>
+        <w:rPr>
+          <w:rFonts w:ascii="Consolas" w:hAnsi="Consolas" w:cs="Consolas"/>
+        </w:rPr>
+        <w:t xml:space="preserve">, </w:t>
+      </w:r>
+      <w:proofErr w:type="spellStart"/>
+      <w:r>
+        <w:rPr>
+          <w:rFonts w:ascii="Consolas" w:hAnsi="Consolas" w:cs="Consolas"/>
+        </w:rPr>
+        <w:t>sub_ids</w:t>
+      </w:r>
+      <w:proofErr w:type="spellEnd"/>
+      <w:r>
+        <w:rPr>
+          <w:rFonts w:ascii="Consolas" w:hAnsi="Consolas" w:cs="Consolas"/>
+        </w:rPr>
+        <w:t xml:space="preserve">, </w:t>
+      </w:r>
+      <w:proofErr w:type="spellStart"/>
+      <w:r>
+        <w:rPr>
+          <w:rFonts w:ascii="Consolas" w:hAnsi="Consolas" w:cs="Consolas"/>
+        </w:rPr>
+        <w:t>ses_ids</w:t>
+      </w:r>
+      <w:proofErr w:type="spellEnd"/>
+      <w:r>
+        <w:rPr>
+          <w:rFonts w:ascii="Consolas" w:hAnsi="Consolas" w:cs="Consolas"/>
+        </w:rPr>
+        <w:t xml:space="preserve">, excludes, outliers, </w:t>
+      </w:r>
+      <w:proofErr w:type="spellStart"/>
+      <w:r>
+        <w:rPr>
+          <w:rFonts w:ascii="Consolas" w:hAnsi="Consolas" w:cs="Consolas"/>
+        </w:rPr>
+        <w:t>adjusteds</w:t>
+      </w:r>
+      <w:proofErr w:type="spellEnd"/>
+      <w:r>
+        <w:rPr>
+          <w:rFonts w:ascii="Consolas" w:hAnsi="Consolas" w:cs="Consolas"/>
+        </w:rPr>
+        <w:t xml:space="preserve">, </w:t>
+      </w:r>
+      <w:proofErr w:type="spellStart"/>
+      <w:r>
+        <w:rPr>
+          <w:rFonts w:ascii="Consolas" w:hAnsi="Consolas" w:cs="Consolas"/>
+        </w:rPr>
+        <w:t>task_event_files</w:t>
+      </w:r>
+      <w:proofErr w:type="spellEnd"/>
+      <w:r>
+        <w:rPr>
+          <w:rFonts w:ascii="Consolas" w:hAnsi="Consolas" w:cs="Consolas"/>
+        </w:rPr>
+        <w:t>)</w:t>
+      </w:r>
+    </w:p>
+    <w:p/>
+    <w:p>
+      <w:r>
+        <w:t>The “</w:t>
+      </w:r>
+      <w:proofErr w:type="spellStart"/>
+      <w:r>
+        <w:t>c</w:t>
+      </w:r>
+      <w:r>
+        <w:t>icada_home</w:t>
+      </w:r>
+      <w:proofErr w:type="spellEnd"/>
+      <w:r>
+        <w:t>” input</w:t>
+      </w:r>
+      <w:r>
+        <w:t xml:space="preserve"> is the CICADA output directory used in the Automat</w:t>
+      </w:r>
+      <w:r>
+        <w:t>ic</w:t>
+      </w:r>
+      <w:r>
+        <w:t xml:space="preserve">/Manual CICADA (where the CICADA denoised data is held). </w:t>
+      </w:r>
+      <w:r>
+        <w:t>The “</w:t>
+      </w:r>
+      <w:proofErr w:type="spellStart"/>
+      <w:r>
+        <w:t>g</w:t>
+      </w:r>
+      <w:r>
+        <w:t>roup_qc_home</w:t>
+      </w:r>
+      <w:proofErr w:type="spellEnd"/>
+      <w:r>
+        <w:t>” input</w:t>
+      </w:r>
+      <w:r>
+        <w:t xml:space="preserve"> is the desired parent output directory where the results of Group CICADA will be output. </w:t>
+      </w:r>
+      <w:r>
+        <w:t>The “</w:t>
+      </w:r>
+      <w:proofErr w:type="spellStart"/>
+      <w:r>
+        <w:t>t</w:t>
+      </w:r>
+      <w:r>
+        <w:t>ask_name</w:t>
+      </w:r>
+      <w:proofErr w:type="spellEnd"/>
+      <w:r>
+        <w:t>” input</w:t>
+      </w:r>
+      <w:r>
+        <w:t xml:space="preserve"> is the same as in previous functions. </w:t>
+      </w:r>
+      <w:r>
+        <w:t>The “o</w:t>
+      </w:r>
+      <w:r>
+        <w:t xml:space="preserve">utput </w:t>
+      </w:r>
+      <w:proofErr w:type="spellStart"/>
+      <w:r>
+        <w:t>dirname</w:t>
+      </w:r>
+      <w:proofErr w:type="spellEnd"/>
+      <w:r>
+        <w:t>”</w:t>
+      </w:r>
+      <w:r>
+        <w:t xml:space="preserve"> is the </w:t>
+      </w:r>
+      <w:r>
+        <w:t xml:space="preserve">output folder name </w:t>
+      </w:r>
+      <w:r>
+        <w:t xml:space="preserve">for the current image group/type. Altogether, when running </w:t>
+      </w:r>
+      <w:proofErr w:type="spellStart"/>
+      <w:r>
+        <w:rPr>
+          <w:rFonts w:ascii="Consolas" w:hAnsi="Consolas" w:cs="Consolas"/>
+        </w:rPr>
+        <w:t>cicada_group_qc.m</w:t>
+      </w:r>
+      <w:proofErr w:type="spellEnd"/>
+      <w:r>
+        <w:t xml:space="preserve"> on a set of image data, the output directory will be in “</w:t>
+      </w:r>
+      <w:proofErr w:type="spellStart"/>
+      <w:r>
+        <w:t>group_qc_home</w:t>
+      </w:r>
+      <w:proofErr w:type="spellEnd"/>
+      <w:r>
+        <w:t>/</w:t>
+      </w:r>
+      <w:proofErr w:type="spellStart"/>
+      <w:r>
+        <w:t>task_name</w:t>
+      </w:r>
+      <w:proofErr w:type="spellEnd"/>
+      <w:r>
+        <w:t>/</w:t>
+      </w:r>
+      <w:proofErr w:type="spellStart"/>
+      <w:r>
+        <w:t>output_dirname</w:t>
+      </w:r>
+      <w:proofErr w:type="spellEnd"/>
+      <w:r>
+        <w:t xml:space="preserve">”. </w:t>
+      </w:r>
+      <w:r>
+        <w:t xml:space="preserve"> The “</w:t>
+      </w:r>
+      <w:proofErr w:type="spellStart"/>
+      <w:r>
+        <w:t>f</w:t>
+      </w:r>
+      <w:r>
+        <w:t>ile_tag</w:t>
+      </w:r>
+      <w:proofErr w:type="spellEnd"/>
+      <w:r>
+        <w:t>” input</w:t>
+      </w:r>
+      <w:r>
+        <w:t xml:space="preserve"> </w:t>
+      </w:r>
+      <w:r>
+        <w:t>should be</w:t>
+      </w:r>
+      <w:r>
+        <w:t xml:space="preserve"> a string that is unique to the file naming of the type of denoised file in Group CICADA. For example, if running Group QC on </w:t>
+      </w:r>
+      <w:r>
+        <w:t>Automatic CICADA</w:t>
+      </w:r>
+      <w:r>
+        <w:t xml:space="preserve">, the </w:t>
+      </w:r>
+      <w:r>
+        <w:t>“</w:t>
+      </w:r>
+      <w:proofErr w:type="spellStart"/>
+      <w:r>
+        <w:t>file_tag</w:t>
+      </w:r>
+      <w:proofErr w:type="spellEnd"/>
+      <w:r>
+        <w:t>”</w:t>
+      </w:r>
+      <w:r>
+        <w:t xml:space="preserve"> could be ‘_auto_’, or for Manual CICADA ‘_manual_’, or for 8 parameter regression ‘_8p_’.  </w:t>
+      </w:r>
+    </w:p>
+    <w:p/>
+    <w:p>
+      <w:r>
+        <w:t>Automat</w:t>
+      </w:r>
+      <w:r>
+        <w:t>ic</w:t>
+      </w:r>
+      <w:r>
+        <w:t xml:space="preserve"> and Manual CICADA do not apply smoothing or bandpass filtering. Instead, filtering and then smoothing can be applied at the group level </w:t>
+      </w:r>
+      <w:r>
+        <w:t>near</w:t>
+      </w:r>
+      <w:r>
+        <w:t xml:space="preserve"> the end of Group CICADA. </w:t>
+      </w:r>
+      <w:r>
+        <w:t>The “</w:t>
+      </w:r>
+      <w:proofErr w:type="spellStart"/>
+      <w:r>
+        <w:t>s</w:t>
+      </w:r>
+      <w:r>
+        <w:t>moothing_kernel</w:t>
+      </w:r>
+      <w:proofErr w:type="spellEnd"/>
+      <w:r>
+        <w:t>”</w:t>
+      </w:r>
+      <w:r>
+        <w:t xml:space="preserve"> is the gaussian smoothing kernel </w:t>
+      </w:r>
+      <w:proofErr w:type="spellStart"/>
+      <w:r>
+        <w:t>FWHMx</w:t>
+      </w:r>
+      <w:proofErr w:type="spellEnd"/>
+      <w:r>
+        <w:t xml:space="preserve"> size</w:t>
+      </w:r>
+      <w:r>
+        <w:t xml:space="preserve"> (default </w:t>
+      </w:r>
+      <w:r>
+        <w:t>smoothing size is equivalent to the original functional resolution</w:t>
+      </w:r>
+      <w:r>
+        <w:t xml:space="preserve"> and can be automatically applied with </w:t>
+      </w:r>
+      <w:proofErr w:type="spellStart"/>
+      <w:r>
+        <w:rPr>
+          <w:rFonts w:ascii="Consolas" w:hAnsi="Consolas" w:cs="Consolas"/>
+        </w:rPr>
+        <w:t>smoothing_kernel</w:t>
+      </w:r>
+      <w:proofErr w:type="spellEnd"/>
+      <w:r>
+        <w:rPr>
+          <w:rFonts w:ascii="Consolas" w:hAnsi="Consolas" w:cs="Consolas"/>
+        </w:rPr>
+        <w:t xml:space="preserve"> = -1;</w:t>
+      </w:r>
+      <w:r>
+        <w:rPr>
+          <w:rFonts w:ascii="Consolas" w:hAnsi="Consolas" w:cs="Consolas"/>
+        </w:rPr>
+        <w:t>)</w:t>
+      </w:r>
+      <w:r>
+        <w:rPr>
+          <w:rFonts w:ascii="Consolas" w:hAnsi="Consolas" w:cs="Consolas"/>
+        </w:rPr>
+        <w:t>.</w:t>
+      </w:r>
+      <w:r>
+        <w:t xml:space="preserve"> </w:t>
+      </w:r>
+      <w:r>
+        <w:t>The “</w:t>
+      </w:r>
+      <w:proofErr w:type="spellStart"/>
+      <w:r>
+        <w:t>f</w:t>
+      </w:r>
+      <w:r>
+        <w:t>pass</w:t>
+      </w:r>
+      <w:proofErr w:type="spellEnd"/>
+      <w:r>
+        <w:t>” input</w:t>
+      </w:r>
+      <w:r>
+        <w:t xml:space="preserve"> is the Hz for </w:t>
+      </w:r>
+      <w:proofErr w:type="spellStart"/>
+      <w:r>
+        <w:t>bandpassing</w:t>
+      </w:r>
+      <w:proofErr w:type="spellEnd"/>
+      <w:r>
+        <w:t xml:space="preserve"> given as an array from </w:t>
+      </w:r>
+      <w:r>
+        <w:t>low to high</w:t>
+      </w:r>
+      <w:r>
+        <w:t xml:space="preserve"> (</w:t>
+      </w:r>
+      <w:r>
+        <w:t xml:space="preserve">if used, </w:t>
+      </w:r>
+      <w:proofErr w:type="spellStart"/>
+      <w:r>
+        <w:rPr>
+          <w:rFonts w:ascii="Consolas" w:hAnsi="Consolas" w:cs="Consolas"/>
+        </w:rPr>
+        <w:t>fpass</w:t>
+      </w:r>
+      <w:proofErr w:type="spellEnd"/>
+      <w:r>
+        <w:rPr>
+          <w:rFonts w:ascii="Consolas" w:hAnsi="Consolas" w:cs="Consolas"/>
+        </w:rPr>
+        <w:t xml:space="preserve"> = </w:t>
+      </w:r>
+      <w:r>
+        <w:rPr>
+          <w:rFonts w:ascii="Consolas" w:hAnsi="Consolas" w:cs="Consolas"/>
+        </w:rPr>
+        <w:t>[0.008, 0.15]</w:t>
+      </w:r>
+      <w:r>
+        <w:rPr>
+          <w:rFonts w:ascii="Consolas" w:hAnsi="Consolas" w:cs="Consolas"/>
+        </w:rPr>
+        <w:t>;</w:t>
+      </w:r>
+      <w:r>
+        <w:t xml:space="preserve"> is recommended). </w:t>
+      </w:r>
+      <w:r>
+        <w:t xml:space="preserve">Note, QC plotting </w:t>
+      </w:r>
+      <w:r>
+        <w:t xml:space="preserve">following Group CICADA </w:t>
+      </w:r>
+      <w:r>
+        <w:t>is easiest to interpret with minimal/no smoothing and no bandpass filtering. Smoothing, and potentially bandpass filtering, will create new within-noise-profile-region correlations in the QC plots. CICADA denoising also already decreases low frequency (&lt;0.008 Hz) and high frequency (&gt;0.15 Hz) noise without bandpass filtering</w:t>
+      </w:r>
+      <w:r>
+        <w:t>, and, regardless, detrending to the 2</w:t>
+      </w:r>
+      <w:r>
+        <w:rPr>
+          <w:vertAlign w:val="superscript"/>
+        </w:rPr>
+        <w:t>nd</w:t>
+      </w:r>
+      <w:r>
+        <w:t xml:space="preserve"> polynomial is performed</w:t>
+      </w:r>
+      <w:r>
+        <w:t xml:space="preserve">. </w:t>
+      </w:r>
+      <w:r>
+        <w:t>If performing ROI analyses, no smoothing</w:t>
+      </w:r>
+      <w:r>
+        <w:t xml:space="preserve"> (</w:t>
+      </w:r>
+      <w:proofErr w:type="spellStart"/>
+      <w:r>
+        <w:rPr>
+          <w:rFonts w:ascii="Consolas" w:hAnsi="Consolas" w:cs="Consolas"/>
+        </w:rPr>
+        <w:t>smoothing_kernel</w:t>
+      </w:r>
+      <w:proofErr w:type="spellEnd"/>
+      <w:r>
+        <w:rPr>
+          <w:rFonts w:ascii="Consolas" w:hAnsi="Consolas" w:cs="Consolas"/>
+        </w:rPr>
+        <w:t xml:space="preserve"> = 0;)</w:t>
+      </w:r>
+      <w:r>
+        <w:t xml:space="preserve"> or bandpass filtering</w:t>
+      </w:r>
+      <w:r>
+        <w:t xml:space="preserve"> (</w:t>
+      </w:r>
+      <w:proofErr w:type="spellStart"/>
+      <w:r>
+        <w:rPr>
+          <w:rFonts w:ascii="Consolas" w:hAnsi="Consolas" w:cs="Consolas"/>
+        </w:rPr>
+        <w:t>fpass</w:t>
+      </w:r>
+      <w:proofErr w:type="spellEnd"/>
+      <w:r>
+        <w:rPr>
+          <w:rFonts w:ascii="Consolas" w:hAnsi="Consolas" w:cs="Consolas"/>
+        </w:rPr>
+        <w:t xml:space="preserve"> = [];</w:t>
+      </w:r>
+      <w:r>
+        <w:t>)</w:t>
+      </w:r>
+      <w:r>
+        <w:t xml:space="preserve"> is recommended. </w:t>
+      </w:r>
+      <w:r>
+        <w:lastRenderedPageBreak/>
+        <w:t>Otherwise, minimal smoothing (from the default value and up to 6 mm)</w:t>
+      </w:r>
+      <w:r>
+        <w:t xml:space="preserve">, as well as </w:t>
+      </w:r>
+      <w:r>
+        <w:t>no bandpass filtering</w:t>
+      </w:r>
+      <w:r>
+        <w:t>,</w:t>
+      </w:r>
+      <w:r>
+        <w:t xml:space="preserve"> is recommended</w:t>
+      </w:r>
+      <w:r>
+        <w:t>,</w:t>
+      </w:r>
+      <w:r>
+        <w:t xml:space="preserve"> but remains up to the user.</w:t>
+      </w:r>
+    </w:p>
+    <w:p/>
+    <w:p>
+      <w:r>
+        <w:t xml:space="preserve">Group CICADA will also run MELODIC on the group level. The </w:t>
+      </w:r>
+      <w:r>
+        <w:t>“</w:t>
+      </w:r>
+      <w:proofErr w:type="spellStart"/>
+      <w:r>
+        <w:t>r</w:t>
+      </w:r>
+      <w:r>
+        <w:t>edo_melodic</w:t>
+      </w:r>
+      <w:proofErr w:type="spellEnd"/>
+      <w:r>
+        <w:t>”</w:t>
+      </w:r>
+      <w:r>
+        <w:t xml:space="preserve"> input, then, is the same as in previous functions, but for the group</w:t>
+      </w:r>
+      <w:r>
+        <w:t>-</w:t>
+      </w:r>
+      <w:r>
+        <w:t xml:space="preserve">level MELODIC. </w:t>
+      </w:r>
+      <w:r>
+        <w:t>The “</w:t>
+      </w:r>
+      <w:proofErr w:type="spellStart"/>
+      <w:r>
+        <w:t>s</w:t>
+      </w:r>
+      <w:r>
+        <w:t>ub</w:t>
+      </w:r>
+      <w:r>
+        <w:t>_ids</w:t>
+      </w:r>
+      <w:proofErr w:type="spellEnd"/>
+      <w:r>
+        <w:t>”</w:t>
+      </w:r>
+      <w:r>
+        <w:t xml:space="preserve"> and </w:t>
+      </w:r>
+      <w:r>
+        <w:t>“</w:t>
+      </w:r>
+      <w:proofErr w:type="spellStart"/>
+      <w:r>
+        <w:t>ses_ids</w:t>
+      </w:r>
+      <w:proofErr w:type="spellEnd"/>
+      <w:r>
+        <w:t>” inputs</w:t>
+      </w:r>
+      <w:r>
+        <w:t xml:space="preserve"> are </w:t>
+      </w:r>
+      <w:proofErr w:type="gramStart"/>
+      <w:r>
+        <w:t>similar to</w:t>
+      </w:r>
+      <w:proofErr w:type="gramEnd"/>
+      <w:r>
+        <w:t xml:space="preserve"> previous functions (referring to the subject ID and session ID) but should be cell arrays of equal length that specify each subject/session pair for the task </w:t>
+      </w:r>
+      <w:r>
+        <w:t>in the</w:t>
+      </w:r>
+      <w:r>
+        <w:t xml:space="preserve"> group analysis. For example, if </w:t>
+      </w:r>
+      <w:r>
+        <w:t>the group analysis was</w:t>
+      </w:r>
+      <w:r>
+        <w:t xml:space="preserve"> on sub-102 session 01, sub-102 session 02, sub-103 session 01</w:t>
+      </w:r>
+      <w:r>
+        <w:t>,</w:t>
+      </w:r>
+      <w:r>
+        <w:t xml:space="preserve"> </w:t>
+      </w:r>
+      <w:r>
+        <w:t>and</w:t>
+      </w:r>
+      <w:r>
+        <w:t xml:space="preserve"> </w:t>
+      </w:r>
+      <w:r>
+        <w:t>sub-108 session 02</w:t>
+      </w:r>
+      <w:r>
+        <w:t xml:space="preserve"> for Group CICADA</w:t>
+      </w:r>
+      <w:r>
+        <w:t xml:space="preserve">, </w:t>
+      </w:r>
+      <w:r>
+        <w:t>the variables would be set as follows:</w:t>
+      </w:r>
+      <w:r>
+        <w:t xml:space="preserve"> </w:t>
+      </w:r>
+      <w:proofErr w:type="spellStart"/>
+      <w:r>
+        <w:rPr>
+          <w:rFonts w:ascii="Consolas" w:hAnsi="Consolas" w:cs="Consolas"/>
+        </w:rPr>
+        <w:t>sub_ids</w:t>
+      </w:r>
+      <w:proofErr w:type="spellEnd"/>
+      <w:r>
+        <w:rPr>
+          <w:rFonts w:ascii="Consolas" w:hAnsi="Consolas" w:cs="Consolas"/>
+        </w:rPr>
+        <w:t xml:space="preserve"> = {‘102’, ‘102’, ‘103’</w:t>
+      </w:r>
+      <w:r>
+        <w:rPr>
+          <w:rFonts w:ascii="Consolas" w:hAnsi="Consolas" w:cs="Consolas"/>
+        </w:rPr>
+        <w:t>, ‘108’</w:t>
+      </w:r>
+      <w:r>
+        <w:rPr>
+          <w:rFonts w:ascii="Consolas" w:hAnsi="Consolas" w:cs="Consolas"/>
+        </w:rPr>
+        <w:t>};</w:t>
+      </w:r>
+      <w:r>
+        <w:t xml:space="preserve"> and </w:t>
+      </w:r>
+      <w:proofErr w:type="spellStart"/>
+      <w:r>
+        <w:rPr>
+          <w:rFonts w:ascii="Consolas" w:hAnsi="Consolas" w:cs="Consolas"/>
+        </w:rPr>
+        <w:t>ses_ids</w:t>
+      </w:r>
+      <w:proofErr w:type="spellEnd"/>
+      <w:r>
+        <w:rPr>
+          <w:rFonts w:ascii="Consolas" w:hAnsi="Consolas" w:cs="Consolas"/>
+        </w:rPr>
+        <w:t xml:space="preserve"> = {‘01’, ‘02’, ‘01’</w:t>
+      </w:r>
+      <w:r>
+        <w:rPr>
+          <w:rFonts w:ascii="Consolas" w:hAnsi="Consolas" w:cs="Consolas"/>
+        </w:rPr>
+        <w:t>, ‘02’</w:t>
+      </w:r>
+      <w:proofErr w:type="gramStart"/>
+      <w:r>
+        <w:rPr>
+          <w:rFonts w:ascii="Consolas" w:hAnsi="Consolas" w:cs="Consolas"/>
+        </w:rPr>
+        <w:t>};</w:t>
+      </w:r>
+      <w:r>
+        <w:t>.</w:t>
+      </w:r>
+      <w:proofErr w:type="gramEnd"/>
+      <w:r>
+        <w:t xml:space="preserve"> </w:t>
+      </w:r>
+      <w:r>
+        <w:t xml:space="preserve">The </w:t>
+      </w:r>
+      <w:r>
+        <w:t>“</w:t>
+      </w:r>
+      <w:proofErr w:type="spellStart"/>
+      <w:r>
+        <w:t>t</w:t>
+      </w:r>
+      <w:r>
+        <w:t>ask_event_files</w:t>
+      </w:r>
+      <w:proofErr w:type="spellEnd"/>
+      <w:r>
+        <w:t>”</w:t>
+      </w:r>
+      <w:r>
+        <w:t xml:space="preserve"> </w:t>
+      </w:r>
+      <w:r>
+        <w:t xml:space="preserve">parameter </w:t>
+      </w:r>
+      <w:r>
+        <w:t xml:space="preserve">is also the same as in previous functions, but again as a cell array of the same length as </w:t>
+      </w:r>
+      <w:proofErr w:type="spellStart"/>
+      <w:r>
+        <w:t>sub_ids</w:t>
+      </w:r>
+      <w:proofErr w:type="spellEnd"/>
+      <w:r>
+        <w:t xml:space="preserve"> and </w:t>
+      </w:r>
+      <w:proofErr w:type="spellStart"/>
+      <w:r>
+        <w:t>ses_ids</w:t>
+      </w:r>
+      <w:proofErr w:type="spellEnd"/>
+      <w:r>
+        <w:t>. This is optional, but like in previous functions, a good idea for task data.</w:t>
+      </w:r>
+    </w:p>
+    <w:p/>
+    <w:p>
+      <w:r>
+        <w:t xml:space="preserve">Finally, </w:t>
+      </w:r>
+      <w:r>
+        <w:t>“</w:t>
+      </w:r>
+      <w:r>
+        <w:t>excludes</w:t>
+      </w:r>
+      <w:r>
+        <w:t>”</w:t>
+      </w:r>
+      <w:r>
+        <w:t xml:space="preserve">, </w:t>
+      </w:r>
+      <w:r>
+        <w:t>“</w:t>
+      </w:r>
+      <w:r>
+        <w:t>outliers</w:t>
+      </w:r>
+      <w:r>
+        <w:t>”</w:t>
+      </w:r>
+      <w:r>
+        <w:t xml:space="preserve">, and </w:t>
+      </w:r>
+      <w:r>
+        <w:t>“</w:t>
+      </w:r>
+      <w:proofErr w:type="spellStart"/>
+      <w:r>
+        <w:t>adjusteds</w:t>
+      </w:r>
+      <w:proofErr w:type="spellEnd"/>
+      <w:r>
+        <w:t>”</w:t>
+      </w:r>
+      <w:r>
+        <w:t xml:space="preserve"> are all parameters</w:t>
+      </w:r>
+      <w:r>
+        <w:t xml:space="preserve"> that can tell the script to handle specific data differently than the rest. All three parameters should be cell arrays the same length as </w:t>
+      </w:r>
+      <w:r>
+        <w:t>“</w:t>
+      </w:r>
+      <w:proofErr w:type="spellStart"/>
+      <w:r>
+        <w:t>sub_ids</w:t>
+      </w:r>
+      <w:proofErr w:type="spellEnd"/>
+      <w:r>
+        <w:t>”</w:t>
+      </w:r>
+      <w:r>
+        <w:t xml:space="preserve"> and </w:t>
+      </w:r>
+      <w:r>
+        <w:t>“</w:t>
+      </w:r>
+      <w:proofErr w:type="spellStart"/>
+      <w:r>
+        <w:t>ses_ids</w:t>
+      </w:r>
+      <w:proofErr w:type="spellEnd"/>
+      <w:r>
+        <w:t>”</w:t>
+      </w:r>
+      <w:r>
+        <w:t xml:space="preserve"> and should be a ‘1’ if they belong in the given group (</w:t>
+      </w:r>
+      <w:r>
+        <w:t>“</w:t>
+      </w:r>
+      <w:r>
+        <w:t>excludes</w:t>
+      </w:r>
+      <w:r>
+        <w:t>”</w:t>
+      </w:r>
+      <w:r>
+        <w:t xml:space="preserve">, </w:t>
+      </w:r>
+      <w:r>
+        <w:t>“</w:t>
+      </w:r>
+      <w:r>
+        <w:t>outliers</w:t>
+      </w:r>
+      <w:r>
+        <w:t>”</w:t>
+      </w:r>
+      <w:r>
+        <w:t xml:space="preserve">, or </w:t>
+      </w:r>
+      <w:r>
+        <w:t>“</w:t>
+      </w:r>
+      <w:proofErr w:type="spellStart"/>
+      <w:r>
+        <w:t>adjusteds</w:t>
+      </w:r>
+      <w:proofErr w:type="spellEnd"/>
+      <w:r>
+        <w:t>”</w:t>
+      </w:r>
+      <w:r>
+        <w:t xml:space="preserve">). Specifically, </w:t>
+      </w:r>
+      <w:r>
+        <w:t>“</w:t>
+      </w:r>
+      <w:r>
+        <w:t>excludes</w:t>
+      </w:r>
+      <w:r>
+        <w:t>”</w:t>
+      </w:r>
+      <w:r>
+        <w:t xml:space="preserve"> is for data that the user does not want included in the Group QC analysis. This might apply, for example, to data where there was a scanner error</w:t>
+      </w:r>
+      <w:r>
+        <w:t>,</w:t>
+      </w:r>
+      <w:r>
+        <w:t xml:space="preserve"> and the resulting image was found to be unusable. In </w:t>
+      </w:r>
+      <w:r>
+        <w:t>the</w:t>
+      </w:r>
+      <w:r>
+        <w:t xml:space="preserve"> example from the previous paragraph, for example, perhaps MRIQC</w:t>
+      </w:r>
+      <w:r>
+        <w:t xml:space="preserve"> software</w:t>
+      </w:r>
+      <w:r>
+        <w:t xml:space="preserve"> identified sub-108 session 02 to be an extreme outlier in data quality from all other data (e.g., because of a scanner error). Then we would set the excludes variable to </w:t>
+      </w:r>
+      <w:r>
+        <w:rPr>
+          <w:rFonts w:ascii="Consolas" w:hAnsi="Consolas" w:cs="Consolas"/>
+        </w:rPr>
+        <w:t>excludes = {‘0’, ‘0’, ‘0’, ‘1’};</w:t>
+      </w:r>
+      <w:r>
+        <w:t xml:space="preserve"> which would then ensure that sub-108 session 02 is not included. </w:t>
+      </w:r>
+    </w:p>
+    <w:p/>
+    <w:p>
+      <w:r>
+        <w:t>“</w:t>
+      </w:r>
+      <w:r>
+        <w:t>Outliers</w:t>
+      </w:r>
+      <w:r>
+        <w:t>”</w:t>
+      </w:r>
+      <w:r>
+        <w:t xml:space="preserve">, while similar, is a bit different from </w:t>
+      </w:r>
+      <w:r>
+        <w:t>“</w:t>
+      </w:r>
+      <w:r>
+        <w:t>excludes</w:t>
+      </w:r>
+      <w:r>
+        <w:t>”</w:t>
+      </w:r>
+      <w:r>
+        <w:t xml:space="preserve">. The </w:t>
+      </w:r>
+      <w:r>
+        <w:t>“</w:t>
+      </w:r>
+      <w:r>
+        <w:t>outliers</w:t>
+      </w:r>
+      <w:r>
+        <w:t>”</w:t>
+      </w:r>
+      <w:r>
+        <w:t xml:space="preserve"> parameter is for data that was not previously (before IC generation and CICADA processing) found to be necessary to </w:t>
+      </w:r>
+      <w:r>
+        <w:t>exclude</w:t>
+      </w:r>
+      <w:r>
+        <w:t>. However, upon MELODIC IC generation, or CICADA processing, it was found to give significant issues that make it undeniably obvious it is not saved by IC denoising. For example, perhaps sub-103 session 01 did not generate any I</w:t>
+      </w:r>
+      <w:r>
+        <w:t>C</w:t>
+      </w:r>
+      <w:r>
+        <w:t xml:space="preserve">s that truly look like signal, then this data could be marked as an outlier with </w:t>
+      </w:r>
+      <w:r>
+        <w:rPr>
+          <w:rFonts w:ascii="Consolas" w:hAnsi="Consolas" w:cs="Consolas"/>
+        </w:rPr>
+        <w:t>outliers = {‘0’, ‘0’, ‘1’, ‘0’};</w:t>
+      </w:r>
+      <w:r>
+        <w:t xml:space="preserve"> . </w:t>
+      </w:r>
+      <w:r>
+        <w:t xml:space="preserve">Functionally, the main difference between </w:t>
+      </w:r>
+      <w:r>
+        <w:t>“</w:t>
+      </w:r>
+      <w:r>
+        <w:t>excludes</w:t>
+      </w:r>
+      <w:r>
+        <w:t>”</w:t>
+      </w:r>
+      <w:r>
+        <w:t xml:space="preserve"> and </w:t>
+      </w:r>
+      <w:r>
+        <w:t>“</w:t>
+      </w:r>
+      <w:r>
+        <w:t>outliers</w:t>
+      </w:r>
+      <w:r>
+        <w:t>”</w:t>
+      </w:r>
+      <w:r>
+        <w:t xml:space="preserve"> is whether the data will be included in the group </w:t>
+      </w:r>
+      <w:r>
+        <w:t xml:space="preserve">CICADA </w:t>
+      </w:r>
+      <w:r>
+        <w:t xml:space="preserve">folder. Excluded images will be entirely skipped by Group CICADA whereas outliers will still be copied into the group output with its QC parameters included. Outliers, however, will be marked as such to help a user perform future analyses without </w:t>
+      </w:r>
+      <w:r>
+        <w:t>the given image</w:t>
+      </w:r>
+      <w:r>
+        <w:t xml:space="preserve"> if desired. </w:t>
+      </w:r>
+    </w:p>
+    <w:p/>
+    <w:p>
+      <w:r>
+        <w:t xml:space="preserve">Finally, the </w:t>
+      </w:r>
+      <w:r>
+        <w:t>“</w:t>
+      </w:r>
+      <w:proofErr w:type="spellStart"/>
+      <w:r>
+        <w:t>adjusteds</w:t>
+      </w:r>
+      <w:proofErr w:type="spellEnd"/>
+      <w:r>
+        <w:t>”</w:t>
+      </w:r>
+      <w:r>
+        <w:t xml:space="preserve"> parameter is for data that a user performed Manual CICADA on (they adjusted the signal labels of </w:t>
+      </w:r>
+      <w:r>
+        <w:t>Automatic CICADA</w:t>
+      </w:r>
+      <w:r>
+        <w:t xml:space="preserve">, and then ran Manual CICADA). The </w:t>
+      </w:r>
+      <w:r>
+        <w:t>“</w:t>
+      </w:r>
+      <w:r>
+        <w:t>adjusted</w:t>
+      </w:r>
+      <w:r>
+        <w:t>”</w:t>
+      </w:r>
+      <w:r>
+        <w:t xml:space="preserve"> parameter </w:t>
+      </w:r>
+      <w:r>
+        <w:t>could be used</w:t>
+      </w:r>
+      <w:r>
+        <w:t xml:space="preserve"> if</w:t>
+      </w:r>
+      <w:r>
+        <w:t>,</w:t>
+      </w:r>
+      <w:r>
+        <w:t xml:space="preserve"> when a user evaluates the individual and Group QC, an image is </w:t>
+      </w:r>
+      <w:r>
+        <w:t xml:space="preserve">found to be </w:t>
+      </w:r>
+      <w:r>
+        <w:t xml:space="preserve">an </w:t>
+      </w:r>
+      <w:proofErr w:type="gramStart"/>
+      <w:r>
+        <w:t>outlier</w:t>
+      </w:r>
+      <w:proofErr w:type="gramEnd"/>
+      <w:r>
+        <w:t xml:space="preserve"> but </w:t>
+      </w:r>
+      <w:r>
+        <w:t>Automatic CICADA</w:t>
+      </w:r>
+      <w:r>
+        <w:t xml:space="preserve"> did not label the I</w:t>
+      </w:r>
+      <w:r>
+        <w:t>C</w:t>
+      </w:r>
+      <w:r>
+        <w:t>s well. Then</w:t>
+      </w:r>
+      <w:r>
+        <w:t>,</w:t>
+      </w:r>
+      <w:r>
+        <w:t xml:space="preserve"> a user could adjust the signal labeling and run Manual CICADA solely for that data and then mark </w:t>
+      </w:r>
+      <w:r>
+        <w:t>it</w:t>
+      </w:r>
+      <w:r>
+        <w:t xml:space="preserve"> as an “</w:t>
+      </w:r>
+      <w:proofErr w:type="spellStart"/>
+      <w:r>
+        <w:t>adjusteds</w:t>
+      </w:r>
+      <w:proofErr w:type="spellEnd"/>
+      <w:r>
+        <w:t>”</w:t>
+      </w:r>
+      <w:r>
+        <w:t>. This ensures</w:t>
+      </w:r>
+      <w:r>
+        <w:t xml:space="preserve"> that Group CICADA correctly pulls the manually adjusted data for that </w:t>
+      </w:r>
+      <w:r>
+        <w:t>image</w:t>
+      </w:r>
+      <w:r>
+        <w:t>. For example, let’s say in our example that for sub-102 session 02</w:t>
+      </w:r>
+      <w:r>
+        <w:t>,</w:t>
+      </w:r>
+      <w:r>
+        <w:t xml:space="preserve"> the QC plots show poor results </w:t>
+      </w:r>
+      <w:r>
+        <w:t xml:space="preserve">but are greatly improved upon performing Manual CICADA. </w:t>
+      </w:r>
+      <w:r>
+        <w:t xml:space="preserve">Then, </w:t>
+      </w:r>
+      <w:r>
+        <w:t>a user</w:t>
+      </w:r>
+      <w:r>
+        <w:t xml:space="preserve"> could </w:t>
+      </w:r>
+      <w:r>
+        <w:lastRenderedPageBreak/>
+        <w:t xml:space="preserve">consider including the </w:t>
+      </w:r>
+      <w:proofErr w:type="gramStart"/>
+      <w:r>
+        <w:t>manually-adjusted</w:t>
+      </w:r>
+      <w:proofErr w:type="gramEnd"/>
+      <w:r>
+        <w:t xml:space="preserve"> data in the Group CICADA analyses, and mark it as an </w:t>
+      </w:r>
+      <w:proofErr w:type="spellStart"/>
+      <w:r>
+        <w:t>adjusteds</w:t>
+      </w:r>
+      <w:proofErr w:type="spellEnd"/>
+      <w:r>
+        <w:t xml:space="preserve"> like so: </w:t>
+      </w:r>
+      <w:proofErr w:type="spellStart"/>
+      <w:r>
+        <w:rPr>
+          <w:rFonts w:ascii="Consolas" w:hAnsi="Consolas" w:cs="Consolas"/>
+        </w:rPr>
+        <w:t>adjusteds</w:t>
+      </w:r>
+      <w:proofErr w:type="spellEnd"/>
+      <w:r>
+        <w:rPr>
+          <w:rFonts w:ascii="Consolas" w:hAnsi="Consolas" w:cs="Consolas"/>
+        </w:rPr>
+        <w:t xml:space="preserve"> = {‘0’, ‘1’, ‘0’, ‘0’};</w:t>
+      </w:r>
+      <w:r>
+        <w:t xml:space="preserve"> .</w:t>
+      </w:r>
+    </w:p>
+    <w:p/>
     <w:p>
       <w:pPr>
         <w:jc w:val="center"/>
@@ -6606,30 +6599,51 @@
           <w:bCs/>
         </w:rPr>
       </w:pPr>
-    </w:p>
-    <w:p>
-      <w:r>
-        <w:t xml:space="preserve">Group CICADA is performed through the </w:t>
-      </w:r>
-      <w:proofErr w:type="spellStart"/>
-      <w:r>
-        <w:rPr>
-          <w:rFonts w:ascii="Consolas" w:hAnsi="Consolas" w:cs="Consolas"/>
-        </w:rPr>
-        <w:t>cicada_group_qc.m</w:t>
-      </w:r>
-      <w:proofErr w:type="spellEnd"/>
-      <w:r>
-        <w:t xml:space="preserve"> function. </w:t>
-      </w:r>
-    </w:p>
-    <w:p/>
-    <w:p>
-      <w:pPr>
-        <w:rPr>
-          <w:rFonts w:ascii="Consolas" w:hAnsi="Consolas" w:cs="Consolas"/>
+      <w:r>
+        <w:rPr>
           <w:b/>
           <w:bCs/>
+        </w:rPr>
+        <w:t xml:space="preserve">Group </w:t>
+      </w:r>
+      <w:r>
+        <w:rPr>
+          <w:b/>
+          <w:bCs/>
+        </w:rPr>
+        <w:t>CICADA Methods</w:t>
+      </w:r>
+    </w:p>
+    <w:p>
+      <w:r>
+        <w:t xml:space="preserve">Group CICADA is performed through the </w:t>
+      </w:r>
+      <w:proofErr w:type="spellStart"/>
+      <w:r>
+        <w:rPr>
+          <w:rFonts w:ascii="Consolas" w:hAnsi="Consolas" w:cs="Consolas"/>
+        </w:rPr>
+        <w:t>cicada_group_qc.m</w:t>
+      </w:r>
+      <w:proofErr w:type="spellEnd"/>
+      <w:r>
+        <w:t xml:space="preserve"> function. </w:t>
+      </w:r>
+    </w:p>
+    <w:p/>
+    <w:p>
+      <w:pPr>
+        <w:rPr>
+          <w:rFonts w:ascii="Consolas" w:hAnsi="Consolas" w:cs="Consolas"/>
+          <w:b/>
+          <w:bCs/>
+          <w:rPrChange w:id="0" w:author="Wylie, Korey" w:date="2024-07-17T15:06:00Z">
+            <w:rPr>
+              <w:b/>
+              <w:bCs/>
+              <w:lang w:val="es-ES"/>
+            </w:rPr>
+          </w:rPrChange>
         </w:rPr>
       </w:pPr>
       <w:r>
@@ -6654,20 +6668,22 @@
           <w:rFonts w:ascii="Consolas" w:hAnsi="Consolas" w:cs="Consolas"/>
           <w:b/>
           <w:bCs/>
+          <w:rPrChange w:id="1" w:author="Wylie, Korey" w:date="2024-07-17T15:06:00Z">
+            <w:rPr>
+              <w:b/>
+              <w:bCs/>
+              <w:lang w:val="es-ES"/>
+            </w:rPr>
+          </w:rPrChange>
         </w:rPr>
         <w:t>Cicada_group_qc.m</w:t>
       </w:r>
       <w:proofErr w:type="spellEnd"/>
     </w:p>
     <w:p>
-      <w:pPr>
-        <w:rPr>
-          <w:b/>
-          <w:bCs/>
-        </w:rPr>
-      </w:pPr>
-    </w:p>
-    <w:p>
+      <w:r>
+        <w:t xml:space="preserve">Broadly, </w:t>
+      </w:r>
       <w:proofErr w:type="spellStart"/>
       <w:r>
         <w:rPr>
@@ -6677,28 +6693,7 @@
       </w:r>
       <w:proofErr w:type="spellEnd"/>
       <w:r>
-        <w:t xml:space="preserve"> loops through each image and performs several tasks. The function </w:t>
-      </w:r>
-      <w:r>
-        <w:t>copies</w:t>
-      </w:r>
-      <w:r>
-        <w:t xml:space="preserve"> over all individual QC comparison plots </w:t>
-      </w:r>
-      <w:r>
-        <w:t>originally generated by Automatic CICADA to one folder.</w:t>
-      </w:r>
-      <w:r>
-        <w:t xml:space="preserve"> This </w:t>
-      </w:r>
-      <w:r>
-        <w:t>allows for easy QC plot comparison across images</w:t>
-      </w:r>
-      <w:r>
-        <w:t xml:space="preserve">. </w:t>
-      </w:r>
-      <w:r>
-        <w:t xml:space="preserve">Additionally, </w:t>
+        <w:t xml:space="preserve"> performs group level adjustments, QC analyses, and prepares the data for statistical analyses. First, the function copies over all individual QC comparison plots originally generated by Automatic/Manual CICADA to one folder. This allows for easy QC plot comparison across images. Additionally, </w:t>
       </w:r>
       <w:proofErr w:type="spellStart"/>
       <w:r>
@@ -6709,36 +6704,7 @@
       </w:r>
       <w:proofErr w:type="spellEnd"/>
       <w:r>
-        <w:t xml:space="preserve"> </w:t>
-      </w:r>
-      <w:r>
-        <w:t xml:space="preserve">copies over and combines all the individual data together into a single folder. </w:t>
-      </w:r>
-      <w:r>
-        <w:t xml:space="preserve">For each image, the function will use the “excludes” variable to determine if the current image should be entirely skipped. Similarly, the function uses the </w:t>
-      </w:r>
-      <w:r>
-        <w:t>“</w:t>
-      </w:r>
-      <w:proofErr w:type="spellStart"/>
-      <w:r>
-        <w:t>adjusteds</w:t>
-      </w:r>
-      <w:proofErr w:type="spellEnd"/>
-      <w:r>
-        <w:t xml:space="preserve">” parameter to determine if the </w:t>
-      </w:r>
-      <w:r>
-        <w:t>Automatic CICADA</w:t>
-      </w:r>
-      <w:r>
-        <w:t xml:space="preserve"> or Manual CICADA data</w:t>
-      </w:r>
-      <w:r>
-        <w:t xml:space="preserve"> (if it exists)</w:t>
-      </w:r>
-      <w:r>
-        <w:t xml:space="preserve"> should be used. </w:t>
+        <w:t xml:space="preserve"> copies over and combines all the individual data together into a single folder. For each image, the function uses user-defined inputs to determine if the current image should be entirely excluded or if Manual CICADA data (if it exists) should be used instead of Automatic CICADA. </w:t>
       </w:r>
       <w:proofErr w:type="spellStart"/>
       <w:r>
@@ -6749,87 +6715,13 @@
       </w:r>
       <w:proofErr w:type="spellEnd"/>
       <w:r>
-        <w:t xml:space="preserve"> also similarly pulls the original data for each image (before denoising) and the 8</w:t>
-      </w:r>
-      <w:r>
-        <w:t>p</w:t>
-      </w:r>
-      <w:r>
-        <w:t xml:space="preserve"> denoised image for QC comparison. Next, the specified detrending and smoothing of the CICADA, 8p, and original data is performed. </w:t>
+        <w:t xml:space="preserve"> also similarly pulls the original data for each image (before denoising) and the 8p denoised image for QC comparison. Next, the specified detrending, bandpass filtering, and smoothing of the CICADA, 8p, and original data is performed. </w:t>
       </w:r>
     </w:p>
     <w:p/>
     <w:p>
       <w:r>
-        <w:t>Following the processing of CICADA, 8p, and the original data,</w:t>
-      </w:r>
-      <w:r>
-        <w:t xml:space="preserve"> the relevant </w:t>
-      </w:r>
-      <w:r>
-        <w:t>QC</w:t>
-      </w:r>
-      <w:r>
-        <w:t xml:space="preserve"> information relevant for group QC for each </w:t>
-      </w:r>
-      <w:r>
-        <w:t xml:space="preserve">of the three </w:t>
-      </w:r>
-      <w:r>
-        <w:t>image</w:t>
-      </w:r>
-      <w:r>
-        <w:t xml:space="preserve">s are calculated (by calling the function </w:t>
-      </w:r>
-      <w:proofErr w:type="spellStart"/>
-      <w:r>
-        <w:rPr>
-          <w:rFonts w:ascii="Consolas" w:hAnsi="Consolas" w:cs="Consolas"/>
-        </w:rPr>
-        <w:t>cicada_get_qc.m</w:t>
-      </w:r>
-      <w:proofErr w:type="spellEnd"/>
-      <w:r>
-        <w:t>)</w:t>
-      </w:r>
-      <w:r>
-        <w:t xml:space="preserve">. This is accomplished in several steps. </w:t>
-      </w:r>
-      <w:r>
-        <w:t xml:space="preserve">First commonly used </w:t>
-      </w:r>
-      <w:r>
-        <w:t xml:space="preserve">QC </w:t>
-      </w:r>
-      <w:r>
-        <w:t xml:space="preserve">cut-off values </w:t>
-      </w:r>
-      <w:r>
-        <w:t>are calculated</w:t>
-      </w:r>
-      <w:r>
-        <w:t xml:space="preserve">. For example, </w:t>
-      </w:r>
-      <w:r>
-        <w:t xml:space="preserve">Group CICADA calculates the </w:t>
-      </w:r>
-      <w:r>
-        <w:t xml:space="preserve">median and mean FD values, </w:t>
-      </w:r>
-      <w:r>
-        <w:t xml:space="preserve">the </w:t>
-      </w:r>
-      <w:r>
-        <w:t xml:space="preserve">%FD &gt; 0.2 mm, if there are any FD values &gt; 5 mm, the median DVARS, and the mean RMS. </w:t>
-      </w:r>
-      <w:r>
-        <w:t>Next, correlations within each CICADA noise profile (Edge, FD, DVARS, Outbra</w:t>
-      </w:r>
-      <w:r>
-        <w:t>i</w:t>
-      </w:r>
-      <w:r>
-        <w:t xml:space="preserve">n, WMCSF, CSF, </w:t>
+        <w:t xml:space="preserve">Following the processing of CICADA, 8p, and the original data, the relevant QC information relevant for group QC for each of the three images are calculated. This is accomplished in several steps. First, commonly used QC cut-off values are calculated. For example, Group CICADA calculates the median and mean FD values, the %FD &gt; 0.2 mm, if there are any FD values &gt; 5 mm, the median DVARS, and the mean RMSD. Next, correlations within each CICADA noise profile (Edge, FD, DVARS, Outbrain, WMCSF, CSF, </w:t>
       </w:r>
       <w:proofErr w:type="spellStart"/>
       <w:r>
@@ -6837,13 +6729,7 @@
       </w:r>
       <w:proofErr w:type="spellEnd"/>
       <w:r>
-        <w:t xml:space="preserve">, Suscept) </w:t>
-      </w:r>
-      <w:r>
-        <w:t>and</w:t>
-      </w:r>
-      <w:r>
-        <w:t xml:space="preserve"> within GM are calculated in the same manner as </w:t>
+        <w:t xml:space="preserve">, Suscept) and within GM are calculated in the same manner as </w:t>
       </w:r>
       <w:r>
         <w:rPr>
@@ -6852,22 +6738,7 @@
         <w:t>CICADA_3_QC.m</w:t>
       </w:r>
       <w:r>
-        <w:t xml:space="preserve">. </w:t>
-      </w:r>
-      <w:r>
-        <w:t xml:space="preserve">Altogether, </w:t>
-      </w:r>
-      <w:r>
-        <w:t>Group CICADA</w:t>
-      </w:r>
-      <w:r>
-        <w:t xml:space="preserve"> continues to calculate potentially relevant QC</w:t>
-      </w:r>
-      <w:r>
-        <w:t xml:space="preserve"> </w:t>
-      </w:r>
-      <w:r>
-        <w:t>values and images. This includes, but is not limited to, a ratio of the gray matter mean temporal variance divided by the “</w:t>
+        <w:t>. Altogether, Group CICADA continues to calculate potentially relevant QC values and images. This includes, but is not limited to, a ratio of the gray matter mean temporal variance divided by the “</w:t>
       </w:r>
       <w:proofErr w:type="spellStart"/>
       <w:r>
@@ -6875,51 +6746,13 @@
       </w:r>
       <w:proofErr w:type="spellEnd"/>
       <w:r>
-        <w:t>”</w:t>
-      </w:r>
-      <w:r>
-        <w:t xml:space="preserve"> (area outside of GM)</w:t>
-      </w:r>
-      <w:r>
-        <w:t xml:space="preserve"> temporal variance, a signal and noise IC </w:t>
-      </w:r>
-      <w:r>
-        <w:t xml:space="preserve">spatial </w:t>
-      </w:r>
-      <w:r>
-        <w:t>overlap image, what proportion of gray matter is covered by signal ICs</w:t>
-      </w:r>
-      <w:r>
-        <w:t>,</w:t>
-      </w:r>
-      <w:r>
-        <w:t xml:space="preserve"> what proportion of signal ICs is found within the gray matter, a dice coefficient of gray matter and signal IC overlap, and the number and percent of ICs labeled as signal. All relevant QC calculations are then combined into relevant tables.</w:t>
+        <w:t>” (area outside of GM) temporal variance, a signal and noise IC spatial overlap image, what proportion of gray matter is covered by signal ICs, what proportion of signal ICs is found within the gray matter, a dice coefficient of gray matter and signal IC overlap, and the number and percent of ICs labeled as signal. All relevant QC calculations are then combined into relevant tables.</w:t>
       </w:r>
     </w:p>
     <w:p/>
     <w:p>
       <w:r>
-        <w:t xml:space="preserve">From there, Group CICADA performs a </w:t>
-      </w:r>
-      <w:proofErr w:type="gramStart"/>
-      <w:r>
-        <w:t>last few steps</w:t>
-      </w:r>
-      <w:proofErr w:type="gramEnd"/>
-      <w:r>
-        <w:t xml:space="preserve"> to aid in QC analyses</w:t>
-      </w:r>
-      <w:r>
-        <w:t xml:space="preserve">. </w:t>
-      </w:r>
-      <w:r>
-        <w:t xml:space="preserve">In short, this involves concatenating the QC data for each image together and calculating potential data outliers. QC measures are marked as outliers if they are three scaled median absolute deviations from the median. Altogether, Group CICADA automatically labels an image as a Group CICADA outlier if </w:t>
-      </w:r>
-      <w:r>
-        <w:t>the image is an outlier in any of the following</w:t>
-      </w:r>
-      <w:r>
-        <w:t xml:space="preserve">: </w:t>
+        <w:t xml:space="preserve">From there, Group CICADA performs a few last steps to aid in QC analyses. In short, this involves concatenating the QC data for each image together and calculating potential data outliers. QC measures are marked as outliers if they are three scaled median absolute deviations from the median (“MAD outlier”). Altogether, Group CICADA automatically labels an image as a Group CICADA outlier if the image is a MAD outlier in any of the following: </w:t>
       </w:r>
     </w:p>
     <w:p/>
@@ -6943,13 +6776,7 @@
         <w:rPr>
           <w:rFonts w:ascii="Times" w:hAnsi="Times"/>
         </w:rPr>
-        <w:t>Low</w:t>
-      </w:r>
-      <w:r>
-        <w:rPr>
-          <w:rFonts w:ascii="Times" w:hAnsi="Times"/>
-        </w:rPr>
-        <w:t xml:space="preserve"> gray matter coverage by the signal ICs</w:t>
+        <w:t>Low gray matter coverage by the signal ICs</w:t>
       </w:r>
     </w:p>
     <w:p>
@@ -6967,13 +6794,7 @@
         <w:rPr>
           <w:rFonts w:ascii="Times" w:hAnsi="Times"/>
         </w:rPr>
-        <w:t>L</w:t>
-      </w:r>
-      <w:r>
-        <w:rPr>
-          <w:rFonts w:ascii="Times" w:hAnsi="Times"/>
-        </w:rPr>
-        <w:t>ow gray matter to signal IC dice value</w:t>
+        <w:t>Low gray matter to signal IC dice value</w:t>
       </w:r>
     </w:p>
     <w:p>
@@ -6991,28 +6812,30 @@
         <w:rPr>
           <w:rFonts w:ascii="Times" w:hAnsi="Times"/>
         </w:rPr>
-        <w:t>L</w:t>
-      </w:r>
+        <w:t xml:space="preserve">Low ratio of GM to </w:t>
+      </w:r>
+      <w:proofErr w:type="spellStart"/>
       <w:r>
         <w:rPr>
           <w:rFonts w:ascii="Times" w:hAnsi="Times"/>
         </w:rPr>
-        <w:t xml:space="preserve">ow ratio of GM to </w:t>
-      </w:r>
-      <w:proofErr w:type="spellStart"/>
+        <w:t>NotGM</w:t>
+      </w:r>
+      <w:proofErr w:type="spellEnd"/>
       <w:r>
         <w:rPr>
           <w:rFonts w:ascii="Times" w:hAnsi="Times"/>
         </w:rPr>
-        <w:t>NotGM</w:t>
-      </w:r>
-      <w:proofErr w:type="spellEnd"/>
+        <w:t xml:space="preserve"> mean </w:t>
+      </w:r>
+      <w:proofErr w:type="gramStart"/>
       <w:r>
         <w:rPr>
           <w:rFonts w:ascii="Times" w:hAnsi="Times"/>
         </w:rPr>
-        <w:t xml:space="preserve"> mean variance</w:t>
-      </w:r>
+        <w:t>variance</w:t>
+      </w:r>
+      <w:proofErr w:type="gramEnd"/>
     </w:p>
     <w:p>
       <w:pPr>
@@ -7029,13 +6852,7 @@
         <w:rPr>
           <w:rFonts w:ascii="Times" w:hAnsi="Times"/>
         </w:rPr>
-        <w:t>L</w:t>
-      </w:r>
-      <w:r>
-        <w:rPr>
-          <w:rFonts w:ascii="Times" w:hAnsi="Times"/>
-        </w:rPr>
-        <w:t>ow power overlap with the HRFO</w:t>
+        <w:t>Low power overlap with the HRFO</w:t>
       </w:r>
     </w:p>
     <w:p>
@@ -7053,13 +6870,7 @@
         <w:rPr>
           <w:rFonts w:ascii="Times" w:hAnsi="Times"/>
         </w:rPr>
-        <w:t>L</w:t>
-      </w:r>
-      <w:r>
-        <w:rPr>
-          <w:rFonts w:ascii="Times" w:hAnsi="Times"/>
-        </w:rPr>
-        <w:t>ow BOLD frequency to High Frequency ratio</w:t>
+        <w:t>Low BOLD frequency to High Frequency ratio</w:t>
       </w:r>
     </w:p>
     <w:p>
@@ -7077,14 +6888,16 @@
         <w:rPr>
           <w:rFonts w:ascii="Times" w:hAnsi="Times"/>
         </w:rPr>
-        <w:t>L</w:t>
-      </w:r>
+        <w:t xml:space="preserve">Low number of ICs labeled as </w:t>
+      </w:r>
+      <w:proofErr w:type="gramStart"/>
       <w:r>
         <w:rPr>
           <w:rFonts w:ascii="Times" w:hAnsi="Times"/>
         </w:rPr>
-        <w:t>ow number of ICs labeled as signal</w:t>
-      </w:r>
+        <w:t>signal</w:t>
+      </w:r>
+      <w:proofErr w:type="gramEnd"/>
     </w:p>
     <w:p>
       <w:pPr>
@@ -7101,13 +6914,27 @@
         <w:rPr>
           <w:rFonts w:ascii="Times" w:hAnsi="Times"/>
         </w:rPr>
-        <w:t xml:space="preserve">&lt; 3 ICs labeled as signal </w:t>
+        <w:t xml:space="preserve">&lt; 3 ICs labeled as </w:t>
+      </w:r>
+      <w:proofErr w:type="gramStart"/>
+      <w:r>
+        <w:rPr>
+          <w:rFonts w:ascii="Times" w:hAnsi="Times"/>
+        </w:rPr>
+        <w:t>signal</w:t>
+      </w:r>
+      <w:proofErr w:type="gramEnd"/>
+      <w:r>
+        <w:rPr>
+          <w:rFonts w:ascii="Times" w:hAnsi="Times"/>
+        </w:rPr>
+        <w:t xml:space="preserve"> </w:t>
       </w:r>
     </w:p>
     <w:p/>
     <w:p>
       <w:r>
-        <w:t xml:space="preserve">The function will also label conservative outliers (where either the </w:t>
+        <w:t xml:space="preserve">Group CICADA will also label conservative outliers (where either the </w:t>
       </w:r>
       <w:proofErr w:type="spellStart"/>
       <w:r>
@@ -7123,10 +6950,7 @@
       </w:r>
       <w:proofErr w:type="spellEnd"/>
       <w:r>
-        <w:t xml:space="preserve"> &gt; 0.55 mm). The cut-offs for conservative and liberal outliers are </w:t>
-      </w:r>
-      <w:r>
-        <w:t>adapted from Satterthwaite et al. 2013</w:t>
+        <w:t xml:space="preserve"> &gt; 0.55 mm). The cut-offs for conservative and liberal outliers are adapted from Satterthwaite et al. 2013</w:t>
       </w:r>
       <w:r>
         <w:fldChar w:fldCharType="begin"/>
@@ -7147,25 +6971,7 @@
         <w:fldChar w:fldCharType="end"/>
       </w:r>
       <w:r>
-        <w:t xml:space="preserve">. </w:t>
-      </w:r>
-      <w:r>
-        <w:t>Next</w:t>
-      </w:r>
-      <w:r>
-        <w:t xml:space="preserve">, </w:t>
-      </w:r>
-      <w:r>
-        <w:t>Group CICADA</w:t>
-      </w:r>
-      <w:r>
-        <w:t xml:space="preserve"> saves a group qc table (containing all calculated QC data for all images, including the different types of outliers [conservative, liberal, CICADA]), a group QC corr</w:t>
-      </w:r>
-      <w:r>
-        <w:t>elation</w:t>
-      </w:r>
-      <w:r>
-        <w:t xml:space="preserve"> table (containing the sampled noise profile correlations), and a Group QC plot (same as the ones from </w:t>
+        <w:t xml:space="preserve">. Next, Group CICADA saves a group qc table (containing all calculated QC data for all images, including the different types of outliers [conservative, liberal, CICADA]), a group QC correlation table (containing the sampled noise profile correlations), and a Group QC plot (same as the ones from </w:t>
       </w:r>
       <w:r>
         <w:rPr>
@@ -7174,19 +6980,7 @@
         <w:t>CICADA_3_QC.m</w:t>
       </w:r>
       <w:r>
-        <w:t xml:space="preserve"> but for the whole group instead of per image). </w:t>
-      </w:r>
-      <w:r>
-        <w:t>Finally, group MELODIC is run to generate group-level ICs</w:t>
-      </w:r>
-      <w:r>
-        <w:t>. The resulting ICs</w:t>
-      </w:r>
-      <w:r>
-        <w:t xml:space="preserve"> that best match each of the seven networks (</w:t>
-      </w:r>
-      <w:r>
-        <w:t xml:space="preserve">Medial Visual, Sensory Motor, Dorsal Attention, Ventral Attention, </w:t>
+        <w:t xml:space="preserve"> but for the whole group instead of per image). Finally, group MELODIC is run to generate group-level ICs. The resulting ICs that best match each of the seven networks (Medial Visual, Sensory Motor, Dorsal Attention, Ventral Attention, </w:t>
       </w:r>
       <w:proofErr w:type="spellStart"/>
       <w:r>
@@ -7194,37 +6988,7 @@
       </w:r>
       <w:proofErr w:type="spellEnd"/>
       <w:r>
-        <w:t>, Default Mode Network</w:t>
-      </w:r>
-      <w:r>
-        <w:t xml:space="preserve">) from the brain network image are </w:t>
-      </w:r>
-      <w:r>
-        <w:t>also returned</w:t>
-      </w:r>
-      <w:r>
-        <w:t xml:space="preserve">. </w:t>
-      </w:r>
-      <w:r>
-        <w:t xml:space="preserve">This is determined, in short, </w:t>
-      </w:r>
-      <w:r>
-        <w:t xml:space="preserve">by sorting each IC by their dice coefficient to each network, and then testing for each IC in order if including them overall increases the resulting total dice coefficient. Altogether, this </w:t>
-      </w:r>
-      <w:r>
-        <w:t>could</w:t>
-      </w:r>
-      <w:r>
-        <w:t xml:space="preserve"> help a user better </w:t>
-      </w:r>
-      <w:r>
-        <w:t>evaluate</w:t>
-      </w:r>
-      <w:r>
-        <w:t xml:space="preserve"> the success of the denoising in capturing different common brain networks. </w:t>
-      </w:r>
-      <w:r>
-        <w:t xml:space="preserve">This concludes Group CICADA. Following QC analysis, a user could, for example, use the </w:t>
+        <w:t xml:space="preserve">, Default Mode Network) from the brain network image are also returned. This is determined, in short, by sorting each IC by their dice coefficient to each network, and then testing, in order, if including the IC overall increases the resulting total dice coefficient. Altogether, this could help a user better evaluate the success of the denoising in capturing different common brain networks. This concludes Group CICADA. Following QC analysis, a user could, for example, use the </w:t>
       </w:r>
       <w:r>
         <w:rPr>
@@ -7236,7 +7000,6 @@
         <w:t xml:space="preserve"> in the Group CICADA folder to select the CICADA-denoised data and perform statistical analyses.</w:t>
       </w:r>
     </w:p>
-    <w:p/>
     <w:p/>
     <w:p>
       <w:pPr>
@@ -7385,7 +7148,6 @@
         <w:pStyle w:val="Bibliography"/>
       </w:pPr>
       <w:r>
-        <w:lastRenderedPageBreak/>
         <w:t>4.</w:t>
       </w:r>
       <w:r>
@@ -8109,6 +7871,14 @@
     <w:abstractNumId w:val="5"/>
   </w:num>
 </w:numbering>
+</file>
+
+<file path=word/people.xml><?xml version="1.0" encoding="utf-8"?>
+<w15:people xmlns:wpc="http://schemas.microsoft.com/office/word/2010/wordprocessingCanvas" xmlns:cx="http://schemas.microsoft.com/office/drawing/2014/chartex" xmlns:cx1="http://schemas.microsoft.com/office/drawing/2015/9/8/chartex" xmlns:cx2="http://schemas.microsoft.com/office/drawing/2015/10/21/chartex" xmlns:cx3="http://schemas.microsoft.com/office/drawing/2016/5/9/chartex" xmlns:cx4="http://schemas.microsoft.com/office/drawing/2016/5/10/chartex" xmlns:cx5="http://schemas.microsoft.com/office/drawing/2016/5/11/chartex" xmlns:cx6="http://schemas.microsoft.com/office/drawing/2016/5/12/chartex" xmlns:cx7="http://schemas.microsoft.com/office/drawing/2016/5/13/chartex" xmlns:cx8="http://schemas.microsoft.com/office/drawing/2016/5/14/chartex" xmlns:mc="http://schemas.openxmlformats.org/markup-compatibility/2006" xmlns:aink="http://schemas.microsoft.com/office/drawing/2016/ink" xmlns:am3d="http://schemas.microsoft.com/office/drawing/2017/model3d" xmlns:o="urn:schemas-microsoft-com:office:office" xmlns:oel="http://schemas.microsoft.com/office/2019/extlst" xmlns:r="http://schemas.openxmlformats.org/officeDocument/2006/relationships" xmlns:m="http://schemas.openxmlformats.org/officeDocument/2006/math" xmlns:v="urn:schemas-microsoft-com:vml" xmlns:wp14="http://schemas.microsoft.com/office/word/2010/wordprocessingDrawing" xmlns:wp="http://schemas.openxmlformats.org/drawingml/2006/wordprocessingDrawing" xmlns:w10="urn:schemas-microsoft-com:office:word" xmlns:w="http://schemas.openxmlformats.org/wordprocessingml/2006/main" xmlns:w14="http://schemas.microsoft.com/office/word/2010/wordml" xmlns:w15="http://schemas.microsoft.com/office/word/2012/wordml" xmlns:w16cex="http://schemas.microsoft.com/office/word/2018/wordml/cex" xmlns:w16cid="http://schemas.microsoft.com/office/word/2016/wordml/cid" xmlns:w16="http://schemas.microsoft.com/office/word/2018/wordml" xmlns:w16sdtdh="http://schemas.microsoft.com/office/word/2020/wordml/sdtdatahash" xmlns:w16se="http://schemas.microsoft.com/office/word/2015/wordml/symex" xmlns:wpg="http://schemas.microsoft.com/office/word/2010/wordprocessingGroup" xmlns:wpi="http://schemas.microsoft.com/office/word/2010/wordprocessingInk" xmlns:wne="http://schemas.microsoft.com/office/word/2006/wordml" xmlns:wps="http://schemas.microsoft.com/office/word/2010/wordprocessingShape" mc:Ignorable="w14 w15 w16se w16cid w16 w16cex w16sdtdh wp14">
+  <w15:person w15:author="Wylie, Korey">
+    <w15:presenceInfo w15:providerId="AD" w15:userId="S::korey.wylie@cuanschutz.edu::fdfb4f01-ef46-43fe-aaf1-28e59719c836"/>
+  </w15:person>
+</w15:people>
 </file>
 
 <file path=word/styles.xml><?xml version="1.0" encoding="utf-8"?>

</xml_diff>

<commit_message>
Slight edits to wording
</commit_message>
<xml_diff>
--- a/CICADA_Details.docx
+++ b/CICADA_Details.docx
@@ -1493,145 +1493,18 @@
         <w:t>”</w:t>
       </w:r>
       <w:r>
-        <w:t xml:space="preserve"> is the path to a task events file that details the task onsets (if it is a task design). If it is resting state, or a user would rather not include a task events file, this parameter can be left as an empty character string: ‘’. The task events file, if used, is often named similar to “task-foodpics_run-01_events.tsv” and must be in the following format:</w:t>
-      </w:r>
-    </w:p>
-    <w:tbl>
-      <w:tblPr>
-        <w:tblStyle w:val="TableGrid"/>
-        <w:tblW w:w="0" w:type="auto"/>
-        <w:jc w:val="center"/>
-        <w:tblBorders>
-          <w:top w:val="none" w:sz="0" w:space="0" w:color="auto"/>
-          <w:left w:val="none" w:sz="0" w:space="0" w:color="auto"/>
-          <w:bottom w:val="none" w:sz="0" w:space="0" w:color="auto"/>
-          <w:right w:val="none" w:sz="0" w:space="0" w:color="auto"/>
-          <w:insideH w:val="none" w:sz="0" w:space="0" w:color="auto"/>
-          <w:insideV w:val="none" w:sz="0" w:space="0" w:color="auto"/>
-        </w:tblBorders>
-        <w:tblLook w:val="04A0" w:firstRow="1" w:lastRow="0" w:firstColumn="1" w:lastColumn="0" w:noHBand="0" w:noVBand="1"/>
-      </w:tblPr>
-      <w:tblGrid>
-        <w:gridCol w:w="3019"/>
-      </w:tblGrid>
-      <w:tr>
-        <w:trPr>
-          <w:trHeight w:val="4957"/>
-          <w:jc w:val="center"/>
-        </w:trPr>
-        <w:tc>
-          <w:tcPr>
-            <w:tcW w:w="2677" w:type="dxa"/>
-          </w:tcPr>
-          <w:p>
-            <w:pPr>
-              <w:jc w:val="center"/>
-            </w:pPr>
-            <w:r>
-              <w:rPr>
-                <w:noProof/>
-              </w:rPr>
-              <w:lastRenderedPageBreak/>
-              <w:drawing>
-                <wp:inline distT="0" distB="0" distL="0" distR="0" wp14:anchorId="517DCB80" wp14:editId="61F4C7A3">
-                  <wp:extent cx="1780048" cy="3023527"/>
-                  <wp:effectExtent l="0" t="0" r="0" b="0"/>
-                  <wp:docPr id="1138207193" name="Picture 1" descr="A table of numbers with black text&#10;&#10;Description automatically generated"/>
-                  <wp:cNvGraphicFramePr>
-                    <a:graphicFrameLocks xmlns:a="http://schemas.openxmlformats.org/drawingml/2006/main" noChangeAspect="1"/>
-                  </wp:cNvGraphicFramePr>
-                  <a:graphic xmlns:a="http://schemas.openxmlformats.org/drawingml/2006/main">
-                    <a:graphicData uri="http://schemas.openxmlformats.org/drawingml/2006/picture">
-                      <pic:pic xmlns:pic="http://schemas.openxmlformats.org/drawingml/2006/picture">
-                        <pic:nvPicPr>
-                          <pic:cNvPr id="1138207193" name="Picture 1" descr="A table of numbers with black text&#10;&#10;Description automatically generated"/>
-                          <pic:cNvPicPr/>
-                        </pic:nvPicPr>
-                        <pic:blipFill>
-                          <a:blip r:embed="rId9"/>
-                          <a:stretch>
-                            <a:fillRect/>
-                          </a:stretch>
-                        </pic:blipFill>
-                        <pic:spPr>
-                          <a:xfrm>
-                            <a:off x="0" y="0"/>
-                            <a:ext cx="1780048" cy="3023527"/>
-                          </a:xfrm>
-                          <a:prstGeom prst="rect">
-                            <a:avLst/>
-                          </a:prstGeom>
-                        </pic:spPr>
-                      </pic:pic>
-                    </a:graphicData>
-                  </a:graphic>
-                </wp:inline>
-              </w:drawing>
-            </w:r>
-          </w:p>
-          <w:p>
-            <w:pPr>
-              <w:jc w:val="center"/>
-              <w:rPr>
-                <w:sz w:val="18"/>
-                <w:szCs w:val="18"/>
-              </w:rPr>
-            </w:pPr>
-            <w:r>
-              <w:rPr>
-                <w:b/>
-                <w:bCs/>
-                <w:sz w:val="18"/>
-                <w:szCs w:val="18"/>
-              </w:rPr>
-              <w:t>Figure 4.</w:t>
-            </w:r>
-            <w:r>
-              <w:rPr>
-                <w:sz w:val="18"/>
-                <w:szCs w:val="18"/>
-              </w:rPr>
-              <w:t xml:space="preserve"> </w:t>
-            </w:r>
-            <w:r>
-              <w:rPr>
-                <w:i/>
-                <w:iCs/>
-                <w:sz w:val="18"/>
-                <w:szCs w:val="18"/>
-              </w:rPr>
-              <w:t>Task Event</w:t>
-            </w:r>
-            <w:r>
-              <w:rPr>
-                <w:i/>
-                <w:iCs/>
-                <w:sz w:val="18"/>
-                <w:szCs w:val="18"/>
-              </w:rPr>
-              <w:t>s</w:t>
-            </w:r>
-            <w:r>
-              <w:rPr>
-                <w:i/>
-                <w:iCs/>
-                <w:sz w:val="18"/>
-                <w:szCs w:val="18"/>
-              </w:rPr>
-              <w:t xml:space="preserve"> File Format</w:t>
-            </w:r>
-          </w:p>
-        </w:tc>
-      </w:tr>
-    </w:tbl>
-    <w:p>
-      <w:pPr>
-        <w:jc w:val="center"/>
-      </w:pPr>
-    </w:p>
-    <w:p>
-      <w:r>
-        <w:t xml:space="preserve">Specifically, there must be onset, duration, and </w:t>
+        <w:t xml:space="preserve"> is the path to a task events file that details the task onsets (if it is a task design). If it is resting state, or a user would rather not include a task events file, this parameter can be left as an empty character string: ‘’. The task events file, if used, is often named </w:t>
+      </w:r>
+      <w:proofErr w:type="gramStart"/>
+      <w:r>
+        <w:t>similar to</w:t>
+      </w:r>
+      <w:proofErr w:type="gramEnd"/>
+      <w:r>
+        <w:t xml:space="preserve"> “task-foodpics_run-01_events.tsv”</w:t>
+      </w:r>
+      <w:r>
+        <w:t>. Specifically, the file must have the following columns: “onset” (in seconds), “duration” (in seconds) and “</w:t>
       </w:r>
       <w:proofErr w:type="spellStart"/>
       <w:r>
@@ -1639,21 +1512,10 @@
       </w:r>
       <w:proofErr w:type="spellEnd"/>
       <w:r>
-        <w:t xml:space="preserve"> column</w:t>
-      </w:r>
-      <w:r>
-        <w:t>s</w:t>
-      </w:r>
-      <w:r>
-        <w:t xml:space="preserve">. In the example given above, the task was a block-design </w:t>
-      </w:r>
-      <w:proofErr w:type="spellStart"/>
-      <w:r>
-        <w:t>foodpics</w:t>
-      </w:r>
-      <w:proofErr w:type="spellEnd"/>
-      <w:r>
-        <w:t xml:space="preserve"> task. If a task events file is provided, CICADA will use it to generate</w:t>
+        <w:t xml:space="preserve">” (naming for the different trial types, without spaces). </w:t>
+      </w:r>
+      <w:r>
+        <w:t>If a task events file is provided, CICADA will use it to generate</w:t>
       </w:r>
       <w:r>
         <w:t xml:space="preserve"> individually</w:t>
@@ -1829,7 +1691,11 @@
         <w:t>”</w:t>
       </w:r>
       <w:r>
-        <w:t xml:space="preserve">. In short, tolerance relates to the maximum number of signal-probability-sorted ICs in a row that CICADA labels as noise before automatically labeling all other ICs also as noise. For more details on tolerance, see details in </w:t>
+        <w:t>. In short, tolerance relates to the maximum number of signal-</w:t>
+      </w:r>
+      <w:r>
+        <w:lastRenderedPageBreak/>
+        <w:t xml:space="preserve">probability-sorted ICs in a row that CICADA labels as noise before automatically labeling all other ICs also as noise. For more details on tolerance, see details in </w:t>
       </w:r>
       <w:r>
         <w:t>“</w:t>
@@ -2629,6 +2495,7 @@
               <w:rPr>
                 <w:noProof/>
               </w:rPr>
+              <w:lastRenderedPageBreak/>
               <w:drawing>
                 <wp:inline distT="0" distB="0" distL="0" distR="0" wp14:anchorId="6DDDF791" wp14:editId="776F6A30">
                   <wp:extent cx="5943600" cy="3723005"/>
@@ -2645,7 +2512,7 @@
                           <pic:cNvPicPr/>
                         </pic:nvPicPr>
                         <pic:blipFill>
-                          <a:blip r:embed="rId10"/>
+                          <a:blip r:embed="rId9"/>
                           <a:stretch>
                             <a:fillRect/>
                           </a:stretch>
@@ -2807,7 +2674,6 @@
     <w:p/>
     <w:p>
       <w:r>
-        <w:lastRenderedPageBreak/>
         <w:t>The “</w:t>
       </w:r>
       <w:proofErr w:type="spellStart"/>
@@ -3321,11 +3187,7 @@
       </w:r>
       <w:proofErr w:type="spellEnd"/>
       <w:r>
-        <w:t xml:space="preserve">” region </w:t>
-      </w:r>
-      <w:r>
-        <w:lastRenderedPageBreak/>
-        <w:t xml:space="preserve">is generated by subtracting the subependymal region from a combined GM and WM region. An “outbrain” region is then formed from subtracting this </w:t>
+        <w:t xml:space="preserve">” region is generated by subtracting the subependymal region from a combined GM and WM region. An “outbrain” region is then formed from subtracting this </w:t>
       </w:r>
       <w:r>
         <w:t>“</w:t>
@@ -3404,6 +3266,7 @@
               <w:rPr>
                 <w:noProof/>
               </w:rPr>
+              <w:lastRenderedPageBreak/>
               <w:drawing>
                 <wp:inline distT="0" distB="0" distL="0" distR="0" wp14:anchorId="3E709119" wp14:editId="7F7B4B8A">
                   <wp:extent cx="5606321" cy="2119917"/>
@@ -3434,7 +3297,7 @@
                           </pic:cNvPicPr>
                         </pic:nvPicPr>
                         <pic:blipFill>
-                          <a:blip r:embed="rId11"/>
+                          <a:blip r:embed="rId10"/>
                           <a:stretch>
                             <a:fillRect/>
                           </a:stretch>
@@ -3814,85 +3677,82 @@
         <w:t>. The</w:t>
       </w:r>
       <w:r>
-        <w:t xml:space="preserve"> relative proportion of each region overlap </w:t>
+        <w:t xml:space="preserve"> relative proportion of each region overlap compared to the total spatial IC map</w:t>
+      </w:r>
+      <w:r>
+        <w:t xml:space="preserve"> is also calculated</w:t>
+      </w:r>
+      <w:r>
+        <w:t>. Smoothness (“smoothing retention”) is estimated by dividing the summation of the non-</w:t>
+      </w:r>
+      <w:proofErr w:type="spellStart"/>
+      <w:r>
+        <w:t>thresholded</w:t>
+      </w:r>
+      <w:proofErr w:type="spellEnd"/>
+      <w:r>
+        <w:t xml:space="preserve"> IC z-stat map by the smoothed one (see </w:t>
+      </w:r>
+      <w:r>
+        <w:t>“</w:t>
+      </w:r>
+      <w:proofErr w:type="spellStart"/>
+      <w:r>
+        <w:t>Basescript</w:t>
+      </w:r>
+      <w:proofErr w:type="spellEnd"/>
+      <w:r>
+        <w:t xml:space="preserve"> 1: </w:t>
+      </w:r>
+      <w:r>
+        <w:rPr>
+          <w:rFonts w:ascii="Consolas" w:hAnsi="Consolas" w:cs="Consolas"/>
+        </w:rPr>
+        <w:t>CICADA_1_MasksandICAs.sh</w:t>
+      </w:r>
+      <w:r>
+        <w:t xml:space="preserve">” </w:t>
+      </w:r>
+      <w:r>
+        <w:t>section</w:t>
+      </w:r>
+      <w:r>
+        <w:t>). Next, general power frequency  proportions are calculated and categorized by low frequency (&lt;0.008 Hz), BOLD (0.008-0.15 Hz), and high frequency (&gt;0.15 Hz). The overlap between the IC power frequencies and the estimated HRF responses power frequencies is also calculated (“</w:t>
+      </w:r>
+      <w:proofErr w:type="spellStart"/>
+      <w:r>
+        <w:t>hrf</w:t>
+      </w:r>
+      <w:proofErr w:type="spellEnd"/>
+      <w:r>
+        <w:t xml:space="preserve"> power frequency overlap”). Next, timeseries correlations to DVARS, Framewise Displacement (FD</w:t>
+      </w:r>
+      <w:r>
+        <w:t>, the version proposed by Power 2012</w:t>
+      </w:r>
+      <w:r>
+        <w:fldChar w:fldCharType="begin"/>
+      </w:r>
+      <w:r>
+        <w:instrText xml:space="preserve"> ADDIN ZOTERO_ITEM CSL_CITATION {"citationID":"jdCAAAkY","properties":{"formattedCitation":"\\super 4\\nosupersub{}","plainCitation":"4","noteIndex":0},"citationItems":[{"id":444,"uris":["http://zotero.org/users/9019901/items/ZJD89E2C"],"itemData":{"id":444,"type":"article-journal","abstract":"Here, we demonstrate that subject motion produces substantial changes in the timecourses of resting state functional connectivity MRI (rs-fcMRI) data despite compensatory spatial registration and regression of motion estimates from the data. These changes cause systematic but spurious correlation structures throughout the brain. Specifically, many long-distance correlations are decreased by subject motion, whereas many short-distance correlations are increased. These changes in rs-fcMRI correlations do not arise from, nor are they adequately countered by, some common functional connectivity processing steps. Two indices of data quality are proposed, and a simple method to reduce motion-related effects in rs-fcMRI analyses is demonstrated that should be flexibly implementable across a variety of software platforms. We demonstrate how application of this technique impacts our own data, modifying previous conclusions about brain development. These results suggest the need for greater care in dealing with subject motion, and the need to critically revisit previous rs-fcMRI work that may not have adequately controlled for effects of transient subject movements.","container-title":"NeuroImage","DOI":"10.1016/j.neuroimage.2011.10.018","ISSN":"1053-8119","issue":"3","journalAbbreviation":"NeuroImage","page":"2142-2154","source":"ScienceDirect","title":"Spurious but systematic correlations in functional connectivity MRI networks arise from subject motion","volume":"59","author":[{"family":"Power","given":"Jonathan D."},{"family":"Barnes","given":"Kelly A."},{"family":"Snyder","given":"Abraham Z."},{"family":"Schlaggar","given":"Bradley L."},{"family":"Petersen","given":"Steven E."}],"issued":{"date-parts":[["2012",2,1]]},"citation-key":"powerSpuriousSystematicCorrelations2012"}}],"schema":"https://github.com/citation-style-language/schema/raw/master/csl-citation.json"} </w:instrText>
+      </w:r>
+      <w:r>
+        <w:fldChar w:fldCharType="separate"/>
+      </w:r>
+      <w:r>
+        <w:rPr>
+          <w:vertAlign w:val="superscript"/>
+        </w:rPr>
+        <w:t>4</w:t>
+      </w:r>
+      <w:r>
+        <w:fldChar w:fldCharType="end"/>
+      </w:r>
+      <w:r>
+        <w:t xml:space="preserve">), the six motion parameters, white matter, CSF, and global signal, are all calculated. </w:t>
       </w:r>
       <w:r>
         <w:lastRenderedPageBreak/>
-        <w:t>compared to the total spatial IC map</w:t>
-      </w:r>
-      <w:r>
-        <w:t xml:space="preserve"> is also calculated</w:t>
-      </w:r>
-      <w:r>
-        <w:t>. Smoothness (“smoothing retention”) is estimated by dividing the summation of the non-</w:t>
-      </w:r>
-      <w:proofErr w:type="spellStart"/>
-      <w:r>
-        <w:t>thresholded</w:t>
-      </w:r>
-      <w:proofErr w:type="spellEnd"/>
-      <w:r>
-        <w:t xml:space="preserve"> IC z-stat map by the smoothed one (see </w:t>
-      </w:r>
-      <w:r>
-        <w:t>“</w:t>
-      </w:r>
-      <w:proofErr w:type="spellStart"/>
-      <w:r>
-        <w:t>Basescript</w:t>
-      </w:r>
-      <w:proofErr w:type="spellEnd"/>
-      <w:r>
-        <w:t xml:space="preserve"> 1: </w:t>
-      </w:r>
-      <w:r>
-        <w:rPr>
-          <w:rFonts w:ascii="Consolas" w:hAnsi="Consolas" w:cs="Consolas"/>
-        </w:rPr>
-        <w:t>CICADA_1_MasksandICAs.sh</w:t>
-      </w:r>
-      <w:r>
-        <w:t xml:space="preserve">” </w:t>
-      </w:r>
-      <w:r>
-        <w:t>section</w:t>
-      </w:r>
-      <w:r>
-        <w:t>). Next, general power frequency  proportions are calculated and categorized by low frequency (&lt;0.008 Hz), BOLD (0.008-0.15 Hz), and high frequency (&gt;0.15 Hz). The overlap between the IC power frequencies and the estimated HRF responses power frequencies is also calculated (“</w:t>
-      </w:r>
-      <w:proofErr w:type="spellStart"/>
-      <w:r>
-        <w:t>hrf</w:t>
-      </w:r>
-      <w:proofErr w:type="spellEnd"/>
-      <w:r>
-        <w:t xml:space="preserve"> power frequency overlap”). Next, timeseries correlations to DVARS, Framewise Displacement (FD</w:t>
-      </w:r>
-      <w:r>
-        <w:t>, the version proposed by Power 2012</w:t>
-      </w:r>
-      <w:r>
-        <w:fldChar w:fldCharType="begin"/>
-      </w:r>
-      <w:r>
-        <w:instrText xml:space="preserve"> ADDIN ZOTERO_ITEM CSL_CITATION {"citationID":"jdCAAAkY","properties":{"formattedCitation":"\\super 4\\nosupersub{}","plainCitation":"4","noteIndex":0},"citationItems":[{"id":444,"uris":["http://zotero.org/users/9019901/items/ZJD89E2C"],"itemData":{"id":444,"type":"article-journal","abstract":"Here, we demonstrate that subject motion produces substantial changes in the timecourses of resting state functional connectivity MRI (rs-fcMRI) data despite compensatory spatial registration and regression of motion estimates from the data. These changes cause systematic but spurious correlation structures throughout the brain. Specifically, many long-distance correlations are decreased by subject motion, whereas many short-distance correlations are increased. These changes in rs-fcMRI correlations do not arise from, nor are they adequately countered by, some common functional connectivity processing steps. Two indices of data quality are proposed, and a simple method to reduce motion-related effects in rs-fcMRI analyses is demonstrated that should be flexibly implementable across a variety of software platforms. We demonstrate how application of this technique impacts our own data, modifying previous conclusions about brain development. These results suggest the need for greater care in dealing with subject motion, and the need to critically revisit previous rs-fcMRI work that may not have adequately controlled for effects of transient subject movements.","container-title":"NeuroImage","DOI":"10.1016/j.neuroimage.2011.10.018","ISSN":"1053-8119","issue":"3","journalAbbreviation":"NeuroImage","page":"2142-2154","source":"ScienceDirect","title":"Spurious but systematic correlations in functional connectivity MRI networks arise from subject motion","volume":"59","author":[{"family":"Power","given":"Jonathan D."},{"family":"Barnes","given":"Kelly A."},{"family":"Snyder","given":"Abraham Z."},{"family":"Schlaggar","given":"Bradley L."},{"family":"Petersen","given":"Steven E."}],"issued":{"date-parts":[["2012",2,1]]},"citation-key":"powerSpuriousSystematicCorrelations2012"}}],"schema":"https://github.com/citation-style-language/schema/raw/master/csl-citation.json"} </w:instrText>
-      </w:r>
-      <w:r>
-        <w:fldChar w:fldCharType="separate"/>
-      </w:r>
-      <w:r>
-        <w:rPr>
-          <w:vertAlign w:val="superscript"/>
-        </w:rPr>
-        <w:t>4</w:t>
-      </w:r>
-      <w:r>
-        <w:fldChar w:fldCharType="end"/>
-      </w:r>
-      <w:r>
-        <w:t xml:space="preserve">), the six motion parameters, white matter, CSF, and global signal, are all calculated. </w:t>
-      </w:r>
-      <w:r>
         <w:t>These</w:t>
       </w:r>
       <w:r>
@@ -4399,110 +4259,113 @@
         <w:rPr>
           <w:rFonts w:ascii="Times New Roman" w:hAnsi="Times New Roman" w:cs="Times New Roman"/>
         </w:rPr>
+        <w:t xml:space="preserve">If there are no </w:t>
+      </w:r>
+      <w:r>
+        <w:rPr>
+          <w:rFonts w:ascii="Times New Roman" w:hAnsi="Times New Roman" w:cs="Times New Roman"/>
+        </w:rPr>
+        <w:t>“bad”</w:t>
+      </w:r>
+      <w:r>
+        <w:rPr>
+          <w:rFonts w:ascii="Times New Roman" w:hAnsi="Times New Roman" w:cs="Times New Roman"/>
+        </w:rPr>
+        <w:t xml:space="preserve"> </w:t>
+      </w:r>
+      <w:r>
+        <w:rPr>
+          <w:rFonts w:ascii="Times New Roman" w:hAnsi="Times New Roman" w:cs="Times New Roman"/>
+        </w:rPr>
+        <w:t xml:space="preserve">labels </w:t>
+      </w:r>
+      <w:r>
+        <w:rPr>
+          <w:rFonts w:ascii="Times New Roman" w:hAnsi="Times New Roman" w:cs="Times New Roman"/>
+        </w:rPr>
+        <w:t xml:space="preserve">(e.g., no high bad classifications) mark </w:t>
+      </w:r>
+      <w:r>
+        <w:rPr>
+          <w:rFonts w:ascii="Times New Roman" w:hAnsi="Times New Roman" w:cs="Times New Roman"/>
+        </w:rPr>
+        <w:t xml:space="preserve">the IC </w:t>
+      </w:r>
+      <w:r>
+        <w:rPr>
+          <w:rFonts w:ascii="Times New Roman" w:hAnsi="Times New Roman" w:cs="Times New Roman"/>
+        </w:rPr>
+        <w:t xml:space="preserve">as signal, </w:t>
+      </w:r>
+      <w:r>
+        <w:rPr>
+          <w:rFonts w:ascii="Times New Roman" w:hAnsi="Times New Roman" w:cs="Times New Roman"/>
+        </w:rPr>
+        <w:t>given that</w:t>
+      </w:r>
+      <w:r>
+        <w:rPr>
+          <w:rFonts w:ascii="Times New Roman" w:hAnsi="Times New Roman" w:cs="Times New Roman"/>
+        </w:rPr>
+        <w:t xml:space="preserve"> </w:t>
+      </w:r>
+      <w:r>
+        <w:rPr>
+          <w:rFonts w:ascii="Times New Roman" w:hAnsi="Times New Roman" w:cs="Times New Roman"/>
+        </w:rPr>
+        <w:t>signal labeling criteria</w:t>
+      </w:r>
+      <w:r>
+        <w:rPr>
+          <w:rFonts w:ascii="Times New Roman" w:hAnsi="Times New Roman" w:cs="Times New Roman"/>
+        </w:rPr>
+        <w:t xml:space="preserve"> 1 </w:t>
+      </w:r>
+      <w:r>
+        <w:rPr>
+          <w:rFonts w:ascii="Times New Roman" w:hAnsi="Times New Roman" w:cs="Times New Roman"/>
+        </w:rPr>
+        <w:t>is met.</w:t>
+      </w:r>
+    </w:p>
+    <w:p/>
+    <w:p>
+      <w:r>
+        <w:t>While looping through each IC in NSP order, CICADA uses a tolerance value (default is 5, but can be modified by the user) to determine when to stop. Whenever CICADA labels an IC as noise, the tolerance value is reduced by one</w:t>
+      </w:r>
+      <w:r>
+        <w:t>. Similarly,</w:t>
+      </w:r>
+      <w:r>
+        <w:t xml:space="preserve"> when CICADA labels an IC as signal, the tolerance value is increased by one (but </w:t>
+      </w:r>
+      <w:r>
+        <w:t xml:space="preserve">is </w:t>
+      </w:r>
+      <w:r>
+        <w:t xml:space="preserve">never </w:t>
+      </w:r>
+      <w:r>
+        <w:t xml:space="preserve">raised </w:t>
+      </w:r>
+      <w:r>
+        <w:t>above the starting value). If the tolerance value reaches 0, CICADA stops looping through the I</w:t>
+      </w:r>
+      <w:r>
+        <w:t>C</w:t>
+      </w:r>
+      <w:r>
+        <w:t>s and labels the rest</w:t>
+      </w:r>
+      <w:r>
+        <w:t xml:space="preserve"> of the ICs</w:t>
+      </w:r>
+      <w:r>
+        <w:t xml:space="preserve"> as noise. </w:t>
+      </w:r>
+      <w:r>
         <w:lastRenderedPageBreak/>
-        <w:t xml:space="preserve">If there are no </w:t>
-      </w:r>
-      <w:r>
-        <w:rPr>
-          <w:rFonts w:ascii="Times New Roman" w:hAnsi="Times New Roman" w:cs="Times New Roman"/>
-        </w:rPr>
-        <w:t>“bad”</w:t>
-      </w:r>
-      <w:r>
-        <w:rPr>
-          <w:rFonts w:ascii="Times New Roman" w:hAnsi="Times New Roman" w:cs="Times New Roman"/>
-        </w:rPr>
-        <w:t xml:space="preserve"> </w:t>
-      </w:r>
-      <w:r>
-        <w:rPr>
-          <w:rFonts w:ascii="Times New Roman" w:hAnsi="Times New Roman" w:cs="Times New Roman"/>
-        </w:rPr>
-        <w:t xml:space="preserve">labels </w:t>
-      </w:r>
-      <w:r>
-        <w:rPr>
-          <w:rFonts w:ascii="Times New Roman" w:hAnsi="Times New Roman" w:cs="Times New Roman"/>
-        </w:rPr>
-        <w:t xml:space="preserve">(e.g., no high bad classifications) mark </w:t>
-      </w:r>
-      <w:r>
-        <w:rPr>
-          <w:rFonts w:ascii="Times New Roman" w:hAnsi="Times New Roman" w:cs="Times New Roman"/>
-        </w:rPr>
-        <w:t xml:space="preserve">the IC </w:t>
-      </w:r>
-      <w:r>
-        <w:rPr>
-          <w:rFonts w:ascii="Times New Roman" w:hAnsi="Times New Roman" w:cs="Times New Roman"/>
-        </w:rPr>
-        <w:t xml:space="preserve">as signal, </w:t>
-      </w:r>
-      <w:r>
-        <w:rPr>
-          <w:rFonts w:ascii="Times New Roman" w:hAnsi="Times New Roman" w:cs="Times New Roman"/>
-        </w:rPr>
-        <w:t>given that</w:t>
-      </w:r>
-      <w:r>
-        <w:rPr>
-          <w:rFonts w:ascii="Times New Roman" w:hAnsi="Times New Roman" w:cs="Times New Roman"/>
-        </w:rPr>
-        <w:t xml:space="preserve"> </w:t>
-      </w:r>
-      <w:r>
-        <w:rPr>
-          <w:rFonts w:ascii="Times New Roman" w:hAnsi="Times New Roman" w:cs="Times New Roman"/>
-        </w:rPr>
-        <w:t>signal labeling criteria</w:t>
-      </w:r>
-      <w:r>
-        <w:rPr>
-          <w:rFonts w:ascii="Times New Roman" w:hAnsi="Times New Roman" w:cs="Times New Roman"/>
-        </w:rPr>
-        <w:t xml:space="preserve"> 1 </w:t>
-      </w:r>
-      <w:r>
-        <w:rPr>
-          <w:rFonts w:ascii="Times New Roman" w:hAnsi="Times New Roman" w:cs="Times New Roman"/>
-        </w:rPr>
-        <w:t>is met.</w:t>
-      </w:r>
-    </w:p>
-    <w:p/>
-    <w:p>
-      <w:r>
-        <w:t>While looping through each IC in NSP order, CICADA uses a tolerance value (default is 5, but can be modified by the user) to determine when to stop. Whenever CICADA labels an IC as noise, the tolerance value is reduced by one</w:t>
-      </w:r>
-      <w:r>
-        <w:t>. Similarly,</w:t>
-      </w:r>
-      <w:r>
-        <w:t xml:space="preserve"> when CICADA labels an IC as signal, the tolerance value is increased by one (but </w:t>
-      </w:r>
-      <w:r>
-        <w:t xml:space="preserve">is </w:t>
-      </w:r>
-      <w:r>
-        <w:t xml:space="preserve">never </w:t>
-      </w:r>
-      <w:r>
-        <w:t xml:space="preserve">raised </w:t>
-      </w:r>
-      <w:r>
-        <w:t>above the starting value). If the tolerance value reaches 0, CICADA stops looping through the I</w:t>
-      </w:r>
-      <w:r>
-        <w:t>C</w:t>
-      </w:r>
-      <w:r>
-        <w:t>s and labels the rest</w:t>
-      </w:r>
-      <w:r>
-        <w:t xml:space="preserve"> of the ICs</w:t>
-      </w:r>
-      <w:r>
-        <w:t xml:space="preserve"> as noise. CICADA will also not loop through I</w:t>
+        <w:t>CICADA will also not loop through I</w:t>
       </w:r>
       <w:r>
         <w:t>C</w:t>
@@ -4630,7 +4493,7 @@
                           <pic:cNvPicPr/>
                         </pic:nvPicPr>
                         <pic:blipFill>
-                          <a:blip r:embed="rId12"/>
+                          <a:blip r:embed="rId11"/>
                           <a:stretch>
                             <a:fillRect/>
                           </a:stretch>
@@ -4719,11 +4582,7 @@
         <w:t xml:space="preserve"> two performs a few last actions to make it easier for a user to examine the classification and output. CICADA creates structures to hold all relevant calculations, values, and classifications. CICADA also creates a “compare cleaning” table to </w:t>
       </w:r>
       <w:r>
-        <w:t xml:space="preserve">compare the relative </w:t>
-      </w:r>
-      <w:r>
-        <w:lastRenderedPageBreak/>
-        <w:t xml:space="preserve">feature proportions of all ICs to just the ICs that CICADA labeled as signal. </w:t>
+        <w:t xml:space="preserve">compare the relative feature proportions of all ICs to just the ICs that CICADA labeled as signal. </w:t>
       </w:r>
       <w:r>
         <w:t>CICADA also generates a signal</w:t>
@@ -4798,6 +4657,7 @@
           <w:b/>
           <w:bCs/>
         </w:rPr>
+        <w:lastRenderedPageBreak/>
         <w:t>Basescript</w:t>
       </w:r>
       <w:proofErr w:type="spellEnd"/>
@@ -5241,11 +5101,7 @@
         <w:t>does the nonaggressive denoising, and re-outputs and saves new quality control variables and files.</w:t>
       </w:r>
       <w:r>
-        <w:t xml:space="preserve"> The inputs and </w:t>
-      </w:r>
-      <w:r>
-        <w:lastRenderedPageBreak/>
-        <w:t xml:space="preserve">actions of these scripts are otherwise </w:t>
+        <w:t xml:space="preserve"> The inputs and actions of these scripts are otherwise </w:t>
       </w:r>
       <w:r>
         <w:t>similar to</w:t>
@@ -5941,608 +5797,608 @@
         <w:t>)</w:t>
       </w:r>
       <w:r>
-        <w:t xml:space="preserve"> is recommended. </w:t>
+        <w:t xml:space="preserve"> is recommended. Otherwise, minimal smoothing (from the default value and up to 6 mm)</w:t>
+      </w:r>
+      <w:r>
+        <w:t xml:space="preserve">, as well as </w:t>
+      </w:r>
+      <w:r>
+        <w:t>no bandpass filtering</w:t>
+      </w:r>
+      <w:r>
+        <w:t>,</w:t>
+      </w:r>
+      <w:r>
+        <w:t xml:space="preserve"> is recommended</w:t>
+      </w:r>
+      <w:r>
+        <w:t>,</w:t>
+      </w:r>
+      <w:r>
+        <w:t xml:space="preserve"> but remains up to the user.</w:t>
+      </w:r>
+    </w:p>
+    <w:p/>
+    <w:p>
+      <w:r>
+        <w:t xml:space="preserve">Group CICADA will also run MELODIC on the group level. The </w:t>
+      </w:r>
+      <w:r>
+        <w:t>“</w:t>
+      </w:r>
+      <w:proofErr w:type="spellStart"/>
+      <w:r>
+        <w:t>r</w:t>
+      </w:r>
+      <w:r>
+        <w:t>edo_melodic</w:t>
+      </w:r>
+      <w:proofErr w:type="spellEnd"/>
+      <w:r>
+        <w:t>”</w:t>
+      </w:r>
+      <w:r>
+        <w:t xml:space="preserve"> input, then, is the same as in previous functions, but for the group</w:t>
+      </w:r>
+      <w:r>
+        <w:t>-</w:t>
+      </w:r>
+      <w:r>
+        <w:t xml:space="preserve">level MELODIC. </w:t>
+      </w:r>
+      <w:r>
+        <w:t>The “</w:t>
+      </w:r>
+      <w:proofErr w:type="spellStart"/>
+      <w:r>
+        <w:t>s</w:t>
+      </w:r>
+      <w:r>
+        <w:t>ub</w:t>
+      </w:r>
+      <w:r>
+        <w:t>_ids</w:t>
+      </w:r>
+      <w:proofErr w:type="spellEnd"/>
+      <w:r>
+        <w:t>”</w:t>
+      </w:r>
+      <w:r>
+        <w:t xml:space="preserve"> and </w:t>
+      </w:r>
+      <w:r>
+        <w:t>“</w:t>
+      </w:r>
+      <w:proofErr w:type="spellStart"/>
+      <w:r>
+        <w:t>ses_ids</w:t>
+      </w:r>
+      <w:proofErr w:type="spellEnd"/>
+      <w:r>
+        <w:t>” inputs</w:t>
+      </w:r>
+      <w:r>
+        <w:t xml:space="preserve"> are </w:t>
+      </w:r>
+      <w:proofErr w:type="gramStart"/>
+      <w:r>
+        <w:t>similar to</w:t>
+      </w:r>
+      <w:proofErr w:type="gramEnd"/>
+      <w:r>
+        <w:t xml:space="preserve"> previous functions (referring to the subject ID and session ID) but should be cell arrays of equal length that specify each subject/session pair for the task </w:t>
+      </w:r>
+      <w:r>
+        <w:t>in the</w:t>
+      </w:r>
+      <w:r>
+        <w:t xml:space="preserve"> group analysis. For example, if </w:t>
+      </w:r>
+      <w:r>
+        <w:t>the group analysis was</w:t>
+      </w:r>
+      <w:r>
+        <w:t xml:space="preserve"> on sub-102 session 01, sub-102 session 02, sub-103 session 01</w:t>
+      </w:r>
+      <w:r>
+        <w:t>,</w:t>
+      </w:r>
+      <w:r>
+        <w:t xml:space="preserve"> </w:t>
+      </w:r>
+      <w:r>
+        <w:t>and</w:t>
+      </w:r>
+      <w:r>
+        <w:t xml:space="preserve"> </w:t>
+      </w:r>
+      <w:r>
+        <w:t>sub-108 session 02</w:t>
+      </w:r>
+      <w:r>
+        <w:t xml:space="preserve"> for Group CICADA</w:t>
+      </w:r>
+      <w:r>
+        <w:t xml:space="preserve">, </w:t>
+      </w:r>
+      <w:r>
+        <w:t xml:space="preserve">the variables would be set </w:t>
       </w:r>
       <w:r>
         <w:lastRenderedPageBreak/>
-        <w:t>Otherwise, minimal smoothing (from the default value and up to 6 mm)</w:t>
-      </w:r>
-      <w:r>
-        <w:t xml:space="preserve">, as well as </w:t>
-      </w:r>
-      <w:r>
-        <w:t>no bandpass filtering</w:t>
+        <w:t>as follows:</w:t>
+      </w:r>
+      <w:r>
+        <w:t xml:space="preserve"> </w:t>
+      </w:r>
+      <w:proofErr w:type="spellStart"/>
+      <w:r>
+        <w:rPr>
+          <w:rFonts w:ascii="Consolas" w:hAnsi="Consolas" w:cs="Consolas"/>
+        </w:rPr>
+        <w:t>sub_ids</w:t>
+      </w:r>
+      <w:proofErr w:type="spellEnd"/>
+      <w:r>
+        <w:rPr>
+          <w:rFonts w:ascii="Consolas" w:hAnsi="Consolas" w:cs="Consolas"/>
+        </w:rPr>
+        <w:t xml:space="preserve"> = {‘102’, ‘102’, ‘103’</w:t>
+      </w:r>
+      <w:r>
+        <w:rPr>
+          <w:rFonts w:ascii="Consolas" w:hAnsi="Consolas" w:cs="Consolas"/>
+        </w:rPr>
+        <w:t>, ‘108’</w:t>
+      </w:r>
+      <w:r>
+        <w:rPr>
+          <w:rFonts w:ascii="Consolas" w:hAnsi="Consolas" w:cs="Consolas"/>
+        </w:rPr>
+        <w:t>};</w:t>
+      </w:r>
+      <w:r>
+        <w:t xml:space="preserve"> and </w:t>
+      </w:r>
+      <w:proofErr w:type="spellStart"/>
+      <w:r>
+        <w:rPr>
+          <w:rFonts w:ascii="Consolas" w:hAnsi="Consolas" w:cs="Consolas"/>
+        </w:rPr>
+        <w:t>ses_ids</w:t>
+      </w:r>
+      <w:proofErr w:type="spellEnd"/>
+      <w:r>
+        <w:rPr>
+          <w:rFonts w:ascii="Consolas" w:hAnsi="Consolas" w:cs="Consolas"/>
+        </w:rPr>
+        <w:t xml:space="preserve"> = {‘01’, ‘02’, ‘01’</w:t>
+      </w:r>
+      <w:r>
+        <w:rPr>
+          <w:rFonts w:ascii="Consolas" w:hAnsi="Consolas" w:cs="Consolas"/>
+        </w:rPr>
+        <w:t>, ‘02’</w:t>
+      </w:r>
+      <w:proofErr w:type="gramStart"/>
+      <w:r>
+        <w:rPr>
+          <w:rFonts w:ascii="Consolas" w:hAnsi="Consolas" w:cs="Consolas"/>
+        </w:rPr>
+        <w:t>};</w:t>
+      </w:r>
+      <w:r>
+        <w:t>.</w:t>
+      </w:r>
+      <w:proofErr w:type="gramEnd"/>
+      <w:r>
+        <w:t xml:space="preserve"> </w:t>
+      </w:r>
+      <w:r>
+        <w:t xml:space="preserve">The </w:t>
+      </w:r>
+      <w:r>
+        <w:t>“</w:t>
+      </w:r>
+      <w:proofErr w:type="spellStart"/>
+      <w:r>
+        <w:t>t</w:t>
+      </w:r>
+      <w:r>
+        <w:t>ask_event_files</w:t>
+      </w:r>
+      <w:proofErr w:type="spellEnd"/>
+      <w:r>
+        <w:t>”</w:t>
+      </w:r>
+      <w:r>
+        <w:t xml:space="preserve"> </w:t>
+      </w:r>
+      <w:r>
+        <w:t xml:space="preserve">parameter </w:t>
+      </w:r>
+      <w:r>
+        <w:t xml:space="preserve">is also the same as in previous functions, but again as a cell array of the same length as </w:t>
+      </w:r>
+      <w:proofErr w:type="spellStart"/>
+      <w:r>
+        <w:t>sub_ids</w:t>
+      </w:r>
+      <w:proofErr w:type="spellEnd"/>
+      <w:r>
+        <w:t xml:space="preserve"> and </w:t>
+      </w:r>
+      <w:proofErr w:type="spellStart"/>
+      <w:r>
+        <w:t>ses_ids</w:t>
+      </w:r>
+      <w:proofErr w:type="spellEnd"/>
+      <w:r>
+        <w:t>. This is optional, but like in previous functions, a good idea for task data.</w:t>
+      </w:r>
+    </w:p>
+    <w:p/>
+    <w:p>
+      <w:r>
+        <w:t xml:space="preserve">Finally, </w:t>
+      </w:r>
+      <w:r>
+        <w:t>“</w:t>
+      </w:r>
+      <w:r>
+        <w:t>excludes</w:t>
+      </w:r>
+      <w:r>
+        <w:t>”</w:t>
+      </w:r>
+      <w:r>
+        <w:t xml:space="preserve">, </w:t>
+      </w:r>
+      <w:r>
+        <w:t>“</w:t>
+      </w:r>
+      <w:r>
+        <w:t>outliers</w:t>
+      </w:r>
+      <w:r>
+        <w:t>”</w:t>
+      </w:r>
+      <w:r>
+        <w:t xml:space="preserve">, and </w:t>
+      </w:r>
+      <w:r>
+        <w:t>“</w:t>
+      </w:r>
+      <w:proofErr w:type="spellStart"/>
+      <w:r>
+        <w:t>adjusteds</w:t>
+      </w:r>
+      <w:proofErr w:type="spellEnd"/>
+      <w:r>
+        <w:t>”</w:t>
+      </w:r>
+      <w:r>
+        <w:t xml:space="preserve"> are all parameters</w:t>
+      </w:r>
+      <w:r>
+        <w:t xml:space="preserve"> that can tell the script to handle specific data differently than the rest. All three parameters should be cell arrays the same length as </w:t>
+      </w:r>
+      <w:r>
+        <w:t>“</w:t>
+      </w:r>
+      <w:proofErr w:type="spellStart"/>
+      <w:r>
+        <w:t>sub_ids</w:t>
+      </w:r>
+      <w:proofErr w:type="spellEnd"/>
+      <w:r>
+        <w:t>”</w:t>
+      </w:r>
+      <w:r>
+        <w:t xml:space="preserve"> and </w:t>
+      </w:r>
+      <w:r>
+        <w:t>“</w:t>
+      </w:r>
+      <w:proofErr w:type="spellStart"/>
+      <w:r>
+        <w:t>ses_ids</w:t>
+      </w:r>
+      <w:proofErr w:type="spellEnd"/>
+      <w:r>
+        <w:t>”</w:t>
+      </w:r>
+      <w:r>
+        <w:t xml:space="preserve"> and should be a ‘1’ if they belong in the given group (</w:t>
+      </w:r>
+      <w:r>
+        <w:t>“</w:t>
+      </w:r>
+      <w:r>
+        <w:t>excludes</w:t>
+      </w:r>
+      <w:r>
+        <w:t>”</w:t>
+      </w:r>
+      <w:r>
+        <w:t xml:space="preserve">, </w:t>
+      </w:r>
+      <w:r>
+        <w:t>“</w:t>
+      </w:r>
+      <w:r>
+        <w:t>outliers</w:t>
+      </w:r>
+      <w:r>
+        <w:t>”</w:t>
+      </w:r>
+      <w:r>
+        <w:t xml:space="preserve">, or </w:t>
+      </w:r>
+      <w:r>
+        <w:t>“</w:t>
+      </w:r>
+      <w:proofErr w:type="spellStart"/>
+      <w:r>
+        <w:t>adjusteds</w:t>
+      </w:r>
+      <w:proofErr w:type="spellEnd"/>
+      <w:r>
+        <w:t>”</w:t>
+      </w:r>
+      <w:r>
+        <w:t xml:space="preserve">). Specifically, </w:t>
+      </w:r>
+      <w:r>
+        <w:t>“</w:t>
+      </w:r>
+      <w:r>
+        <w:t>excludes</w:t>
+      </w:r>
+      <w:r>
+        <w:t>”</w:t>
+      </w:r>
+      <w:r>
+        <w:t xml:space="preserve"> is for data that the user does not want included in the Group QC analysis. This might apply, for example, to data where there was a scanner error</w:t>
       </w:r>
       <w:r>
         <w:t>,</w:t>
       </w:r>
       <w:r>
-        <w:t xml:space="preserve"> is recommended</w:t>
+        <w:t xml:space="preserve"> and the resulting image was found to be unusable. In </w:t>
+      </w:r>
+      <w:r>
+        <w:t>the</w:t>
+      </w:r>
+      <w:r>
+        <w:t xml:space="preserve"> example from the previous paragraph, for example, perhaps MRIQC</w:t>
+      </w:r>
+      <w:r>
+        <w:t xml:space="preserve"> software</w:t>
+      </w:r>
+      <w:r>
+        <w:t xml:space="preserve"> identified sub-108 session 02 to be an extreme outlier in data quality from all other data (e.g., because of a scanner error). Then we would set the excludes variable to </w:t>
+      </w:r>
+      <w:r>
+        <w:rPr>
+          <w:rFonts w:ascii="Consolas" w:hAnsi="Consolas" w:cs="Consolas"/>
+        </w:rPr>
+        <w:t>excludes = {‘0’, ‘0’, ‘0’, ‘1’};</w:t>
+      </w:r>
+      <w:r>
+        <w:t xml:space="preserve"> which would then ensure that sub-108 session 02 is not included. </w:t>
+      </w:r>
+    </w:p>
+    <w:p/>
+    <w:p>
+      <w:r>
+        <w:t>“</w:t>
+      </w:r>
+      <w:r>
+        <w:t>Outliers</w:t>
+      </w:r>
+      <w:r>
+        <w:t>”</w:t>
+      </w:r>
+      <w:r>
+        <w:t xml:space="preserve">, while similar, is a bit different from </w:t>
+      </w:r>
+      <w:r>
+        <w:t>“</w:t>
+      </w:r>
+      <w:r>
+        <w:t>excludes</w:t>
+      </w:r>
+      <w:r>
+        <w:t>”</w:t>
+      </w:r>
+      <w:r>
+        <w:t xml:space="preserve">. The </w:t>
+      </w:r>
+      <w:r>
+        <w:t>“</w:t>
+      </w:r>
+      <w:r>
+        <w:t>outliers</w:t>
+      </w:r>
+      <w:r>
+        <w:t>”</w:t>
+      </w:r>
+      <w:r>
+        <w:t xml:space="preserve"> parameter is for data that was not previously (before IC generation and CICADA processing) found to be necessary to </w:t>
+      </w:r>
+      <w:r>
+        <w:t>exclude</w:t>
+      </w:r>
+      <w:r>
+        <w:t>. However, upon MELODIC IC generation, or CICADA processing, it was found to give significant issues that make it undeniably obvious it is not saved by IC denoising. For example, perhaps sub-103 session 01 did not generate any I</w:t>
+      </w:r>
+      <w:r>
+        <w:t>C</w:t>
+      </w:r>
+      <w:r>
+        <w:t xml:space="preserve">s that truly look like signal, then this data could be marked as an outlier with </w:t>
+      </w:r>
+      <w:r>
+        <w:rPr>
+          <w:rFonts w:ascii="Consolas" w:hAnsi="Consolas" w:cs="Consolas"/>
+        </w:rPr>
+        <w:t>outliers = {‘0’, ‘0’, ‘1’, ‘0’};</w:t>
+      </w:r>
+      <w:r>
+        <w:t xml:space="preserve"> . </w:t>
+      </w:r>
+      <w:r>
+        <w:t xml:space="preserve">Functionally, the main difference between </w:t>
+      </w:r>
+      <w:r>
+        <w:t>“</w:t>
+      </w:r>
+      <w:r>
+        <w:t>excludes</w:t>
+      </w:r>
+      <w:r>
+        <w:t>”</w:t>
+      </w:r>
+      <w:r>
+        <w:t xml:space="preserve"> and </w:t>
+      </w:r>
+      <w:r>
+        <w:t>“</w:t>
+      </w:r>
+      <w:r>
+        <w:t>outliers</w:t>
+      </w:r>
+      <w:r>
+        <w:t>”</w:t>
+      </w:r>
+      <w:r>
+        <w:t xml:space="preserve"> is whether the data will be included in the group </w:t>
+      </w:r>
+      <w:r>
+        <w:t xml:space="preserve">CICADA </w:t>
+      </w:r>
+      <w:r>
+        <w:t xml:space="preserve">folder. Excluded images will be entirely skipped by Group CICADA whereas outliers will still be copied into the group output with its QC parameters included. Outliers, however, will be marked as such to help a user perform future analyses without </w:t>
+      </w:r>
+      <w:r>
+        <w:t>the given image</w:t>
+      </w:r>
+      <w:r>
+        <w:t xml:space="preserve"> if desired. </w:t>
+      </w:r>
+    </w:p>
+    <w:p/>
+    <w:p>
+      <w:r>
+        <w:t xml:space="preserve">Finally, the </w:t>
+      </w:r>
+      <w:r>
+        <w:t>“</w:t>
+      </w:r>
+      <w:proofErr w:type="spellStart"/>
+      <w:r>
+        <w:t>adjusteds</w:t>
+      </w:r>
+      <w:proofErr w:type="spellEnd"/>
+      <w:r>
+        <w:t>”</w:t>
+      </w:r>
+      <w:r>
+        <w:t xml:space="preserve"> parameter is for data that a user performed Manual CICADA on (they adjusted the signal labels of </w:t>
+      </w:r>
+      <w:r>
+        <w:t>Automatic CICADA</w:t>
+      </w:r>
+      <w:r>
+        <w:t xml:space="preserve">, and then ran Manual CICADA). The </w:t>
+      </w:r>
+      <w:r>
+        <w:t>“</w:t>
+      </w:r>
+      <w:r>
+        <w:t>adjusted</w:t>
+      </w:r>
+      <w:r>
+        <w:t>”</w:t>
+      </w:r>
+      <w:r>
+        <w:t xml:space="preserve"> parameter </w:t>
+      </w:r>
+      <w:r>
+        <w:t>could be used</w:t>
+      </w:r>
+      <w:r>
+        <w:t xml:space="preserve"> if</w:t>
       </w:r>
       <w:r>
         <w:t>,</w:t>
       </w:r>
       <w:r>
-        <w:t xml:space="preserve"> but remains up to the user.</w:t>
-      </w:r>
-    </w:p>
-    <w:p/>
-    <w:p>
-      <w:r>
-        <w:t xml:space="preserve">Group CICADA will also run MELODIC on the group level. The </w:t>
-      </w:r>
-      <w:r>
-        <w:t>“</w:t>
-      </w:r>
-      <w:proofErr w:type="spellStart"/>
-      <w:r>
-        <w:t>r</w:t>
-      </w:r>
-      <w:r>
-        <w:t>edo_melodic</w:t>
+        <w:t xml:space="preserve"> when a user evaluates the individual and Group QC, an image is </w:t>
+      </w:r>
+      <w:r>
+        <w:t xml:space="preserve">found to be </w:t>
+      </w:r>
+      <w:r>
+        <w:t xml:space="preserve">an </w:t>
+      </w:r>
+      <w:proofErr w:type="gramStart"/>
+      <w:r>
+        <w:t>outlier</w:t>
+      </w:r>
+      <w:proofErr w:type="gramEnd"/>
+      <w:r>
+        <w:t xml:space="preserve"> but </w:t>
+      </w:r>
+      <w:r>
+        <w:t>Automatic CICADA</w:t>
+      </w:r>
+      <w:r>
+        <w:t xml:space="preserve"> did not label the I</w:t>
+      </w:r>
+      <w:r>
+        <w:t>C</w:t>
+      </w:r>
+      <w:r>
+        <w:t>s well. Then</w:t>
+      </w:r>
+      <w:r>
+        <w:t>,</w:t>
+      </w:r>
+      <w:r>
+        <w:t xml:space="preserve"> a user could adjust the signal labeling and run Manual CICADA solely for that data and then mark </w:t>
+      </w:r>
+      <w:r>
+        <w:t>it</w:t>
+      </w:r>
+      <w:r>
+        <w:t xml:space="preserve"> as an “</w:t>
+      </w:r>
+      <w:proofErr w:type="spellStart"/>
+      <w:r>
+        <w:t>adjusteds</w:t>
       </w:r>
       <w:proofErr w:type="spellEnd"/>
       <w:r>
         <w:t>”</w:t>
       </w:r>
       <w:r>
-        <w:t xml:space="preserve"> input, then, is the same as in previous functions, but for the group</w:t>
-      </w:r>
-      <w:r>
-        <w:t>-</w:t>
-      </w:r>
-      <w:r>
-        <w:t xml:space="preserve">level MELODIC. </w:t>
-      </w:r>
-      <w:r>
-        <w:t>The “</w:t>
-      </w:r>
-      <w:proofErr w:type="spellStart"/>
-      <w:r>
-        <w:t>s</w:t>
-      </w:r>
-      <w:r>
-        <w:t>ub</w:t>
-      </w:r>
-      <w:r>
-        <w:t>_ids</w:t>
-      </w:r>
-      <w:proofErr w:type="spellEnd"/>
-      <w:r>
-        <w:t>”</w:t>
-      </w:r>
-      <w:r>
-        <w:t xml:space="preserve"> and </w:t>
-      </w:r>
-      <w:r>
-        <w:t>“</w:t>
-      </w:r>
-      <w:proofErr w:type="spellStart"/>
-      <w:r>
-        <w:t>ses_ids</w:t>
-      </w:r>
-      <w:proofErr w:type="spellEnd"/>
-      <w:r>
-        <w:t>” inputs</w:t>
-      </w:r>
-      <w:r>
-        <w:t xml:space="preserve"> are </w:t>
-      </w:r>
-      <w:proofErr w:type="gramStart"/>
-      <w:r>
-        <w:t>similar to</w:t>
-      </w:r>
-      <w:proofErr w:type="gramEnd"/>
-      <w:r>
-        <w:t xml:space="preserve"> previous functions (referring to the subject ID and session ID) but should be cell arrays of equal length that specify each subject/session pair for the task </w:t>
-      </w:r>
-      <w:r>
-        <w:t>in the</w:t>
-      </w:r>
-      <w:r>
-        <w:t xml:space="preserve"> group analysis. For example, if </w:t>
-      </w:r>
-      <w:r>
-        <w:t>the group analysis was</w:t>
-      </w:r>
-      <w:r>
-        <w:t xml:space="preserve"> on sub-102 session 01, sub-102 session 02, sub-103 session 01</w:t>
+        <w:t>. This ensures</w:t>
+      </w:r>
+      <w:r>
+        <w:t xml:space="preserve"> that Group CICADA correctly pulls the manually adjusted data for that </w:t>
+      </w:r>
+      <w:r>
+        <w:t>image</w:t>
+      </w:r>
+      <w:r>
+        <w:t>. For example, let’s say in our example that for sub-102 session 02</w:t>
       </w:r>
       <w:r>
         <w:t>,</w:t>
       </w:r>
       <w:r>
-        <w:t xml:space="preserve"> </w:t>
-      </w:r>
-      <w:r>
-        <w:t>and</w:t>
-      </w:r>
-      <w:r>
-        <w:t xml:space="preserve"> </w:t>
-      </w:r>
-      <w:r>
-        <w:t>sub-108 session 02</w:t>
-      </w:r>
-      <w:r>
-        <w:t xml:space="preserve"> for Group CICADA</w:t>
-      </w:r>
-      <w:r>
-        <w:t xml:space="preserve">, </w:t>
-      </w:r>
-      <w:r>
-        <w:t>the variables would be set as follows:</w:t>
-      </w:r>
-      <w:r>
-        <w:t xml:space="preserve"> </w:t>
-      </w:r>
-      <w:proofErr w:type="spellStart"/>
-      <w:r>
-        <w:rPr>
-          <w:rFonts w:ascii="Consolas" w:hAnsi="Consolas" w:cs="Consolas"/>
-        </w:rPr>
-        <w:t>sub_ids</w:t>
-      </w:r>
-      <w:proofErr w:type="spellEnd"/>
-      <w:r>
-        <w:rPr>
-          <w:rFonts w:ascii="Consolas" w:hAnsi="Consolas" w:cs="Consolas"/>
-        </w:rPr>
-        <w:t xml:space="preserve"> = {‘102’, ‘102’, ‘103’</w:t>
-      </w:r>
-      <w:r>
-        <w:rPr>
-          <w:rFonts w:ascii="Consolas" w:hAnsi="Consolas" w:cs="Consolas"/>
-        </w:rPr>
-        <w:t>, ‘108’</w:t>
-      </w:r>
-      <w:r>
-        <w:rPr>
-          <w:rFonts w:ascii="Consolas" w:hAnsi="Consolas" w:cs="Consolas"/>
-        </w:rPr>
-        <w:t>};</w:t>
-      </w:r>
-      <w:r>
-        <w:t xml:space="preserve"> and </w:t>
-      </w:r>
-      <w:proofErr w:type="spellStart"/>
-      <w:r>
-        <w:rPr>
-          <w:rFonts w:ascii="Consolas" w:hAnsi="Consolas" w:cs="Consolas"/>
-        </w:rPr>
-        <w:t>ses_ids</w:t>
-      </w:r>
-      <w:proofErr w:type="spellEnd"/>
-      <w:r>
-        <w:rPr>
-          <w:rFonts w:ascii="Consolas" w:hAnsi="Consolas" w:cs="Consolas"/>
-        </w:rPr>
-        <w:t xml:space="preserve"> = {‘01’, ‘02’, ‘01’</w:t>
-      </w:r>
-      <w:r>
-        <w:rPr>
-          <w:rFonts w:ascii="Consolas" w:hAnsi="Consolas" w:cs="Consolas"/>
-        </w:rPr>
-        <w:t>, ‘02’</w:t>
-      </w:r>
-      <w:proofErr w:type="gramStart"/>
-      <w:r>
-        <w:rPr>
-          <w:rFonts w:ascii="Consolas" w:hAnsi="Consolas" w:cs="Consolas"/>
-        </w:rPr>
-        <w:t>};</w:t>
-      </w:r>
-      <w:r>
-        <w:t>.</w:t>
-      </w:r>
-      <w:proofErr w:type="gramEnd"/>
-      <w:r>
-        <w:t xml:space="preserve"> </w:t>
-      </w:r>
-      <w:r>
-        <w:t xml:space="preserve">The </w:t>
-      </w:r>
-      <w:r>
-        <w:t>“</w:t>
-      </w:r>
-      <w:proofErr w:type="spellStart"/>
-      <w:r>
-        <w:t>t</w:t>
-      </w:r>
-      <w:r>
-        <w:t>ask_event_files</w:t>
-      </w:r>
-      <w:proofErr w:type="spellEnd"/>
-      <w:r>
-        <w:t>”</w:t>
-      </w:r>
-      <w:r>
-        <w:t xml:space="preserve"> </w:t>
-      </w:r>
-      <w:r>
-        <w:t xml:space="preserve">parameter </w:t>
-      </w:r>
-      <w:r>
-        <w:t xml:space="preserve">is also the same as in previous functions, but again as a cell array of the same length as </w:t>
-      </w:r>
-      <w:proofErr w:type="spellStart"/>
-      <w:r>
-        <w:t>sub_ids</w:t>
-      </w:r>
-      <w:proofErr w:type="spellEnd"/>
-      <w:r>
-        <w:t xml:space="preserve"> and </w:t>
-      </w:r>
-      <w:proofErr w:type="spellStart"/>
-      <w:r>
-        <w:t>ses_ids</w:t>
-      </w:r>
-      <w:proofErr w:type="spellEnd"/>
-      <w:r>
-        <w:t>. This is optional, but like in previous functions, a good idea for task data.</w:t>
-      </w:r>
-    </w:p>
-    <w:p/>
-    <w:p>
-      <w:r>
-        <w:t xml:space="preserve">Finally, </w:t>
-      </w:r>
-      <w:r>
-        <w:t>“</w:t>
-      </w:r>
-      <w:r>
-        <w:t>excludes</w:t>
-      </w:r>
-      <w:r>
-        <w:t>”</w:t>
-      </w:r>
-      <w:r>
-        <w:t xml:space="preserve">, </w:t>
-      </w:r>
-      <w:r>
-        <w:t>“</w:t>
-      </w:r>
-      <w:r>
-        <w:t>outliers</w:t>
-      </w:r>
-      <w:r>
-        <w:t>”</w:t>
-      </w:r>
-      <w:r>
-        <w:t xml:space="preserve">, and </w:t>
-      </w:r>
-      <w:r>
-        <w:t>“</w:t>
-      </w:r>
-      <w:proofErr w:type="spellStart"/>
-      <w:r>
-        <w:t>adjusteds</w:t>
-      </w:r>
-      <w:proofErr w:type="spellEnd"/>
-      <w:r>
-        <w:t>”</w:t>
-      </w:r>
-      <w:r>
-        <w:t xml:space="preserve"> are all parameters</w:t>
-      </w:r>
-      <w:r>
-        <w:t xml:space="preserve"> that can tell the script to handle specific data differently than the rest. All three parameters should be cell arrays the same length as </w:t>
-      </w:r>
-      <w:r>
-        <w:t>“</w:t>
-      </w:r>
-      <w:proofErr w:type="spellStart"/>
-      <w:r>
-        <w:t>sub_ids</w:t>
-      </w:r>
-      <w:proofErr w:type="spellEnd"/>
-      <w:r>
-        <w:t>”</w:t>
-      </w:r>
-      <w:r>
-        <w:t xml:space="preserve"> and </w:t>
-      </w:r>
-      <w:r>
-        <w:t>“</w:t>
-      </w:r>
-      <w:proofErr w:type="spellStart"/>
-      <w:r>
-        <w:t>ses_ids</w:t>
-      </w:r>
-      <w:proofErr w:type="spellEnd"/>
-      <w:r>
-        <w:t>”</w:t>
-      </w:r>
-      <w:r>
-        <w:t xml:space="preserve"> and should be a ‘1’ if they belong in the given group (</w:t>
-      </w:r>
-      <w:r>
-        <w:t>“</w:t>
-      </w:r>
-      <w:r>
-        <w:t>excludes</w:t>
-      </w:r>
-      <w:r>
-        <w:t>”</w:t>
-      </w:r>
-      <w:r>
-        <w:t xml:space="preserve">, </w:t>
-      </w:r>
-      <w:r>
-        <w:t>“</w:t>
-      </w:r>
-      <w:r>
-        <w:t>outliers</w:t>
-      </w:r>
-      <w:r>
-        <w:t>”</w:t>
-      </w:r>
-      <w:r>
-        <w:t xml:space="preserve">, or </w:t>
-      </w:r>
-      <w:r>
-        <w:t>“</w:t>
-      </w:r>
-      <w:proofErr w:type="spellStart"/>
-      <w:r>
-        <w:t>adjusteds</w:t>
-      </w:r>
-      <w:proofErr w:type="spellEnd"/>
-      <w:r>
-        <w:t>”</w:t>
-      </w:r>
-      <w:r>
-        <w:t xml:space="preserve">). Specifically, </w:t>
-      </w:r>
-      <w:r>
-        <w:t>“</w:t>
-      </w:r>
-      <w:r>
-        <w:t>excludes</w:t>
-      </w:r>
-      <w:r>
-        <w:t>”</w:t>
-      </w:r>
-      <w:r>
-        <w:t xml:space="preserve"> is for data that the user does not want included in the Group QC analysis. This might apply, for example, to data where there was a scanner error</w:t>
-      </w:r>
-      <w:r>
-        <w:t>,</w:t>
-      </w:r>
-      <w:r>
-        <w:t xml:space="preserve"> and the resulting image was found to be unusable. In </w:t>
-      </w:r>
-      <w:r>
-        <w:t>the</w:t>
-      </w:r>
-      <w:r>
-        <w:t xml:space="preserve"> example from the previous paragraph, for example, perhaps MRIQC</w:t>
-      </w:r>
-      <w:r>
-        <w:t xml:space="preserve"> software</w:t>
-      </w:r>
-      <w:r>
-        <w:t xml:space="preserve"> identified sub-108 session 02 to be an extreme outlier in data quality from all other data (e.g., because of a scanner error). Then we would set the excludes variable to </w:t>
-      </w:r>
-      <w:r>
-        <w:rPr>
-          <w:rFonts w:ascii="Consolas" w:hAnsi="Consolas" w:cs="Consolas"/>
-        </w:rPr>
-        <w:t>excludes = {‘0’, ‘0’, ‘0’, ‘1’};</w:t>
-      </w:r>
-      <w:r>
-        <w:t xml:space="preserve"> which would then ensure that sub-108 session 02 is not included. </w:t>
-      </w:r>
-    </w:p>
-    <w:p/>
-    <w:p>
-      <w:r>
-        <w:t>“</w:t>
-      </w:r>
-      <w:r>
-        <w:t>Outliers</w:t>
-      </w:r>
-      <w:r>
-        <w:t>”</w:t>
-      </w:r>
-      <w:r>
-        <w:t xml:space="preserve">, while similar, is a bit different from </w:t>
-      </w:r>
-      <w:r>
-        <w:t>“</w:t>
-      </w:r>
-      <w:r>
-        <w:t>excludes</w:t>
-      </w:r>
-      <w:r>
-        <w:t>”</w:t>
-      </w:r>
-      <w:r>
-        <w:t xml:space="preserve">. The </w:t>
-      </w:r>
-      <w:r>
-        <w:t>“</w:t>
-      </w:r>
-      <w:r>
-        <w:t>outliers</w:t>
-      </w:r>
-      <w:r>
-        <w:t>”</w:t>
-      </w:r>
-      <w:r>
-        <w:t xml:space="preserve"> parameter is for data that was not previously (before IC generation and CICADA processing) found to be necessary to </w:t>
-      </w:r>
-      <w:r>
-        <w:t>exclude</w:t>
-      </w:r>
-      <w:r>
-        <w:t>. However, upon MELODIC IC generation, or CICADA processing, it was found to give significant issues that make it undeniably obvious it is not saved by IC denoising. For example, perhaps sub-103 session 01 did not generate any I</w:t>
-      </w:r>
-      <w:r>
-        <w:t>C</w:t>
-      </w:r>
-      <w:r>
-        <w:t xml:space="preserve">s that truly look like signal, then this data could be marked as an outlier with </w:t>
-      </w:r>
-      <w:r>
-        <w:rPr>
-          <w:rFonts w:ascii="Consolas" w:hAnsi="Consolas" w:cs="Consolas"/>
-        </w:rPr>
-        <w:t>outliers = {‘0’, ‘0’, ‘1’, ‘0’};</w:t>
-      </w:r>
-      <w:r>
-        <w:t xml:space="preserve"> . </w:t>
-      </w:r>
-      <w:r>
-        <w:t xml:space="preserve">Functionally, the main difference between </w:t>
-      </w:r>
-      <w:r>
-        <w:t>“</w:t>
-      </w:r>
-      <w:r>
-        <w:t>excludes</w:t>
-      </w:r>
-      <w:r>
-        <w:t>”</w:t>
-      </w:r>
-      <w:r>
-        <w:t xml:space="preserve"> and </w:t>
-      </w:r>
-      <w:r>
-        <w:t>“</w:t>
-      </w:r>
-      <w:r>
-        <w:t>outliers</w:t>
-      </w:r>
-      <w:r>
-        <w:t>”</w:t>
-      </w:r>
-      <w:r>
-        <w:t xml:space="preserve"> is whether the data will be included in the group </w:t>
-      </w:r>
-      <w:r>
-        <w:t xml:space="preserve">CICADA </w:t>
-      </w:r>
-      <w:r>
-        <w:t xml:space="preserve">folder. Excluded images will be entirely skipped by Group CICADA whereas outliers will still be copied into the group output with its QC parameters included. Outliers, however, will be marked as such to help a user perform future analyses without </w:t>
-      </w:r>
-      <w:r>
-        <w:t>the given image</w:t>
-      </w:r>
-      <w:r>
-        <w:t xml:space="preserve"> if desired. </w:t>
-      </w:r>
-    </w:p>
-    <w:p/>
-    <w:p>
-      <w:r>
-        <w:t xml:space="preserve">Finally, the </w:t>
-      </w:r>
-      <w:r>
-        <w:t>“</w:t>
-      </w:r>
-      <w:proofErr w:type="spellStart"/>
-      <w:r>
-        <w:t>adjusteds</w:t>
-      </w:r>
-      <w:proofErr w:type="spellEnd"/>
-      <w:r>
-        <w:t>”</w:t>
-      </w:r>
-      <w:r>
-        <w:t xml:space="preserve"> parameter is for data that a user performed Manual CICADA on (they adjusted the signal labels of </w:t>
-      </w:r>
-      <w:r>
-        <w:t>Automatic CICADA</w:t>
-      </w:r>
-      <w:r>
-        <w:t xml:space="preserve">, and then ran Manual CICADA). The </w:t>
-      </w:r>
-      <w:r>
-        <w:t>“</w:t>
-      </w:r>
-      <w:r>
-        <w:t>adjusted</w:t>
-      </w:r>
-      <w:r>
-        <w:t>”</w:t>
-      </w:r>
-      <w:r>
-        <w:t xml:space="preserve"> parameter </w:t>
-      </w:r>
-      <w:r>
-        <w:t>could be used</w:t>
-      </w:r>
-      <w:r>
-        <w:t xml:space="preserve"> if</w:t>
-      </w:r>
-      <w:r>
-        <w:t>,</w:t>
-      </w:r>
-      <w:r>
-        <w:t xml:space="preserve"> when a user evaluates the individual and Group QC, an image is </w:t>
-      </w:r>
-      <w:r>
-        <w:t xml:space="preserve">found to be </w:t>
-      </w:r>
-      <w:r>
-        <w:t xml:space="preserve">an </w:t>
-      </w:r>
-      <w:proofErr w:type="gramStart"/>
-      <w:r>
-        <w:t>outlier</w:t>
-      </w:r>
-      <w:proofErr w:type="gramEnd"/>
-      <w:r>
-        <w:t xml:space="preserve"> but </w:t>
-      </w:r>
-      <w:r>
-        <w:t>Automatic CICADA</w:t>
-      </w:r>
-      <w:r>
-        <w:t xml:space="preserve"> did not label the I</w:t>
-      </w:r>
-      <w:r>
-        <w:t>C</w:t>
-      </w:r>
-      <w:r>
-        <w:t>s well. Then</w:t>
-      </w:r>
-      <w:r>
-        <w:t>,</w:t>
-      </w:r>
-      <w:r>
-        <w:t xml:space="preserve"> a user could adjust the signal labeling and run Manual CICADA solely for that data and then mark </w:t>
-      </w:r>
-      <w:r>
-        <w:t>it</w:t>
-      </w:r>
-      <w:r>
-        <w:t xml:space="preserve"> as an “</w:t>
-      </w:r>
-      <w:proofErr w:type="spellStart"/>
-      <w:r>
-        <w:t>adjusteds</w:t>
-      </w:r>
-      <w:proofErr w:type="spellEnd"/>
-      <w:r>
-        <w:t>”</w:t>
-      </w:r>
-      <w:r>
-        <w:t>. This ensures</w:t>
-      </w:r>
-      <w:r>
-        <w:t xml:space="preserve"> that Group CICADA correctly pulls the manually adjusted data for that </w:t>
-      </w:r>
-      <w:r>
-        <w:t>image</w:t>
-      </w:r>
-      <w:r>
-        <w:t>. For example, let’s say in our example that for sub-102 session 02</w:t>
-      </w:r>
-      <w:r>
-        <w:t>,</w:t>
-      </w:r>
-      <w:r>
         <w:t xml:space="preserve"> the QC plots show poor results </w:t>
       </w:r>
       <w:r>
@@ -6555,11 +6411,7 @@
         <w:t>a user</w:t>
       </w:r>
       <w:r>
-        <w:t xml:space="preserve"> could </w:t>
-      </w:r>
-      <w:r>
-        <w:lastRenderedPageBreak/>
-        <w:t xml:space="preserve">consider including the manually-adjusted data in the Group CICADA </w:t>
+        <w:t xml:space="preserve"> could consider including the manually-adjusted data in the Group CICADA </w:t>
       </w:r>
       <w:proofErr w:type="gramStart"/>
       <w:r>
@@ -6698,7 +6550,11 @@
       </w:r>
       <w:proofErr w:type="spellEnd"/>
       <w:r>
-        <w:t xml:space="preserve"> performs group level adjustments, QC analyses, and prepares the data for statistical analyses. First, the function copies over all individual QC comparison plots originally generated by Automatic/Manual CICADA to one folder. This allows for easy QC plot comparison across images. Additionally, </w:t>
+        <w:t xml:space="preserve"> performs group level adjustments, QC analyses, and prepares the data for statistical analyses. First, the function copies over all individual QC comparison plots originally generated by Automatic/Manual CICADA to one folder. This allows for easy QC plot </w:t>
+      </w:r>
+      <w:r>
+        <w:lastRenderedPageBreak/>
+        <w:t xml:space="preserve">comparison across images. Additionally, </w:t>
       </w:r>
       <w:proofErr w:type="spellStart"/>
       <w:r>
@@ -6959,6 +6815,7 @@
       </w:r>
       <w:proofErr w:type="spellStart"/>
       <w:r>
+        <w:lastRenderedPageBreak/>
         <w:t>FrontoParietal</w:t>
       </w:r>
       <w:proofErr w:type="spellEnd"/>
@@ -7017,14 +6874,7 @@
       </w:r>
       <w:r>
         <w:tab/>
-      </w:r>
-      <w:proofErr w:type="spellStart"/>
-      <w:r>
-        <w:t>Griffanti</w:t>
-      </w:r>
-      <w:proofErr w:type="spellEnd"/>
-      <w:r>
-        <w:t xml:space="preserve">, L. </w:t>
+        <w:t xml:space="preserve">Griffanti, L. </w:t>
       </w:r>
       <w:r>
         <w:rPr>
@@ -7066,15 +6916,7 @@
       </w:r>
       <w:r>
         <w:tab/>
-        <w:t>Guzmán-</w:t>
-      </w:r>
-      <w:proofErr w:type="spellStart"/>
-      <w:r>
-        <w:t>Vélez</w:t>
-      </w:r>
-      <w:proofErr w:type="spellEnd"/>
-      <w:r>
-        <w:t xml:space="preserve">, E. </w:t>
+        <w:t xml:space="preserve">Guzmán-Vélez, E. </w:t>
       </w:r>
       <w:r>
         <w:rPr>
@@ -7084,15 +6926,7 @@
         <w:t>et al.</w:t>
       </w:r>
       <w:r>
-        <w:t xml:space="preserve"> Amyloid-β and tau pathologies relate to distinctive brain </w:t>
-      </w:r>
-      <w:proofErr w:type="spellStart"/>
-      <w:r>
-        <w:t>dysconnectomics</w:t>
-      </w:r>
-      <w:proofErr w:type="spellEnd"/>
-      <w:r>
-        <w:t xml:space="preserve"> in preclinical autosomal-dominant Alzheimer’s disease. </w:t>
+        <w:t xml:space="preserve"> Amyloid-β and tau pathologies relate to distinctive brain dysconnectomics in preclinical autosomal-dominant Alzheimer’s disease. </w:t>
       </w:r>
       <w:r>
         <w:rPr>
@@ -7141,23 +6975,81 @@
           <w:i/>
           <w:iCs/>
         </w:rPr>
-        <w:t xml:space="preserve">J. </w:t>
-      </w:r>
-      <w:proofErr w:type="spellStart"/>
+        <w:t>J. Neurophysiol.</w:t>
+      </w:r>
+      <w:r>
+        <w:t xml:space="preserve"> </w:t>
+      </w:r>
+      <w:r>
+        <w:rPr>
+          <w:b/>
+          <w:bCs/>
+        </w:rPr>
+        <w:t>106</w:t>
+      </w:r>
+      <w:r>
+        <w:t>, 1125–1165 (2011).</w:t>
+      </w:r>
+    </w:p>
+    <w:p>
+      <w:pPr>
+        <w:pStyle w:val="Bibliography"/>
+      </w:pPr>
+      <w:r>
+        <w:t>4.</w:t>
+      </w:r>
+      <w:r>
+        <w:tab/>
+        <w:t xml:space="preserve">Power, J. D., Barnes, K. A., Snyder, A. Z., Schlaggar, B. L. &amp; Petersen, S. E. Spurious but systematic correlations in functional connectivity MRI networks arise from subject motion. </w:t>
+      </w:r>
       <w:r>
         <w:rPr>
           <w:i/>
           <w:iCs/>
         </w:rPr>
-        <w:t>Neurophysiol</w:t>
-      </w:r>
-      <w:proofErr w:type="spellEnd"/>
+        <w:t>NeuroImage</w:t>
+      </w:r>
+      <w:r>
+        <w:t xml:space="preserve"> </w:t>
+      </w:r>
+      <w:r>
+        <w:rPr>
+          <w:b/>
+          <w:bCs/>
+        </w:rPr>
+        <w:t>59</w:t>
+      </w:r>
+      <w:r>
+        <w:t>, 2142–2154 (2012).</w:t>
+      </w:r>
+    </w:p>
+    <w:p>
+      <w:pPr>
+        <w:pStyle w:val="Bibliography"/>
+      </w:pPr>
+      <w:r>
+        <w:t>5.</w:t>
+      </w:r>
+      <w:r>
+        <w:tab/>
+        <w:t xml:space="preserve">Satterthwaite, T. D. </w:t>
+      </w:r>
       <w:r>
         <w:rPr>
           <w:i/>
           <w:iCs/>
         </w:rPr>
-        <w:t>.</w:t>
+        <w:t>et al.</w:t>
+      </w:r>
+      <w:r>
+        <w:t xml:space="preserve"> An improved framework for confound regression and filtering for control of motion artifact in the preprocessing of resting-state functional connectivity data. </w:t>
+      </w:r>
+      <w:r>
+        <w:rPr>
+          <w:i/>
+          <w:iCs/>
+        </w:rPr>
+        <w:t>Neuroimage</w:t>
       </w:r>
       <w:r>
         <w:t xml:space="preserve"> </w:t>
@@ -7167,90 +7059,6 @@
           <w:b/>
           <w:bCs/>
         </w:rPr>
-        <w:t>106</w:t>
-      </w:r>
-      <w:r>
-        <w:t>, 1125–1165 (2011).</w:t>
-      </w:r>
-    </w:p>
-    <w:p>
-      <w:pPr>
-        <w:pStyle w:val="Bibliography"/>
-      </w:pPr>
-      <w:r>
-        <w:t>4.</w:t>
-      </w:r>
-      <w:r>
-        <w:tab/>
-        <w:t xml:space="preserve">Power, J. D., Barnes, K. A., Snyder, A. Z., </w:t>
-      </w:r>
-      <w:proofErr w:type="spellStart"/>
-      <w:r>
-        <w:t>Schlaggar</w:t>
-      </w:r>
-      <w:proofErr w:type="spellEnd"/>
-      <w:r>
-        <w:t xml:space="preserve">, B. L. &amp; Petersen, S. E. Spurious but systematic correlations in functional connectivity MRI networks arise from subject motion. </w:t>
-      </w:r>
-      <w:proofErr w:type="spellStart"/>
-      <w:r>
-        <w:rPr>
-          <w:i/>
-          <w:iCs/>
-        </w:rPr>
-        <w:t>NeuroImage</w:t>
-      </w:r>
-      <w:proofErr w:type="spellEnd"/>
-      <w:r>
-        <w:t xml:space="preserve"> </w:t>
-      </w:r>
-      <w:r>
-        <w:rPr>
-          <w:b/>
-          <w:bCs/>
-        </w:rPr>
-        <w:t>59</w:t>
-      </w:r>
-      <w:r>
-        <w:t>, 2142–2154 (2012).</w:t>
-      </w:r>
-    </w:p>
-    <w:p>
-      <w:pPr>
-        <w:pStyle w:val="Bibliography"/>
-      </w:pPr>
-      <w:r>
-        <w:t>5.</w:t>
-      </w:r>
-      <w:r>
-        <w:tab/>
-        <w:t xml:space="preserve">Satterthwaite, T. D. </w:t>
-      </w:r>
-      <w:r>
-        <w:rPr>
-          <w:i/>
-          <w:iCs/>
-        </w:rPr>
-        <w:t>et al.</w:t>
-      </w:r>
-      <w:r>
-        <w:t xml:space="preserve"> An improved framework for confound regression and filtering for control of motion artifact in the preprocessing of resting-state functional connectivity data. </w:t>
-      </w:r>
-      <w:r>
-        <w:rPr>
-          <w:i/>
-          <w:iCs/>
-        </w:rPr>
-        <w:t>Neuroimage</w:t>
-      </w:r>
-      <w:r>
-        <w:t xml:space="preserve"> </w:t>
-      </w:r>
-      <w:r>
-        <w:rPr>
-          <w:b/>
-          <w:bCs/>
-        </w:rPr>
         <w:t>64</w:t>
       </w:r>
       <w:r>
@@ -7259,7 +7067,6 @@
     </w:p>
     <w:p>
       <w:r>
-        <w:lastRenderedPageBreak/>
         <w:fldChar w:fldCharType="end"/>
       </w:r>
     </w:p>

</xml_diff>

<commit_message>
Small updates to wording
</commit_message>
<xml_diff>
--- a/CICADA_Details.docx
+++ b/CICADA_Details.docx
@@ -1,6 +1,6 @@
 
 <file path=word/document.xml><?xml version="1.0" encoding="utf-8"?>
-<w:document xmlns:wpc="http://schemas.microsoft.com/office/word/2010/wordprocessingCanvas" xmlns:cx="http://schemas.microsoft.com/office/drawing/2014/chartex" xmlns:cx1="http://schemas.microsoft.com/office/drawing/2015/9/8/chartex" xmlns:cx2="http://schemas.microsoft.com/office/drawing/2015/10/21/chartex" xmlns:cx3="http://schemas.microsoft.com/office/drawing/2016/5/9/chartex" xmlns:cx4="http://schemas.microsoft.com/office/drawing/2016/5/10/chartex" xmlns:cx5="http://schemas.microsoft.com/office/drawing/2016/5/11/chartex" xmlns:cx6="http://schemas.microsoft.com/office/drawing/2016/5/12/chartex" xmlns:cx7="http://schemas.microsoft.com/office/drawing/2016/5/13/chartex" xmlns:cx8="http://schemas.microsoft.com/office/drawing/2016/5/14/chartex" xmlns:mc="http://schemas.openxmlformats.org/markup-compatibility/2006" xmlns:aink="http://schemas.microsoft.com/office/drawing/2016/ink" xmlns:am3d="http://schemas.microsoft.com/office/drawing/2017/model3d" xmlns:o="urn:schemas-microsoft-com:office:office" xmlns:oel="http://schemas.microsoft.com/office/2019/extlst" xmlns:r="http://schemas.openxmlformats.org/officeDocument/2006/relationships" xmlns:m="http://schemas.openxmlformats.org/officeDocument/2006/math" xmlns:v="urn:schemas-microsoft-com:vml" xmlns:wp14="http://schemas.microsoft.com/office/word/2010/wordprocessingDrawing" xmlns:wp="http://schemas.openxmlformats.org/drawingml/2006/wordprocessingDrawing" xmlns:w10="urn:schemas-microsoft-com:office:word" xmlns:w="http://schemas.openxmlformats.org/wordprocessingml/2006/main" xmlns:w14="http://schemas.microsoft.com/office/word/2010/wordml" xmlns:w15="http://schemas.microsoft.com/office/word/2012/wordml" xmlns:w16cex="http://schemas.microsoft.com/office/word/2018/wordml/cex" xmlns:w16cid="http://schemas.microsoft.com/office/word/2016/wordml/cid" xmlns:w16="http://schemas.microsoft.com/office/word/2018/wordml" xmlns:w16sdtdh="http://schemas.microsoft.com/office/word/2020/wordml/sdtdatahash" xmlns:w16se="http://schemas.microsoft.com/office/word/2015/wordml/symex" xmlns:wpg="http://schemas.microsoft.com/office/word/2010/wordprocessingGroup" xmlns:wpi="http://schemas.microsoft.com/office/word/2010/wordprocessingInk" xmlns:wne="http://schemas.microsoft.com/office/word/2006/wordml" xmlns:wps="http://schemas.microsoft.com/office/word/2010/wordprocessingShape" mc:Ignorable="w14 w15 w16se w16cid w16 w16cex w16sdtdh wp14">
+<w:document xmlns:wpc="http://schemas.microsoft.com/office/word/2010/wordprocessingCanvas" xmlns:cx="http://schemas.microsoft.com/office/drawing/2014/chartex" xmlns:cx1="http://schemas.microsoft.com/office/drawing/2015/9/8/chartex" xmlns:cx2="http://schemas.microsoft.com/office/drawing/2015/10/21/chartex" xmlns:cx3="http://schemas.microsoft.com/office/drawing/2016/5/9/chartex" xmlns:cx4="http://schemas.microsoft.com/office/drawing/2016/5/10/chartex" xmlns:cx5="http://schemas.microsoft.com/office/drawing/2016/5/11/chartex" xmlns:cx6="http://schemas.microsoft.com/office/drawing/2016/5/12/chartex" xmlns:cx7="http://schemas.microsoft.com/office/drawing/2016/5/13/chartex" xmlns:cx8="http://schemas.microsoft.com/office/drawing/2016/5/14/chartex" xmlns:mc="http://schemas.openxmlformats.org/markup-compatibility/2006" xmlns:aink="http://schemas.microsoft.com/office/drawing/2016/ink" xmlns:am3d="http://schemas.microsoft.com/office/drawing/2017/model3d" xmlns:o="urn:schemas-microsoft-com:office:office" xmlns:oel="http://schemas.microsoft.com/office/2019/extlst" xmlns:r="http://schemas.openxmlformats.org/officeDocument/2006/relationships" xmlns:m="http://schemas.openxmlformats.org/officeDocument/2006/math" xmlns:v="urn:schemas-microsoft-com:vml" xmlns:wp14="http://schemas.microsoft.com/office/word/2010/wordprocessingDrawing" xmlns:wp="http://schemas.openxmlformats.org/drawingml/2006/wordprocessingDrawing" xmlns:w10="urn:schemas-microsoft-com:office:word" xmlns:w="http://schemas.openxmlformats.org/wordprocessingml/2006/main" xmlns:w14="http://schemas.microsoft.com/office/word/2010/wordml" xmlns:w15="http://schemas.microsoft.com/office/word/2012/wordml" xmlns:w16cex="http://schemas.microsoft.com/office/word/2018/wordml/cex" xmlns:w16cid="http://schemas.microsoft.com/office/word/2016/wordml/cid" xmlns:w16="http://schemas.microsoft.com/office/word/2018/wordml" xmlns:w16du="http://schemas.microsoft.com/office/word/2023/wordml/word16du" xmlns:w16sdtdh="http://schemas.microsoft.com/office/word/2020/wordml/sdtdatahash" xmlns:w16se="http://schemas.microsoft.com/office/word/2015/wordml/symex" xmlns:wpg="http://schemas.microsoft.com/office/word/2010/wordprocessingGroup" xmlns:wpi="http://schemas.microsoft.com/office/word/2010/wordprocessingInk" xmlns:wne="http://schemas.microsoft.com/office/word/2006/wordml" xmlns:wps="http://schemas.microsoft.com/office/word/2010/wordprocessingShape" mc:Ignorable="w14 w15 w16se w16cid w16 w16cex w16sdtdh w16du wp14">
   <w:body>
     <w:tbl>
       <w:tblPr>
@@ -350,7 +350,15 @@
         <w:t xml:space="preserve"> page</w:t>
       </w:r>
       <w:r>
-        <w:t xml:space="preserve"> (https://github.com/keithcdodd/CICADA). To install and use, a user needs to download the CICADA script folder. The user must also have FSL and Matlab installed and working. Likely necessary Matlab Add-Ons include Statistics and Machine Learning Toolbox, Image Processing Toolbox, Image Acquisition Toolbox, and Bioinformatics Toolbox. More Matlab toolboxes (“Add-ons”) may be necessary. </w:t>
+        <w:t xml:space="preserve"> (https://github.com/keithcdodd/CICADA). To install and use, a user needs to download the CICADA script folder. The user must also have FSL and </w:t>
+      </w:r>
+      <w:proofErr w:type="spellStart"/>
+      <w:r>
+        <w:t>Matlab</w:t>
+      </w:r>
+      <w:proofErr w:type="spellEnd"/>
+      <w:r>
+        <w:t xml:space="preserve"> installed and working. Likely necessary Matlab Add-Ons include Statistics and Machine Learning Toolbox, Image Processing Toolbox, Image Acquisition Toolbox, and Bioinformatics Toolbox. More Matlab toolboxes (“Add-ons”) may be necessary. </w:t>
       </w:r>
     </w:p>
     <w:p/>
@@ -482,7 +490,40 @@
         <w:t xml:space="preserve"> FSL</w:t>
       </w:r>
       <w:r>
-        <w:t xml:space="preserve"> in it. </w:t>
+        <w:t xml:space="preserve"> in it</w:t>
+      </w:r>
+      <w:r>
+        <w:t xml:space="preserve">, and the </w:t>
+      </w:r>
+      <w:proofErr w:type="spellStart"/>
+      <w:r>
+        <w:rPr>
+          <w:rFonts w:ascii="Consolas" w:hAnsi="Consolas" w:cs="Consolas"/>
+        </w:rPr>
+        <w:t>call_fsl</w:t>
+      </w:r>
+      <w:proofErr w:type="spellEnd"/>
+      <w:r>
+        <w:t xml:space="preserve"> </w:t>
+      </w:r>
+      <w:proofErr w:type="spellStart"/>
+      <w:r>
+        <w:t>Matlab</w:t>
+      </w:r>
+      <w:proofErr w:type="spellEnd"/>
+      <w:r>
+        <w:t xml:space="preserve"> function must be able to successfully run </w:t>
+      </w:r>
+      <w:proofErr w:type="spellStart"/>
+      <w:r>
+        <w:t>fsl</w:t>
+      </w:r>
+      <w:proofErr w:type="spellEnd"/>
+      <w:r>
+        <w:t xml:space="preserve"> commands</w:t>
+      </w:r>
+      <w:r>
+        <w:t xml:space="preserve">. </w:t>
       </w:r>
       <w:r>
         <w:t xml:space="preserve">When run, the </w:t>
@@ -831,7 +872,19 @@
         <w:t xml:space="preserve"> </w:t>
       </w:r>
       <w:r>
-        <w:t xml:space="preserve">can be run either individually or can be automatically called by </w:t>
+        <w:t>can be run either individually or</w:t>
+      </w:r>
+      <w:r>
+        <w:t>, more commonly,</w:t>
+      </w:r>
+      <w:r>
+        <w:t xml:space="preserve"> can </w:t>
+      </w:r>
+      <w:r>
+        <w:t xml:space="preserve">simply </w:t>
+      </w:r>
+      <w:r>
+        <w:t xml:space="preserve">be automatically called by </w:t>
       </w:r>
       <w:r>
         <w:t xml:space="preserve">the </w:t>
@@ -872,7 +925,13 @@
         <w:t>is</w:t>
       </w:r>
       <w:r>
-        <w:t xml:space="preserve"> wrapper script will be called as part of </w:t>
+        <w:t xml:space="preserve"> wrapper script </w:t>
+      </w:r>
+      <w:r>
+        <w:t>can, perhaps more easily,</w:t>
+      </w:r>
+      <w:r>
+        <w:t xml:space="preserve"> be called as part of </w:t>
       </w:r>
       <w:proofErr w:type="spellStart"/>
       <w:r>
@@ -882,6 +941,15 @@
         <w:t>fmriprep_auto_CICADA.m</w:t>
       </w:r>
       <w:proofErr w:type="spellEnd"/>
+      <w:r>
+        <w:rPr>
+          <w:rFonts w:ascii="Consolas" w:hAnsi="Consolas" w:cs="Consolas"/>
+        </w:rPr>
+        <w:t xml:space="preserve"> </w:t>
+      </w:r>
+      <w:r>
+        <w:t>wrapper function</w:t>
+      </w:r>
       <w:r>
         <w:t>.</w:t>
       </w:r>
@@ -1129,7 +1197,21 @@
       </w:r>
       <w:proofErr w:type="spellEnd"/>
       <w:r>
-        <w:t xml:space="preserve"> command, a user should instead use the command (see section). If the </w:t>
+        <w:t xml:space="preserve"> command, a user should instead use the command </w:t>
+      </w:r>
+      <w:proofErr w:type="spellStart"/>
+      <w:r>
+        <w:rPr>
+          <w:rFonts w:ascii="Consolas" w:hAnsi="Consolas" w:cs="Consolas"/>
+        </w:rPr>
+        <w:t>Auto_CICADA.m</w:t>
+      </w:r>
+      <w:proofErr w:type="spellEnd"/>
+      <w:r>
+        <w:t xml:space="preserve"> which will allow a user to use CICADA even with different file naming or structure</w:t>
+      </w:r>
+      <w:r>
+        <w:t xml:space="preserve">. If the </w:t>
       </w:r>
       <w:proofErr w:type="spellStart"/>
       <w:r>
@@ -1664,38 +1746,37 @@
         <w:t xml:space="preserve">the </w:t>
       </w:r>
       <w:r>
-        <w:t>input argument</w:t>
-      </w:r>
-      <w:r>
-        <w:t xml:space="preserve"> </w:t>
-      </w:r>
+        <w:t>input “</w:t>
+      </w:r>
+      <w:r>
+        <w:t>tolerance</w:t>
+      </w:r>
+      <w:r>
+        <w:t>”</w:t>
+      </w:r>
+      <w:r>
+        <w:t xml:space="preserve"> is the tolerance value to use during </w:t>
+      </w:r>
+      <w:proofErr w:type="gramStart"/>
       <w:r>
         <w:t>“</w:t>
       </w:r>
       <w:r>
-        <w:t>tolerance</w:t>
+        <w:t xml:space="preserve"> CICADA</w:t>
+      </w:r>
+      <w:proofErr w:type="gramEnd"/>
+      <w:r>
+        <w:t>_2_AutoLabeling.m</w:t>
       </w:r>
       <w:r>
         <w:t>”</w:t>
       </w:r>
       <w:r>
-        <w:t xml:space="preserve"> is the tolerance value to use during </w:t>
-      </w:r>
-      <w:r>
-        <w:t>“</w:t>
-      </w:r>
-      <w:r>
-        <w:t xml:space="preserve"> CICADA_2_AutoLabeling.m</w:t>
-      </w:r>
-      <w:r>
-        <w:t>”</w:t>
-      </w:r>
-      <w:r>
-        <w:t>. In short, tolerance relates to the maximum number of signal-</w:t>
+        <w:t xml:space="preserve">. In </w:t>
       </w:r>
       <w:r>
         <w:lastRenderedPageBreak/>
-        <w:t xml:space="preserve">probability-sorted ICs in a row that CICADA labels as noise before automatically labeling all other ICs also as noise. For more details on tolerance, see details in </w:t>
+        <w:t xml:space="preserve">short, tolerance relates to the maximum number of signal-probability-sorted ICs in a row that CICADA labels as noise before automatically labeling all other ICs also as noise. For more details on tolerance, see details in </w:t>
       </w:r>
       <w:r>
         <w:t>“</w:t>
@@ -1938,7 +2019,6 @@
       </w:r>
     </w:p>
     <w:p/>
-    <w:p/>
     <w:p>
       <w:pPr>
         <w:rPr>
@@ -1974,12 +2054,21 @@
         </w:rPr>
         <w:t xml:space="preserve">for Preprocessed Data </w:t>
       </w:r>
+      <w:proofErr w:type="gramStart"/>
       <w:r>
         <w:rPr>
           <w:b/>
           <w:bCs/>
         </w:rPr>
-        <w:t>With or Without</w:t>
+        <w:t>With</w:t>
+      </w:r>
+      <w:proofErr w:type="gramEnd"/>
+      <w:r>
+        <w:rPr>
+          <w:b/>
+          <w:bCs/>
+        </w:rPr>
+        <w:t xml:space="preserve"> or Without</w:t>
       </w:r>
       <w:r>
         <w:rPr>
@@ -2670,6 +2759,9 @@
       <w:r>
         <w:t xml:space="preserve">. </w:t>
       </w:r>
+      <w:r>
+        <w:t>They must have the same naming as above for CICADA to find the appropriate confounds.</w:t>
+      </w:r>
     </w:p>
     <w:p/>
     <w:p>
@@ -2983,6 +3075,7 @@
     </w:p>
     <w:p>
       <w:r>
+        <w:lastRenderedPageBreak/>
         <w:t xml:space="preserve">Broadly, the first </w:t>
       </w:r>
       <w:proofErr w:type="spellStart"/>
@@ -3466,15 +3559,7 @@
         <w:t xml:space="preserve"> (from </w:t>
       </w:r>
       <w:r>
-        <w:t>Guzmán-</w:t>
-      </w:r>
-      <w:proofErr w:type="spellStart"/>
-      <w:r>
-        <w:t>Vélez</w:t>
-      </w:r>
-      <w:proofErr w:type="spellEnd"/>
-      <w:r>
-        <w:t xml:space="preserve"> et al.</w:t>
+        <w:t>Guzmán-Vélez et al.</w:t>
       </w:r>
       <w:r>
         <w:fldChar w:fldCharType="begin"/>
@@ -3806,10 +3891,19 @@
         <w:t>means clustering</w:t>
       </w:r>
       <w:r>
-        <w:t xml:space="preserve">, into </w:t>
-      </w:r>
-      <w:r>
-        <w:t>3 groups</w:t>
+        <w:t xml:space="preserve">, </w:t>
+      </w:r>
+      <w:r>
+        <w:t xml:space="preserve">classified </w:t>
+      </w:r>
+      <w:r>
+        <w:t xml:space="preserve">into </w:t>
+      </w:r>
+      <w:r>
+        <w:t>three</w:t>
+      </w:r>
+      <w:r>
+        <w:t xml:space="preserve"> groups</w:t>
       </w:r>
       <w:r>
         <w:t>,</w:t>
@@ -3830,7 +3924,13 @@
         <w:t xml:space="preserve">), </w:t>
       </w:r>
       <w:r>
-        <w:t xml:space="preserve">brain networks, and other related variables detailed above. The initial k-means starting points are given as the minimum, median, and maximum values. Thus, the ICs are clustered as either high, medium, or low in that noise profile, network, or other variable. </w:t>
+        <w:t>brain networks, and other related variables detailed above. The initial k-means starting points are given as the minimum, median, and maximum values</w:t>
+      </w:r>
+      <w:r>
+        <w:t xml:space="preserve"> (“k-means classified” as low, medium, or high)</w:t>
+      </w:r>
+      <w:r>
+        <w:t xml:space="preserve">. Thus, the ICs are clustered as either high, medium, or low in that noise profile, network, or other variable. </w:t>
       </w:r>
       <w:r>
         <w:t xml:space="preserve">Many of these classifications are labeled as either </w:t>
@@ -3909,7 +4009,7 @@
                 <w:rPr>
                   <w:rFonts w:ascii="Cambria Math" w:hAnsi="Cambria Math"/>
                 </w:rPr>
-                <m:t>SR</m:t>
+                <m:t>S</m:t>
               </m:r>
             </m:e>
           </m:d>
@@ -3969,7 +4069,19 @@
             <w:rPr>
               <w:rFonts w:ascii="Cambria Math" w:hAnsi="Cambria Math"/>
             </w:rPr>
-            <m:t>*norm(HRFO)</m:t>
+            <m:t>*norm(</m:t>
+          </m:r>
+          <m:r>
+            <w:rPr>
+              <w:rFonts w:ascii="Cambria Math" w:hAnsi="Cambria Math"/>
+            </w:rPr>
+            <m:t>PS</m:t>
+          </m:r>
+          <m:r>
+            <w:rPr>
+              <w:rFonts w:ascii="Cambria Math" w:hAnsi="Cambria Math"/>
+            </w:rPr>
+            <m:t>O)</m:t>
           </m:r>
         </m:oMath>
       </m:oMathPara>
@@ -4003,24 +4115,120 @@
         <w:rPr>
           <w:rFonts w:eastAsiaTheme="minorEastAsia"/>
         </w:rPr>
-        <w:t xml:space="preserve"> “relative Neural Signal Probability”, SR is “smoothing retention”, GM</w:t>
+        <w:t xml:space="preserve"> relative </w:t>
       </w:r>
       <w:r>
         <w:rPr>
           <w:rFonts w:eastAsiaTheme="minorEastAsia"/>
         </w:rPr>
+        <w:t>“n</w:t>
+      </w:r>
+      <w:r>
+        <w:rPr>
+          <w:rFonts w:eastAsiaTheme="minorEastAsia"/>
+        </w:rPr>
+        <w:t xml:space="preserve">eural </w:t>
+      </w:r>
+      <w:r>
+        <w:rPr>
+          <w:rFonts w:eastAsiaTheme="minorEastAsia"/>
+        </w:rPr>
+        <w:t>s</w:t>
+      </w:r>
+      <w:r>
+        <w:rPr>
+          <w:rFonts w:eastAsiaTheme="minorEastAsia"/>
+        </w:rPr>
+        <w:t xml:space="preserve">ignal </w:t>
+      </w:r>
+      <w:r>
+        <w:rPr>
+          <w:rFonts w:eastAsiaTheme="minorEastAsia"/>
+        </w:rPr>
+        <w:t>p</w:t>
+      </w:r>
+      <w:r>
+        <w:rPr>
+          <w:rFonts w:eastAsiaTheme="minorEastAsia"/>
+        </w:rPr>
+        <w:t>robability”, S is “smoothing”, GM</w:t>
+      </w:r>
+      <w:r>
+        <w:rPr>
+          <w:rFonts w:eastAsiaTheme="minorEastAsia"/>
+        </w:rPr>
         <w:t>O</w:t>
       </w:r>
       <w:r>
         <w:rPr>
           <w:rFonts w:eastAsiaTheme="minorEastAsia"/>
         </w:rPr>
-        <w:t xml:space="preserve"> is “Gray Matter spatial map Overlap”, and HRFO is “HRF power frequency Overlap.” In each case, “norm” refers to a normalization of each parameter to values ranging from </w:t>
+        <w:t xml:space="preserve"> is “</w:t>
       </w:r>
       <w:r>
         <w:rPr>
           <w:rFonts w:eastAsiaTheme="minorEastAsia"/>
         </w:rPr>
+        <w:t>g</w:t>
+      </w:r>
+      <w:r>
+        <w:rPr>
+          <w:rFonts w:eastAsiaTheme="minorEastAsia"/>
+        </w:rPr>
+        <w:t xml:space="preserve">ray </w:t>
+      </w:r>
+      <w:r>
+        <w:rPr>
+          <w:rFonts w:eastAsiaTheme="minorEastAsia"/>
+        </w:rPr>
+        <w:t>m</w:t>
+      </w:r>
+      <w:r>
+        <w:rPr>
+          <w:rFonts w:eastAsiaTheme="minorEastAsia"/>
+        </w:rPr>
+        <w:t xml:space="preserve">atter spatial map </w:t>
+      </w:r>
+      <w:r>
+        <w:rPr>
+          <w:rFonts w:eastAsiaTheme="minorEastAsia"/>
+        </w:rPr>
+        <w:t>o</w:t>
+      </w:r>
+      <w:r>
+        <w:rPr>
+          <w:rFonts w:eastAsiaTheme="minorEastAsia"/>
+        </w:rPr>
+        <w:t xml:space="preserve">verlap”, and </w:t>
+      </w:r>
+      <w:r>
+        <w:rPr>
+          <w:rFonts w:eastAsiaTheme="minorEastAsia"/>
+        </w:rPr>
+        <w:t>PSO</w:t>
+      </w:r>
+      <w:r>
+        <w:rPr>
+          <w:rFonts w:eastAsiaTheme="minorEastAsia"/>
+        </w:rPr>
+        <w:t xml:space="preserve"> is “</w:t>
+      </w:r>
+      <w:r>
+        <w:rPr>
+          <w:rFonts w:eastAsiaTheme="minorEastAsia"/>
+        </w:rPr>
+        <w:t>power spectrum overlap</w:t>
+      </w:r>
+      <w:r>
+        <w:rPr>
+          <w:rFonts w:eastAsiaTheme="minorEastAsia"/>
+        </w:rPr>
+        <w:t xml:space="preserve">.” In each case, “norm” refers to a normalization of each parameter to values ranging from </w:t>
+      </w:r>
+      <w:r>
+        <w:rPr>
+          <w:rFonts w:eastAsiaTheme="minorEastAsia"/>
+        </w:rPr>
         <w:t>[0,1]</w:t>
       </w:r>
       <w:r>
@@ -4039,56 +4247,116 @@
         <w:rPr>
           <w:rFonts w:eastAsiaTheme="minorEastAsia"/>
         </w:rPr>
-        <w:t xml:space="preserve">s with higher smoothness, higher gray matter overlap, and higher power frequency overlap with the estimated HRF response. GMO is squared to </w:t>
+        <w:t xml:space="preserve">s with higher smoothness, higher gray matter overlap, and higher power </w:t>
       </w:r>
       <w:r>
         <w:rPr>
           <w:rFonts w:eastAsiaTheme="minorEastAsia"/>
         </w:rPr>
+        <w:t>spectrum</w:t>
+      </w:r>
+      <w:r>
+        <w:rPr>
+          <w:rFonts w:eastAsiaTheme="minorEastAsia"/>
+        </w:rPr>
+        <w:t xml:space="preserve"> overlap with the estimated HRF response. GMO is squared to </w:t>
+      </w:r>
+      <w:r>
+        <w:rPr>
+          <w:rFonts w:eastAsiaTheme="minorEastAsia"/>
+        </w:rPr>
         <w:t xml:space="preserve">greater </w:t>
       </w:r>
       <w:r>
         <w:rPr>
           <w:rFonts w:eastAsiaTheme="minorEastAsia"/>
         </w:rPr>
-        <w:t>weigh its value</w:t>
+        <w:t>weigh</w:t>
       </w:r>
       <w:r>
         <w:rPr>
           <w:rFonts w:eastAsiaTheme="minorEastAsia"/>
         </w:rPr>
+        <w:t>t</w:t>
+      </w:r>
+      <w:r>
+        <w:rPr>
+          <w:rFonts w:eastAsiaTheme="minorEastAsia"/>
+        </w:rPr>
+        <w:t xml:space="preserve"> its value</w:t>
+      </w:r>
+      <w:r>
+        <w:rPr>
+          <w:rFonts w:eastAsiaTheme="minorEastAsia"/>
+        </w:rPr>
         <w:t>,</w:t>
       </w:r>
       <w:r>
         <w:rPr>
           <w:rFonts w:eastAsiaTheme="minorEastAsia"/>
         </w:rPr>
-        <w:t xml:space="preserve"> as gray matter overlap is likely more specific of neural signal than either smoothness or HRF power overlap. </w:t>
+        <w:t xml:space="preserve"> as gray matter overlap is likely more specific of neural signal than either smoothness or </w:t>
       </w:r>
       <w:r>
         <w:rPr>
           <w:rFonts w:eastAsiaTheme="minorEastAsia"/>
         </w:rPr>
-        <w:t>This can be inferred, for example, by the fact that certain noise profiles (e.g., Subependymal) can be highly smooth and have great HRF power overlap but not have high GM overlap.</w:t>
-      </w:r>
-    </w:p>
-    <w:p>
-      <w:pPr>
+        <w:t>power spectrum</w:t>
+      </w:r>
+      <w:r>
         <w:rPr>
           <w:rFonts w:eastAsiaTheme="minorEastAsia"/>
         </w:rPr>
-      </w:pPr>
-    </w:p>
-    <w:p>
-      <w:pPr>
+        <w:t xml:space="preserve"> overlap. </w:t>
+      </w:r>
+      <w:r>
         <w:rPr>
           <w:rFonts w:eastAsiaTheme="minorEastAsia"/>
         </w:rPr>
-      </w:pPr>
+        <w:t xml:space="preserve">This can be inferred, for example, by the fact that certain noise profiles (e.g., </w:t>
+      </w:r>
       <w:r>
         <w:rPr>
           <w:rFonts w:eastAsiaTheme="minorEastAsia"/>
         </w:rPr>
+        <w:t>s</w:t>
+      </w:r>
+      <w:r>
+        <w:rPr>
+          <w:rFonts w:eastAsiaTheme="minorEastAsia"/>
+        </w:rPr>
+        <w:t xml:space="preserve">ubependymal) can be highly smooth and have great </w:t>
+      </w:r>
+      <w:r>
+        <w:rPr>
+          <w:rFonts w:eastAsiaTheme="minorEastAsia"/>
+        </w:rPr>
+        <w:t>power spectrum</w:t>
+      </w:r>
+      <w:r>
+        <w:rPr>
+          <w:rFonts w:eastAsiaTheme="minorEastAsia"/>
+        </w:rPr>
+        <w:t xml:space="preserve"> overlap but not have high GM overlap.</w:t>
+      </w:r>
+    </w:p>
+    <w:p>
+      <w:pPr>
+        <w:rPr>
+          <w:rFonts w:eastAsiaTheme="minorEastAsia"/>
+        </w:rPr>
+      </w:pPr>
+    </w:p>
+    <w:p>
+      <w:pPr>
+        <w:rPr>
+          <w:rFonts w:eastAsiaTheme="minorEastAsia"/>
+        </w:rPr>
+      </w:pPr>
+      <w:r>
+        <w:rPr>
+          <w:rFonts w:eastAsiaTheme="minorEastAsia"/>
+        </w:rPr>
         <w:t>After re-sorting the I</w:t>
       </w:r>
       <w:r>
@@ -4150,188 +4418,71 @@
     </w:p>
     <w:p>
       <w:pPr>
-        <w:pStyle w:val="ListParagraph"/>
         <w:numPr>
           <w:ilvl w:val="0"/>
           <w:numId w:val="3"/>
         </w:numPr>
         <w:rPr>
-          <w:rFonts w:ascii="Times New Roman" w:hAnsi="Times New Roman" w:cs="Times New Roman"/>
-        </w:rPr>
-      </w:pPr>
-      <w:r>
-        <w:rPr>
-          <w:rFonts w:ascii="Times New Roman" w:hAnsi="Times New Roman" w:cs="Times New Roman"/>
-        </w:rPr>
-        <w:t>The IC n</w:t>
-      </w:r>
-      <w:r>
-        <w:rPr>
-          <w:rFonts w:ascii="Times New Roman" w:hAnsi="Times New Roman" w:cs="Times New Roman"/>
-        </w:rPr>
-        <w:t>eeds to be k-means classified as high in GMO, HRFO, or SR</w:t>
-      </w:r>
-      <w:r>
-        <w:rPr>
-          <w:rFonts w:ascii="Times New Roman" w:hAnsi="Times New Roman" w:cs="Times New Roman"/>
-        </w:rPr>
-        <w:t>.</w:t>
-      </w:r>
-    </w:p>
-    <w:p>
-      <w:pPr>
-        <w:pStyle w:val="ListParagraph"/>
+          <w:rFonts w:eastAsiaTheme="minorHAnsi"/>
+          <w:kern w:val="2"/>
+          <w14:ligatures w14:val="standardContextual"/>
+        </w:rPr>
+      </w:pPr>
+      <w:r>
+        <w:rPr>
+          <w:rFonts w:eastAsiaTheme="minorHAnsi"/>
+          <w:kern w:val="2"/>
+          <w14:ligatures w14:val="standardContextual"/>
+        </w:rPr>
+        <w:t>The IC is k-means classified as high in either GMO, PSO, or S.</w:t>
+      </w:r>
+    </w:p>
+    <w:p>
+      <w:pPr>
         <w:numPr>
           <w:ilvl w:val="0"/>
           <w:numId w:val="3"/>
         </w:numPr>
         <w:rPr>
-          <w:rFonts w:ascii="Times New Roman" w:hAnsi="Times New Roman" w:cs="Times New Roman"/>
-        </w:rPr>
-      </w:pPr>
-      <w:r>
-        <w:rPr>
-          <w:rFonts w:ascii="Times New Roman" w:hAnsi="Times New Roman" w:cs="Times New Roman"/>
-        </w:rPr>
-        <w:t>The IC e</w:t>
-      </w:r>
-      <w:r>
-        <w:rPr>
-          <w:rFonts w:ascii="Times New Roman" w:hAnsi="Times New Roman" w:cs="Times New Roman"/>
-        </w:rPr>
-        <w:t>ither needs high GMO or needs no other classified “bad region” to be in the high k-means group</w:t>
-      </w:r>
-      <w:r>
-        <w:rPr>
-          <w:rFonts w:ascii="Times New Roman" w:hAnsi="Times New Roman" w:cs="Times New Roman"/>
-        </w:rPr>
-        <w:t>.</w:t>
-      </w:r>
-    </w:p>
-    <w:p>
-      <w:pPr>
-        <w:pStyle w:val="ListParagraph"/>
+          <w:rFonts w:eastAsiaTheme="minorHAnsi"/>
+          <w:kern w:val="2"/>
+          <w14:ligatures w14:val="standardContextual"/>
+        </w:rPr>
+      </w:pPr>
+      <w:r>
+        <w:rPr>
+          <w:rFonts w:eastAsiaTheme="minorHAnsi"/>
+          <w:kern w:val="2"/>
+          <w14:ligatures w14:val="standardContextual"/>
+        </w:rPr>
+        <w:t>The IC is either k-means classified as high in GMO or is not high in any other regional spatial overlap.</w:t>
+      </w:r>
+    </w:p>
+    <w:p>
+      <w:pPr>
         <w:numPr>
           <w:ilvl w:val="0"/>
           <w:numId w:val="3"/>
         </w:numPr>
         <w:rPr>
-          <w:rFonts w:ascii="Times New Roman" w:hAnsi="Times New Roman" w:cs="Times New Roman"/>
-        </w:rPr>
-      </w:pPr>
-      <w:r>
-        <w:rPr>
-          <w:rFonts w:ascii="Times New Roman" w:hAnsi="Times New Roman" w:cs="Times New Roman"/>
-        </w:rPr>
-        <w:t>If the IC is high in GM</w:t>
-      </w:r>
-      <w:r>
-        <w:rPr>
-          <w:rFonts w:ascii="Times New Roman" w:hAnsi="Times New Roman" w:cs="Times New Roman"/>
-        </w:rPr>
-        <w:t>O</w:t>
-      </w:r>
-      <w:r>
-        <w:rPr>
-          <w:rFonts w:ascii="Times New Roman" w:hAnsi="Times New Roman" w:cs="Times New Roman"/>
-        </w:rPr>
-        <w:t xml:space="preserve"> and high in HRFO, this is enough to mark as signal regardless of other potential negatives</w:t>
-      </w:r>
-      <w:r>
-        <w:rPr>
-          <w:rFonts w:ascii="Times New Roman" w:hAnsi="Times New Roman" w:cs="Times New Roman"/>
-        </w:rPr>
-        <w:t>.</w:t>
-      </w:r>
-    </w:p>
-    <w:p>
-      <w:pPr>
-        <w:pStyle w:val="ListParagraph"/>
-        <w:numPr>
-          <w:ilvl w:val="0"/>
-          <w:numId w:val="3"/>
-        </w:numPr>
-        <w:rPr>
-          <w:rFonts w:ascii="Times New Roman" w:hAnsi="Times New Roman" w:cs="Times New Roman"/>
-        </w:rPr>
-      </w:pPr>
-      <w:r>
-        <w:rPr>
-          <w:rFonts w:ascii="Times New Roman" w:hAnsi="Times New Roman" w:cs="Times New Roman"/>
-        </w:rPr>
-        <w:t xml:space="preserve">If there are no </w:t>
-      </w:r>
-      <w:r>
-        <w:rPr>
-          <w:rFonts w:ascii="Times New Roman" w:hAnsi="Times New Roman" w:cs="Times New Roman"/>
-        </w:rPr>
-        <w:t>“bad”</w:t>
-      </w:r>
-      <w:r>
-        <w:rPr>
-          <w:rFonts w:ascii="Times New Roman" w:hAnsi="Times New Roman" w:cs="Times New Roman"/>
-        </w:rPr>
-        <w:t xml:space="preserve"> </w:t>
-      </w:r>
-      <w:r>
-        <w:rPr>
-          <w:rFonts w:ascii="Times New Roman" w:hAnsi="Times New Roman" w:cs="Times New Roman"/>
-        </w:rPr>
-        <w:t xml:space="preserve">labels </w:t>
-      </w:r>
-      <w:r>
-        <w:rPr>
-          <w:rFonts w:ascii="Times New Roman" w:hAnsi="Times New Roman" w:cs="Times New Roman"/>
-        </w:rPr>
-        <w:t xml:space="preserve">(e.g., no high bad classifications) mark </w:t>
-      </w:r>
-      <w:r>
-        <w:rPr>
-          <w:rFonts w:ascii="Times New Roman" w:hAnsi="Times New Roman" w:cs="Times New Roman"/>
-        </w:rPr>
-        <w:t xml:space="preserve">the IC </w:t>
-      </w:r>
-      <w:r>
-        <w:rPr>
-          <w:rFonts w:ascii="Times New Roman" w:hAnsi="Times New Roman" w:cs="Times New Roman"/>
-        </w:rPr>
-        <w:t xml:space="preserve">as signal, </w:t>
-      </w:r>
-      <w:r>
-        <w:rPr>
-          <w:rFonts w:ascii="Times New Roman" w:hAnsi="Times New Roman" w:cs="Times New Roman"/>
-        </w:rPr>
-        <w:t>given that</w:t>
-      </w:r>
-      <w:r>
-        <w:rPr>
-          <w:rFonts w:ascii="Times New Roman" w:hAnsi="Times New Roman" w:cs="Times New Roman"/>
-        </w:rPr>
-        <w:t xml:space="preserve"> </w:t>
-      </w:r>
-      <w:r>
-        <w:rPr>
-          <w:rFonts w:ascii="Times New Roman" w:hAnsi="Times New Roman" w:cs="Times New Roman"/>
-        </w:rPr>
-        <w:t>signal labeling criteria</w:t>
-      </w:r>
-      <w:r>
-        <w:rPr>
-          <w:rFonts w:ascii="Times New Roman" w:hAnsi="Times New Roman" w:cs="Times New Roman"/>
-        </w:rPr>
-        <w:t xml:space="preserve"> 1 </w:t>
-      </w:r>
-      <w:r>
-        <w:rPr>
-          <w:rFonts w:ascii="Times New Roman" w:hAnsi="Times New Roman" w:cs="Times New Roman"/>
-        </w:rPr>
-        <w:t>is met.</w:t>
+          <w:rFonts w:eastAsiaTheme="minorHAnsi"/>
+          <w:kern w:val="2"/>
+          <w14:ligatures w14:val="standardContextual"/>
+        </w:rPr>
+      </w:pPr>
+      <w:r>
+        <w:rPr>
+          <w:rFonts w:eastAsiaTheme="minorHAnsi"/>
+          <w:kern w:val="2"/>
+          <w14:ligatures w14:val="standardContextual"/>
+        </w:rPr>
+        <w:t>The IC either has no noise-like k-means labels or is k-means classified as high in both GMO and either PSO or S.</w:t>
       </w:r>
     </w:p>
     <w:p/>
     <w:p>
       <w:r>
-        <w:t>While looping through each IC in NSP order, CICADA uses a tolerance value (default is 5, but can be modified by the user) to determine when to stop. Whenever CICADA labels an IC as noise, the tolerance value is reduced by one</w:t>
+        <w:t>While looping through each IC in NSP order, CICADA uses a tolerance value (default is 5 but can be modified by the user) to determine when to stop. Whenever CICADA labels an IC as noise, the tolerance value is reduced by one</w:t>
       </w:r>
       <w:r>
         <w:t>. Similarly,</w:t>
@@ -4361,11 +4512,7 @@
         <w:t xml:space="preserve"> of the ICs</w:t>
       </w:r>
       <w:r>
-        <w:t xml:space="preserve"> as noise. </w:t>
-      </w:r>
-      <w:r>
-        <w:lastRenderedPageBreak/>
-        <w:t>CICADA will also not loop through I</w:t>
+        <w:t xml:space="preserve"> as noise. CICADA will also not loop through I</w:t>
       </w:r>
       <w:r>
         <w:t>C</w:t>
@@ -4657,7 +4804,6 @@
           <w:b/>
           <w:bCs/>
         </w:rPr>
-        <w:lastRenderedPageBreak/>
         <w:t>Basescript</w:t>
       </w:r>
       <w:proofErr w:type="spellEnd"/>
@@ -4680,6 +4826,7 @@
     <w:p>
       <w:proofErr w:type="spellStart"/>
       <w:r>
+        <w:lastRenderedPageBreak/>
         <w:t>Basescript</w:t>
       </w:r>
       <w:proofErr w:type="spellEnd"/>
@@ -5026,6 +5173,9 @@
       <w:r>
         <w:t xml:space="preserve">. </w:t>
       </w:r>
+      <w:r>
+        <w:t>To clarify, Automatic CICADA must be run first, then the IC_auto_checker.csv must be manually adjusted, and then Manual CICADA is run.</w:t>
+      </w:r>
     </w:p>
     <w:p/>
     <w:p>
@@ -5221,7 +5371,13 @@
       </w:r>
       <w:proofErr w:type="spellEnd"/>
       <w:r>
-        <w:t xml:space="preserve">”) at a time but can include any number of subjects/sessions. </w:t>
+        <w:t xml:space="preserve">”) at a time but </w:t>
+      </w:r>
+      <w:r>
+        <w:t>should be able</w:t>
+      </w:r>
+      <w:r>
+        <w:t xml:space="preserve"> include any number of subjects/sessions. </w:t>
       </w:r>
     </w:p>
     <w:p/>
@@ -5607,7 +5763,25 @@
         <w:t>ic</w:t>
       </w:r>
       <w:r>
-        <w:t xml:space="preserve"> and Manual CICADA do not apply smoothing or bandpass filtering. Instead, filtering and then smoothing can be applied at the group level </w:t>
+        <w:t xml:space="preserve"> and Manual CICADA do not apply </w:t>
+      </w:r>
+      <w:r>
+        <w:t xml:space="preserve">detrending, </w:t>
+      </w:r>
+      <w:r>
+        <w:t>bandpass filtering</w:t>
+      </w:r>
+      <w:r>
+        <w:t>, or smoothing</w:t>
+      </w:r>
+      <w:r>
+        <w:t xml:space="preserve">. Instead, </w:t>
+      </w:r>
+      <w:r>
+        <w:t xml:space="preserve">detrending, </w:t>
+      </w:r>
+      <w:r>
+        <w:t xml:space="preserve">filtering and then smoothing can be applied at the group level </w:t>
       </w:r>
       <w:r>
         <w:t>near</w:t>
@@ -5641,10 +5815,13 @@
         <w:t xml:space="preserve"> size</w:t>
       </w:r>
       <w:r>
-        <w:t xml:space="preserve"> (default smoothing size is equivalent to the original functional resolution</w:t>
-      </w:r>
-      <w:r>
-        <w:t xml:space="preserve"> and can be automatically applied with </w:t>
+        <w:t xml:space="preserve"> (default smoothing size is </w:t>
+      </w:r>
+      <w:r>
+        <w:t>3 mm and</w:t>
+      </w:r>
+      <w:r>
+        <w:t xml:space="preserve"> can be automatically applied with </w:t>
       </w:r>
       <w:proofErr w:type="spellStart"/>
       <w:r>
@@ -5739,21 +5916,65 @@
         <w:t xml:space="preserve"> is recommended). </w:t>
       </w:r>
       <w:r>
-        <w:t>Note, QC plotting following Group CICADA is easiest to interpret with minimal/no smoothing and no bandpass filtering. Smoothing, and potentially bandpass filtering, will create new within-noise-profile-region correlations in the QC plots. CICADA denoising also already decreases low frequency (&lt;0.008 Hz) and high frequency (&gt;0.15 Hz) noise without bandpass filtering</w:t>
-      </w:r>
-      <w:r>
-        <w:t>, and, regardless, detrending to the 2</w:t>
+        <w:t>The “</w:t>
+      </w:r>
+      <w:proofErr w:type="spellStart"/>
+      <w:r>
+        <w:t>detrend_degree</w:t>
+      </w:r>
+      <w:proofErr w:type="spellEnd"/>
+      <w:r>
+        <w:t>” input is the degree of polynomial to detrend the data at (e.g., a value of 2 (the default) detrends the data at the quadratic (x</w:t>
       </w:r>
       <w:r>
         <w:rPr>
           <w:vertAlign w:val="superscript"/>
         </w:rPr>
+        <w:t>2</w:t>
+      </w:r>
+      <w:r>
+        <w:t xml:space="preserve">) level). </w:t>
+      </w:r>
+      <w:r>
+        <w:t>Important to n</w:t>
+      </w:r>
+      <w:r>
+        <w:t xml:space="preserve">ote, QC plotting following Group CICADA is easiest to interpret with minimal/no smoothing and no bandpass filtering. Smoothing, and </w:t>
+      </w:r>
+      <w:r>
+        <w:t>likely</w:t>
+      </w:r>
+      <w:r>
+        <w:t xml:space="preserve"> bandpass filtering, will create new within-noise-profile-region correlations in the QC plots. </w:t>
+      </w:r>
+      <w:r>
+        <w:t xml:space="preserve">Even without smoothing or bandpass filtering explicitly applied, </w:t>
+      </w:r>
+      <w:r>
+        <w:t>CICADA denoising already</w:t>
+      </w:r>
+      <w:r>
+        <w:t xml:space="preserve"> inherently</w:t>
+      </w:r>
+      <w:r>
+        <w:t xml:space="preserve"> decreases low frequency (&lt;0.008 Hz) and high frequency (&gt;0.15 Hz) noise</w:t>
+      </w:r>
+      <w:r>
+        <w:t>, and regardless, detrending to the 2</w:t>
+      </w:r>
+      <w:r>
+        <w:rPr>
+          <w:vertAlign w:val="superscript"/>
+        </w:rPr>
         <w:t>nd</w:t>
       </w:r>
       <w:r>
         <w:t xml:space="preserve"> polynomial is performed</w:t>
       </w:r>
       <w:r>
+        <w:t xml:space="preserve"> by default</w:t>
+      </w:r>
+      <w:r>
         <w:t>. If performing ROI analyses, no smoothing</w:t>
       </w:r>
       <w:r>
@@ -5892,7 +6113,11 @@
         <w:t>in the</w:t>
       </w:r>
       <w:r>
-        <w:t xml:space="preserve"> group analysis. For example, if </w:t>
+        <w:t xml:space="preserve"> </w:t>
+      </w:r>
+      <w:r>
+        <w:lastRenderedPageBreak/>
+        <w:t xml:space="preserve">group analysis. For example, if </w:t>
       </w:r>
       <w:r>
         <w:t>the group analysis was</w:t>
@@ -5922,11 +6147,7 @@
         <w:t xml:space="preserve">, </w:t>
       </w:r>
       <w:r>
-        <w:t xml:space="preserve">the variables would be set </w:t>
-      </w:r>
-      <w:r>
-        <w:lastRenderedPageBreak/>
-        <w:t>as follows:</w:t>
+        <w:t>the variables would be set as follows:</w:t>
       </w:r>
       <w:r>
         <w:t xml:space="preserve"> </w:t>
@@ -5980,6 +6201,463 @@
         </w:rPr>
         <w:t>, ‘02’</w:t>
       </w:r>
+      <w:r>
+        <w:rPr>
+          <w:rFonts w:ascii="Consolas" w:hAnsi="Consolas" w:cs="Consolas"/>
+        </w:rPr>
+        <w:t>};</w:t>
+      </w:r>
+      <w:r>
+        <w:t>.</w:t>
+      </w:r>
+      <w:r>
+        <w:t xml:space="preserve"> </w:t>
+      </w:r>
+      <w:r>
+        <w:t xml:space="preserve">The </w:t>
+      </w:r>
+      <w:r>
+        <w:t>“</w:t>
+      </w:r>
+      <w:proofErr w:type="spellStart"/>
+      <w:r>
+        <w:t>t</w:t>
+      </w:r>
+      <w:r>
+        <w:t>ask_event_files</w:t>
+      </w:r>
+      <w:proofErr w:type="spellEnd"/>
+      <w:r>
+        <w:t>”</w:t>
+      </w:r>
+      <w:r>
+        <w:t xml:space="preserve"> </w:t>
+      </w:r>
+      <w:r>
+        <w:t xml:space="preserve">parameter </w:t>
+      </w:r>
+      <w:r>
+        <w:t xml:space="preserve">is also the same as in previous functions, but again as a cell array of the same length as </w:t>
+      </w:r>
+      <w:proofErr w:type="spellStart"/>
+      <w:r>
+        <w:t>sub_ids</w:t>
+      </w:r>
+      <w:proofErr w:type="spellEnd"/>
+      <w:r>
+        <w:t xml:space="preserve"> and </w:t>
+      </w:r>
+      <w:proofErr w:type="spellStart"/>
+      <w:r>
+        <w:t>ses_ids</w:t>
+      </w:r>
+      <w:proofErr w:type="spellEnd"/>
+      <w:r>
+        <w:t>. This is optional, but like in previous functions, a good idea for task data.</w:t>
+      </w:r>
+    </w:p>
+    <w:p/>
+    <w:p>
+      <w:r>
+        <w:t xml:space="preserve">Finally, </w:t>
+      </w:r>
+      <w:r>
+        <w:t>“</w:t>
+      </w:r>
+      <w:r>
+        <w:t>excludes</w:t>
+      </w:r>
+      <w:r>
+        <w:t>”</w:t>
+      </w:r>
+      <w:r>
+        <w:t xml:space="preserve">, </w:t>
+      </w:r>
+      <w:r>
+        <w:t>“</w:t>
+      </w:r>
+      <w:r>
+        <w:t>outliers</w:t>
+      </w:r>
+      <w:r>
+        <w:t>”</w:t>
+      </w:r>
+      <w:r>
+        <w:t xml:space="preserve">, and </w:t>
+      </w:r>
+      <w:r>
+        <w:t>“</w:t>
+      </w:r>
+      <w:proofErr w:type="spellStart"/>
+      <w:r>
+        <w:t>adjusteds</w:t>
+      </w:r>
+      <w:proofErr w:type="spellEnd"/>
+      <w:r>
+        <w:t>”</w:t>
+      </w:r>
+      <w:r>
+        <w:t xml:space="preserve"> are all parameters</w:t>
+      </w:r>
+      <w:r>
+        <w:t xml:space="preserve"> that can tell the script to handle specific data differently than the rest. All three parameters should be cell arrays the same length as </w:t>
+      </w:r>
+      <w:r>
+        <w:t>“</w:t>
+      </w:r>
+      <w:proofErr w:type="spellStart"/>
+      <w:r>
+        <w:t>sub_ids</w:t>
+      </w:r>
+      <w:proofErr w:type="spellEnd"/>
+      <w:r>
+        <w:t>”</w:t>
+      </w:r>
+      <w:r>
+        <w:t xml:space="preserve"> and </w:t>
+      </w:r>
+      <w:r>
+        <w:t>“</w:t>
+      </w:r>
+      <w:proofErr w:type="spellStart"/>
+      <w:r>
+        <w:t>ses_ids</w:t>
+      </w:r>
+      <w:proofErr w:type="spellEnd"/>
+      <w:r>
+        <w:t>”</w:t>
+      </w:r>
+      <w:r>
+        <w:t xml:space="preserve"> and should be a ‘1’ if they belong in the given group (</w:t>
+      </w:r>
+      <w:r>
+        <w:t>“</w:t>
+      </w:r>
+      <w:r>
+        <w:t>excludes</w:t>
+      </w:r>
+      <w:r>
+        <w:t>”</w:t>
+      </w:r>
+      <w:r>
+        <w:t xml:space="preserve">, </w:t>
+      </w:r>
+      <w:r>
+        <w:t>“</w:t>
+      </w:r>
+      <w:r>
+        <w:t>outliers</w:t>
+      </w:r>
+      <w:r>
+        <w:t>”</w:t>
+      </w:r>
+      <w:r>
+        <w:t xml:space="preserve">, or </w:t>
+      </w:r>
+      <w:r>
+        <w:t>“</w:t>
+      </w:r>
+      <w:proofErr w:type="spellStart"/>
+      <w:r>
+        <w:t>adjusteds</w:t>
+      </w:r>
+      <w:proofErr w:type="spellEnd"/>
+      <w:r>
+        <w:t>”</w:t>
+      </w:r>
+      <w:r>
+        <w:t xml:space="preserve">). Specifically, </w:t>
+      </w:r>
+      <w:r>
+        <w:t>“</w:t>
+      </w:r>
+      <w:r>
+        <w:t>excludes</w:t>
+      </w:r>
+      <w:r>
+        <w:t>”</w:t>
+      </w:r>
+      <w:r>
+        <w:t xml:space="preserve"> is for data that the user does not want included in the Group QC analysis. This might apply, for example, to data where there was a scanner error</w:t>
+      </w:r>
+      <w:r>
+        <w:t>,</w:t>
+      </w:r>
+      <w:r>
+        <w:t xml:space="preserve"> and the resulting image was found to be unusable. In </w:t>
+      </w:r>
+      <w:r>
+        <w:t>the</w:t>
+      </w:r>
+      <w:r>
+        <w:t xml:space="preserve"> example from the previous paragraph, for example, perhaps MRIQC</w:t>
+      </w:r>
+      <w:r>
+        <w:t xml:space="preserve"> software</w:t>
+      </w:r>
+      <w:r>
+        <w:t xml:space="preserve"> identified sub-108 session 02 to be an extreme outlier in data quality from all other data (e.g., because of a scanner error). Then we would set the excludes variable to </w:t>
+      </w:r>
+      <w:r>
+        <w:rPr>
+          <w:rFonts w:ascii="Consolas" w:hAnsi="Consolas" w:cs="Consolas"/>
+        </w:rPr>
+        <w:t>excludes = {‘0’, ‘0’, ‘0’, ‘1’};</w:t>
+      </w:r>
+      <w:r>
+        <w:t xml:space="preserve"> which would then ensure that sub-108 session 02 is not included. </w:t>
+      </w:r>
+    </w:p>
+    <w:p/>
+    <w:p>
+      <w:r>
+        <w:t>“</w:t>
+      </w:r>
+      <w:r>
+        <w:t>Outliers</w:t>
+      </w:r>
+      <w:r>
+        <w:t>”</w:t>
+      </w:r>
+      <w:r>
+        <w:t xml:space="preserve">, while similar, is a bit different from </w:t>
+      </w:r>
+      <w:r>
+        <w:t>“</w:t>
+      </w:r>
+      <w:r>
+        <w:t>excludes</w:t>
+      </w:r>
+      <w:r>
+        <w:t>”</w:t>
+      </w:r>
+      <w:r>
+        <w:t xml:space="preserve">. The </w:t>
+      </w:r>
+      <w:r>
+        <w:t>“</w:t>
+      </w:r>
+      <w:r>
+        <w:t>outliers</w:t>
+      </w:r>
+      <w:r>
+        <w:t>”</w:t>
+      </w:r>
+      <w:r>
+        <w:t xml:space="preserve"> parameter is for data that was not previously (before IC generation and CICADA processing) found to be necessary to </w:t>
+      </w:r>
+      <w:r>
+        <w:t>exclude</w:t>
+      </w:r>
+      <w:r>
+        <w:t>. However, upon MELODIC IC generation, or CICADA processing, it was found to give significant issues that make it undeniably obvious it is not saved by IC denoising. For example, perhaps sub-103 session 01 did not generate any I</w:t>
+      </w:r>
+      <w:r>
+        <w:t>C</w:t>
+      </w:r>
+      <w:r>
+        <w:t xml:space="preserve">s that truly look like signal, then this data could be marked as an outlier with </w:t>
+      </w:r>
+      <w:r>
+        <w:rPr>
+          <w:rFonts w:ascii="Consolas" w:hAnsi="Consolas" w:cs="Consolas"/>
+        </w:rPr>
+        <w:t>outliers = {‘0’, ‘0’, ‘1’, ‘0’};</w:t>
+      </w:r>
+      <w:r>
+        <w:t xml:space="preserve"> . </w:t>
+      </w:r>
+      <w:r>
+        <w:t xml:space="preserve">Functionally, the main difference between </w:t>
+      </w:r>
+      <w:r>
+        <w:t>“</w:t>
+      </w:r>
+      <w:r>
+        <w:t>excludes</w:t>
+      </w:r>
+      <w:r>
+        <w:t>”</w:t>
+      </w:r>
+      <w:r>
+        <w:t xml:space="preserve"> and </w:t>
+      </w:r>
+      <w:r>
+        <w:t>“</w:t>
+      </w:r>
+      <w:r>
+        <w:t>outliers</w:t>
+      </w:r>
+      <w:r>
+        <w:t>”</w:t>
+      </w:r>
+      <w:r>
+        <w:t xml:space="preserve"> is whether the data will be included in the group </w:t>
+      </w:r>
+      <w:r>
+        <w:t xml:space="preserve">CICADA </w:t>
+      </w:r>
+      <w:r>
+        <w:t xml:space="preserve">folder. Excluded images will be entirely skipped by Group CICADA whereas outliers will still be copied into the group output with its QC parameters included. Outliers, however, will be marked as such to help a user perform future analyses without </w:t>
+      </w:r>
+      <w:r>
+        <w:t>the given image</w:t>
+      </w:r>
+      <w:r>
+        <w:t xml:space="preserve"> if desired. </w:t>
+      </w:r>
+    </w:p>
+    <w:p/>
+    <w:p>
+      <w:r>
+        <w:t xml:space="preserve">Finally, the </w:t>
+      </w:r>
+      <w:r>
+        <w:t>“</w:t>
+      </w:r>
+      <w:proofErr w:type="spellStart"/>
+      <w:r>
+        <w:t>adjusteds</w:t>
+      </w:r>
+      <w:proofErr w:type="spellEnd"/>
+      <w:r>
+        <w:t>”</w:t>
+      </w:r>
+      <w:r>
+        <w:t xml:space="preserve"> parameter is for data that a user performed Manual CICADA on (they adjusted the signal labels of </w:t>
+      </w:r>
+      <w:r>
+        <w:t>Automatic CICADA</w:t>
+      </w:r>
+      <w:r>
+        <w:t xml:space="preserve">, and then ran Manual CICADA). The </w:t>
+      </w:r>
+      <w:r>
+        <w:t>“</w:t>
+      </w:r>
+      <w:r>
+        <w:t>adjusted</w:t>
+      </w:r>
+      <w:r>
+        <w:t>”</w:t>
+      </w:r>
+      <w:r>
+        <w:t xml:space="preserve"> parameter </w:t>
+      </w:r>
+      <w:r>
+        <w:t>could be used</w:t>
+      </w:r>
+      <w:r>
+        <w:t xml:space="preserve"> if</w:t>
+      </w:r>
+      <w:r>
+        <w:t>,</w:t>
+      </w:r>
+      <w:r>
+        <w:t xml:space="preserve"> when a user evaluates the individual and Group QC, an image is </w:t>
+      </w:r>
+      <w:r>
+        <w:t xml:space="preserve">found to be </w:t>
+      </w:r>
+      <w:r>
+        <w:t>an outlier</w:t>
+      </w:r>
+      <w:r>
+        <w:t>,</w:t>
+      </w:r>
+      <w:r>
+        <w:t xml:space="preserve"> but </w:t>
+      </w:r>
+      <w:r>
+        <w:t>Automatic CICADA</w:t>
+      </w:r>
+      <w:r>
+        <w:t xml:space="preserve"> did not label the I</w:t>
+      </w:r>
+      <w:r>
+        <w:t>C</w:t>
+      </w:r>
+      <w:r>
+        <w:t xml:space="preserve">s </w:t>
+      </w:r>
+      <w:r>
+        <w:t>as accurately as desired</w:t>
+      </w:r>
+      <w:r>
+        <w:t>. Then</w:t>
+      </w:r>
+      <w:r>
+        <w:t>,</w:t>
+      </w:r>
+      <w:r>
+        <w:t xml:space="preserve"> a user could adjust the signal labeling and run Manual CICADA solely for that data and then mark </w:t>
+      </w:r>
+      <w:r>
+        <w:t>it</w:t>
+      </w:r>
+      <w:r>
+        <w:t xml:space="preserve"> as an “</w:t>
+      </w:r>
+      <w:proofErr w:type="spellStart"/>
+      <w:r>
+        <w:t>adjusteds</w:t>
+      </w:r>
+      <w:proofErr w:type="spellEnd"/>
+      <w:r>
+        <w:t>”</w:t>
+      </w:r>
+      <w:r>
+        <w:t>. This ensures</w:t>
+      </w:r>
+      <w:r>
+        <w:t xml:space="preserve"> that Group CICADA correctly pulls the manually adjusted data for that </w:t>
+      </w:r>
+      <w:r>
+        <w:t>image</w:t>
+      </w:r>
+      <w:r>
+        <w:t>. For example, let’s say in our example that for sub-102 session 02</w:t>
+      </w:r>
+      <w:r>
+        <w:t>,</w:t>
+      </w:r>
+      <w:r>
+        <w:t xml:space="preserve"> the QC plots show poor results </w:t>
+      </w:r>
+      <w:r>
+        <w:t xml:space="preserve">but are greatly improved upon performing Manual CICADA. </w:t>
+      </w:r>
+      <w:r>
+        <w:t xml:space="preserve">Then, </w:t>
+      </w:r>
+      <w:r>
+        <w:t>a user</w:t>
+      </w:r>
+      <w:r>
+        <w:t xml:space="preserve"> could consider including the manually-adjusted data in the Group CICADA analyses, and mark it as an </w:t>
+      </w:r>
+      <w:proofErr w:type="spellStart"/>
+      <w:r>
+        <w:t>adjusteds</w:t>
+      </w:r>
+      <w:proofErr w:type="spellEnd"/>
+      <w:r>
+        <w:t xml:space="preserve"> like so: </w:t>
+      </w:r>
+      <w:proofErr w:type="spellStart"/>
+      <w:r>
+        <w:rPr>
+          <w:rFonts w:ascii="Consolas" w:hAnsi="Consolas" w:cs="Consolas"/>
+        </w:rPr>
+        <w:t>adjusteds</w:t>
+      </w:r>
+      <w:proofErr w:type="spellEnd"/>
+      <w:r>
+        <w:rPr>
+          <w:rFonts w:ascii="Consolas" w:hAnsi="Consolas" w:cs="Consolas"/>
+        </w:rPr>
+        <w:t xml:space="preserve"> = {‘0’, ‘1’, ‘0’, ‘0’</w:t>
+      </w:r>
       <w:proofErr w:type="gramStart"/>
       <w:r>
         <w:rPr>
@@ -5991,461 +6669,6 @@
         <w:t>.</w:t>
       </w:r>
       <w:proofErr w:type="gramEnd"/>
-      <w:r>
-        <w:t xml:space="preserve"> </w:t>
-      </w:r>
-      <w:r>
-        <w:t xml:space="preserve">The </w:t>
-      </w:r>
-      <w:r>
-        <w:t>“</w:t>
-      </w:r>
-      <w:proofErr w:type="spellStart"/>
-      <w:r>
-        <w:t>t</w:t>
-      </w:r>
-      <w:r>
-        <w:t>ask_event_files</w:t>
-      </w:r>
-      <w:proofErr w:type="spellEnd"/>
-      <w:r>
-        <w:t>”</w:t>
-      </w:r>
-      <w:r>
-        <w:t xml:space="preserve"> </w:t>
-      </w:r>
-      <w:r>
-        <w:t xml:space="preserve">parameter </w:t>
-      </w:r>
-      <w:r>
-        <w:t xml:space="preserve">is also the same as in previous functions, but again as a cell array of the same length as </w:t>
-      </w:r>
-      <w:proofErr w:type="spellStart"/>
-      <w:r>
-        <w:t>sub_ids</w:t>
-      </w:r>
-      <w:proofErr w:type="spellEnd"/>
-      <w:r>
-        <w:t xml:space="preserve"> and </w:t>
-      </w:r>
-      <w:proofErr w:type="spellStart"/>
-      <w:r>
-        <w:t>ses_ids</w:t>
-      </w:r>
-      <w:proofErr w:type="spellEnd"/>
-      <w:r>
-        <w:t>. This is optional, but like in previous functions, a good idea for task data.</w:t>
-      </w:r>
-    </w:p>
-    <w:p/>
-    <w:p>
-      <w:r>
-        <w:t xml:space="preserve">Finally, </w:t>
-      </w:r>
-      <w:r>
-        <w:t>“</w:t>
-      </w:r>
-      <w:r>
-        <w:t>excludes</w:t>
-      </w:r>
-      <w:r>
-        <w:t>”</w:t>
-      </w:r>
-      <w:r>
-        <w:t xml:space="preserve">, </w:t>
-      </w:r>
-      <w:r>
-        <w:t>“</w:t>
-      </w:r>
-      <w:r>
-        <w:t>outliers</w:t>
-      </w:r>
-      <w:r>
-        <w:t>”</w:t>
-      </w:r>
-      <w:r>
-        <w:t xml:space="preserve">, and </w:t>
-      </w:r>
-      <w:r>
-        <w:t>“</w:t>
-      </w:r>
-      <w:proofErr w:type="spellStart"/>
-      <w:r>
-        <w:t>adjusteds</w:t>
-      </w:r>
-      <w:proofErr w:type="spellEnd"/>
-      <w:r>
-        <w:t>”</w:t>
-      </w:r>
-      <w:r>
-        <w:t xml:space="preserve"> are all parameters</w:t>
-      </w:r>
-      <w:r>
-        <w:t xml:space="preserve"> that can tell the script to handle specific data differently than the rest. All three parameters should be cell arrays the same length as </w:t>
-      </w:r>
-      <w:r>
-        <w:t>“</w:t>
-      </w:r>
-      <w:proofErr w:type="spellStart"/>
-      <w:r>
-        <w:t>sub_ids</w:t>
-      </w:r>
-      <w:proofErr w:type="spellEnd"/>
-      <w:r>
-        <w:t>”</w:t>
-      </w:r>
-      <w:r>
-        <w:t xml:space="preserve"> and </w:t>
-      </w:r>
-      <w:r>
-        <w:t>“</w:t>
-      </w:r>
-      <w:proofErr w:type="spellStart"/>
-      <w:r>
-        <w:t>ses_ids</w:t>
-      </w:r>
-      <w:proofErr w:type="spellEnd"/>
-      <w:r>
-        <w:t>”</w:t>
-      </w:r>
-      <w:r>
-        <w:t xml:space="preserve"> and should be a ‘1’ if they belong in the given group (</w:t>
-      </w:r>
-      <w:r>
-        <w:t>“</w:t>
-      </w:r>
-      <w:r>
-        <w:t>excludes</w:t>
-      </w:r>
-      <w:r>
-        <w:t>”</w:t>
-      </w:r>
-      <w:r>
-        <w:t xml:space="preserve">, </w:t>
-      </w:r>
-      <w:r>
-        <w:t>“</w:t>
-      </w:r>
-      <w:r>
-        <w:t>outliers</w:t>
-      </w:r>
-      <w:r>
-        <w:t>”</w:t>
-      </w:r>
-      <w:r>
-        <w:t xml:space="preserve">, or </w:t>
-      </w:r>
-      <w:r>
-        <w:t>“</w:t>
-      </w:r>
-      <w:proofErr w:type="spellStart"/>
-      <w:r>
-        <w:t>adjusteds</w:t>
-      </w:r>
-      <w:proofErr w:type="spellEnd"/>
-      <w:r>
-        <w:t>”</w:t>
-      </w:r>
-      <w:r>
-        <w:t xml:space="preserve">). Specifically, </w:t>
-      </w:r>
-      <w:r>
-        <w:t>“</w:t>
-      </w:r>
-      <w:r>
-        <w:t>excludes</w:t>
-      </w:r>
-      <w:r>
-        <w:t>”</w:t>
-      </w:r>
-      <w:r>
-        <w:t xml:space="preserve"> is for data that the user does not want included in the Group QC analysis. This might apply, for example, to data where there was a scanner error</w:t>
-      </w:r>
-      <w:r>
-        <w:t>,</w:t>
-      </w:r>
-      <w:r>
-        <w:t xml:space="preserve"> and the resulting image was found to be unusable. In </w:t>
-      </w:r>
-      <w:r>
-        <w:t>the</w:t>
-      </w:r>
-      <w:r>
-        <w:t xml:space="preserve"> example from the previous paragraph, for example, perhaps MRIQC</w:t>
-      </w:r>
-      <w:r>
-        <w:t xml:space="preserve"> software</w:t>
-      </w:r>
-      <w:r>
-        <w:t xml:space="preserve"> identified sub-108 session 02 to be an extreme outlier in data quality from all other data (e.g., because of a scanner error). Then we would set the excludes variable to </w:t>
-      </w:r>
-      <w:r>
-        <w:rPr>
-          <w:rFonts w:ascii="Consolas" w:hAnsi="Consolas" w:cs="Consolas"/>
-        </w:rPr>
-        <w:t>excludes = {‘0’, ‘0’, ‘0’, ‘1’};</w:t>
-      </w:r>
-      <w:r>
-        <w:t xml:space="preserve"> which would then ensure that sub-108 session 02 is not included. </w:t>
-      </w:r>
-    </w:p>
-    <w:p/>
-    <w:p>
-      <w:r>
-        <w:t>“</w:t>
-      </w:r>
-      <w:r>
-        <w:t>Outliers</w:t>
-      </w:r>
-      <w:r>
-        <w:t>”</w:t>
-      </w:r>
-      <w:r>
-        <w:t xml:space="preserve">, while similar, is a bit different from </w:t>
-      </w:r>
-      <w:r>
-        <w:t>“</w:t>
-      </w:r>
-      <w:r>
-        <w:t>excludes</w:t>
-      </w:r>
-      <w:r>
-        <w:t>”</w:t>
-      </w:r>
-      <w:r>
-        <w:t xml:space="preserve">. The </w:t>
-      </w:r>
-      <w:r>
-        <w:t>“</w:t>
-      </w:r>
-      <w:r>
-        <w:t>outliers</w:t>
-      </w:r>
-      <w:r>
-        <w:t>”</w:t>
-      </w:r>
-      <w:r>
-        <w:t xml:space="preserve"> parameter is for data that was not previously (before IC generation and CICADA processing) found to be necessary to </w:t>
-      </w:r>
-      <w:r>
-        <w:t>exclude</w:t>
-      </w:r>
-      <w:r>
-        <w:t>. However, upon MELODIC IC generation, or CICADA processing, it was found to give significant issues that make it undeniably obvious it is not saved by IC denoising. For example, perhaps sub-103 session 01 did not generate any I</w:t>
-      </w:r>
-      <w:r>
-        <w:t>C</w:t>
-      </w:r>
-      <w:r>
-        <w:t xml:space="preserve">s that truly look like signal, then this data could be marked as an outlier with </w:t>
-      </w:r>
-      <w:r>
-        <w:rPr>
-          <w:rFonts w:ascii="Consolas" w:hAnsi="Consolas" w:cs="Consolas"/>
-        </w:rPr>
-        <w:t>outliers = {‘0’, ‘0’, ‘1’, ‘0’};</w:t>
-      </w:r>
-      <w:r>
-        <w:t xml:space="preserve"> . </w:t>
-      </w:r>
-      <w:r>
-        <w:t xml:space="preserve">Functionally, the main difference between </w:t>
-      </w:r>
-      <w:r>
-        <w:t>“</w:t>
-      </w:r>
-      <w:r>
-        <w:t>excludes</w:t>
-      </w:r>
-      <w:r>
-        <w:t>”</w:t>
-      </w:r>
-      <w:r>
-        <w:t xml:space="preserve"> and </w:t>
-      </w:r>
-      <w:r>
-        <w:t>“</w:t>
-      </w:r>
-      <w:r>
-        <w:t>outliers</w:t>
-      </w:r>
-      <w:r>
-        <w:t>”</w:t>
-      </w:r>
-      <w:r>
-        <w:t xml:space="preserve"> is whether the data will be included in the group </w:t>
-      </w:r>
-      <w:r>
-        <w:t xml:space="preserve">CICADA </w:t>
-      </w:r>
-      <w:r>
-        <w:t xml:space="preserve">folder. Excluded images will be entirely skipped by Group CICADA whereas outliers will still be copied into the group output with its QC parameters included. Outliers, however, will be marked as such to help a user perform future analyses without </w:t>
-      </w:r>
-      <w:r>
-        <w:t>the given image</w:t>
-      </w:r>
-      <w:r>
-        <w:t xml:space="preserve"> if desired. </w:t>
-      </w:r>
-    </w:p>
-    <w:p/>
-    <w:p>
-      <w:r>
-        <w:t xml:space="preserve">Finally, the </w:t>
-      </w:r>
-      <w:r>
-        <w:t>“</w:t>
-      </w:r>
-      <w:proofErr w:type="spellStart"/>
-      <w:r>
-        <w:t>adjusteds</w:t>
-      </w:r>
-      <w:proofErr w:type="spellEnd"/>
-      <w:r>
-        <w:t>”</w:t>
-      </w:r>
-      <w:r>
-        <w:t xml:space="preserve"> parameter is for data that a user performed Manual CICADA on (they adjusted the signal labels of </w:t>
-      </w:r>
-      <w:r>
-        <w:t>Automatic CICADA</w:t>
-      </w:r>
-      <w:r>
-        <w:t xml:space="preserve">, and then ran Manual CICADA). The </w:t>
-      </w:r>
-      <w:r>
-        <w:t>“</w:t>
-      </w:r>
-      <w:r>
-        <w:t>adjusted</w:t>
-      </w:r>
-      <w:r>
-        <w:t>”</w:t>
-      </w:r>
-      <w:r>
-        <w:t xml:space="preserve"> parameter </w:t>
-      </w:r>
-      <w:r>
-        <w:t>could be used</w:t>
-      </w:r>
-      <w:r>
-        <w:t xml:space="preserve"> if</w:t>
-      </w:r>
-      <w:r>
-        <w:t>,</w:t>
-      </w:r>
-      <w:r>
-        <w:t xml:space="preserve"> when a user evaluates the individual and Group QC, an image is </w:t>
-      </w:r>
-      <w:r>
-        <w:t xml:space="preserve">found to be </w:t>
-      </w:r>
-      <w:r>
-        <w:t xml:space="preserve">an </w:t>
-      </w:r>
-      <w:proofErr w:type="gramStart"/>
-      <w:r>
-        <w:t>outlier</w:t>
-      </w:r>
-      <w:proofErr w:type="gramEnd"/>
-      <w:r>
-        <w:t xml:space="preserve"> but </w:t>
-      </w:r>
-      <w:r>
-        <w:t>Automatic CICADA</w:t>
-      </w:r>
-      <w:r>
-        <w:t xml:space="preserve"> did not label the I</w:t>
-      </w:r>
-      <w:r>
-        <w:t>C</w:t>
-      </w:r>
-      <w:r>
-        <w:t>s well. Then</w:t>
-      </w:r>
-      <w:r>
-        <w:t>,</w:t>
-      </w:r>
-      <w:r>
-        <w:t xml:space="preserve"> a user could adjust the signal labeling and run Manual CICADA solely for that data and then mark </w:t>
-      </w:r>
-      <w:r>
-        <w:t>it</w:t>
-      </w:r>
-      <w:r>
-        <w:t xml:space="preserve"> as an “</w:t>
-      </w:r>
-      <w:proofErr w:type="spellStart"/>
-      <w:r>
-        <w:t>adjusteds</w:t>
-      </w:r>
-      <w:proofErr w:type="spellEnd"/>
-      <w:r>
-        <w:t>”</w:t>
-      </w:r>
-      <w:r>
-        <w:t>. This ensures</w:t>
-      </w:r>
-      <w:r>
-        <w:t xml:space="preserve"> that Group CICADA correctly pulls the manually adjusted data for that </w:t>
-      </w:r>
-      <w:r>
-        <w:t>image</w:t>
-      </w:r>
-      <w:r>
-        <w:t>. For example, let’s say in our example that for sub-102 session 02</w:t>
-      </w:r>
-      <w:r>
-        <w:t>,</w:t>
-      </w:r>
-      <w:r>
-        <w:t xml:space="preserve"> the QC plots show poor results </w:t>
-      </w:r>
-      <w:r>
-        <w:t xml:space="preserve">but are greatly improved upon performing Manual CICADA. </w:t>
-      </w:r>
-      <w:r>
-        <w:t xml:space="preserve">Then, </w:t>
-      </w:r>
-      <w:r>
-        <w:t>a user</w:t>
-      </w:r>
-      <w:r>
-        <w:t xml:space="preserve"> could consider including the manually-adjusted data in the Group CICADA </w:t>
-      </w:r>
-      <w:proofErr w:type="gramStart"/>
-      <w:r>
-        <w:t>analyses, and</w:t>
-      </w:r>
-      <w:proofErr w:type="gramEnd"/>
-      <w:r>
-        <w:t xml:space="preserve"> mark it as an </w:t>
-      </w:r>
-      <w:proofErr w:type="spellStart"/>
-      <w:r>
-        <w:t>adjusteds</w:t>
-      </w:r>
-      <w:proofErr w:type="spellEnd"/>
-      <w:r>
-        <w:t xml:space="preserve"> like so: </w:t>
-      </w:r>
-      <w:proofErr w:type="spellStart"/>
-      <w:r>
-        <w:rPr>
-          <w:rFonts w:ascii="Consolas" w:hAnsi="Consolas" w:cs="Consolas"/>
-        </w:rPr>
-        <w:t>adjusteds</w:t>
-      </w:r>
-      <w:proofErr w:type="spellEnd"/>
-      <w:r>
-        <w:rPr>
-          <w:rFonts w:ascii="Consolas" w:hAnsi="Consolas" w:cs="Consolas"/>
-        </w:rPr>
-        <w:t xml:space="preserve"> = {‘0’, ‘1’, ‘0’, ‘0’};</w:t>
-      </w:r>
-      <w:r>
-        <w:t xml:space="preserve"> .</w:t>
-      </w:r>
     </w:p>
     <w:p/>
     <w:p>
@@ -6539,6 +6762,7 @@
     </w:p>
     <w:p>
       <w:r>
+        <w:lastRenderedPageBreak/>
         <w:t xml:space="preserve">Broadly, </w:t>
       </w:r>
       <w:proofErr w:type="spellStart"/>
@@ -6550,11 +6774,7 @@
       </w:r>
       <w:proofErr w:type="spellEnd"/>
       <w:r>
-        <w:t xml:space="preserve"> performs group level adjustments, QC analyses, and prepares the data for statistical analyses. First, the function copies over all individual QC comparison plots originally generated by Automatic/Manual CICADA to one folder. This allows for easy QC plot </w:t>
-      </w:r>
-      <w:r>
-        <w:lastRenderedPageBreak/>
-        <w:t xml:space="preserve">comparison across images. Additionally, </w:t>
+        <w:t xml:space="preserve"> performs group level adjustments, QC analyses, and prepares the data for statistical analyses. First, the function copies over all individual QC comparison plots originally generated by Automatic/Manual CICADA to one folder. This allows for easy QC plot comparison across images. Additionally, </w:t>
       </w:r>
       <w:proofErr w:type="spellStart"/>
       <w:r>
@@ -6657,16 +6877,8 @@
         <w:rPr>
           <w:rFonts w:ascii="Times" w:hAnsi="Times"/>
         </w:rPr>
-        <w:t xml:space="preserve">Low ratio of GM to NotGM mean </w:t>
-      </w:r>
-      <w:proofErr w:type="gramStart"/>
-      <w:r>
-        <w:rPr>
-          <w:rFonts w:ascii="Times" w:hAnsi="Times"/>
-        </w:rPr>
-        <w:t>variance</w:t>
-      </w:r>
-      <w:proofErr w:type="gramEnd"/>
+        <w:t>Low ratio of GM to NotGM mean variance</w:t>
+      </w:r>
     </w:p>
     <w:p>
       <w:pPr>
@@ -6719,16 +6931,8 @@
         <w:rPr>
           <w:rFonts w:ascii="Times" w:hAnsi="Times"/>
         </w:rPr>
-        <w:t xml:space="preserve">Low number of ICs labeled as </w:t>
-      </w:r>
-      <w:proofErr w:type="gramStart"/>
-      <w:r>
-        <w:rPr>
-          <w:rFonts w:ascii="Times" w:hAnsi="Times"/>
-        </w:rPr>
-        <w:t>signal</w:t>
-      </w:r>
-      <w:proofErr w:type="gramEnd"/>
+        <w:t>Low number of ICs labeled as signal</w:t>
+      </w:r>
     </w:p>
     <w:p>
       <w:pPr>
@@ -6745,21 +6949,7 @@
         <w:rPr>
           <w:rFonts w:ascii="Times" w:hAnsi="Times"/>
         </w:rPr>
-        <w:t xml:space="preserve">&lt; 3 ICs labeled as </w:t>
-      </w:r>
-      <w:proofErr w:type="gramStart"/>
-      <w:r>
-        <w:rPr>
-          <w:rFonts w:ascii="Times" w:hAnsi="Times"/>
-        </w:rPr>
-        <w:t>signal</w:t>
-      </w:r>
-      <w:proofErr w:type="gramEnd"/>
-      <w:r>
-        <w:rPr>
-          <w:rFonts w:ascii="Times" w:hAnsi="Times"/>
-        </w:rPr>
-        <w:t xml:space="preserve"> </w:t>
+        <w:t xml:space="preserve">&lt; 3 ICs labeled as signal </w:t>
       </w:r>
     </w:p>
     <w:p/>
@@ -6802,7 +6992,11 @@
         <w:fldChar w:fldCharType="end"/>
       </w:r>
       <w:r>
-        <w:t xml:space="preserve">. Next, Group CICADA saves a group qc table (containing all calculated QC data for all images, including the different types of outliers [conservative, liberal, CICADA]), a group QC correlation table (containing the sampled noise profile correlations), and a Group QC plot (same as the ones from </w:t>
+        <w:t xml:space="preserve">. Next, Group CICADA saves a group qc table (containing all calculated QC data for all images, including the different types of outliers [conservative, liberal, CICADA]), a group QC correlation table (containing the sampled noise profile correlations), and a Group QC plot (same </w:t>
+      </w:r>
+      <w:r>
+        <w:lastRenderedPageBreak/>
+        <w:t xml:space="preserve">as the ones from </w:t>
       </w:r>
       <w:r>
         <w:rPr>
@@ -6815,7 +7009,6 @@
       </w:r>
       <w:proofErr w:type="spellStart"/>
       <w:r>
-        <w:lastRenderedPageBreak/>
         <w:t>FrontoParietal</w:t>
       </w:r>
       <w:proofErr w:type="spellEnd"/>
@@ -7081,7 +7274,7 @@
 </file>
 
 <file path=word/numbering.xml><?xml version="1.0" encoding="utf-8"?>
-<w:numbering xmlns:wpc="http://schemas.microsoft.com/office/word/2010/wordprocessingCanvas" xmlns:cx="http://schemas.microsoft.com/office/drawing/2014/chartex" xmlns:cx1="http://schemas.microsoft.com/office/drawing/2015/9/8/chartex" xmlns:cx2="http://schemas.microsoft.com/office/drawing/2015/10/21/chartex" xmlns:cx3="http://schemas.microsoft.com/office/drawing/2016/5/9/chartex" xmlns:cx4="http://schemas.microsoft.com/office/drawing/2016/5/10/chartex" xmlns:cx5="http://schemas.microsoft.com/office/drawing/2016/5/11/chartex" xmlns:cx6="http://schemas.microsoft.com/office/drawing/2016/5/12/chartex" xmlns:cx7="http://schemas.microsoft.com/office/drawing/2016/5/13/chartex" xmlns:cx8="http://schemas.microsoft.com/office/drawing/2016/5/14/chartex" xmlns:mc="http://schemas.openxmlformats.org/markup-compatibility/2006" xmlns:aink="http://schemas.microsoft.com/office/drawing/2016/ink" xmlns:am3d="http://schemas.microsoft.com/office/drawing/2017/model3d" xmlns:o="urn:schemas-microsoft-com:office:office" xmlns:oel="http://schemas.microsoft.com/office/2019/extlst" xmlns:r="http://schemas.openxmlformats.org/officeDocument/2006/relationships" xmlns:m="http://schemas.openxmlformats.org/officeDocument/2006/math" xmlns:v="urn:schemas-microsoft-com:vml" xmlns:wp14="http://schemas.microsoft.com/office/word/2010/wordprocessingDrawing" xmlns:wp="http://schemas.openxmlformats.org/drawingml/2006/wordprocessingDrawing" xmlns:w10="urn:schemas-microsoft-com:office:word" xmlns:w="http://schemas.openxmlformats.org/wordprocessingml/2006/main" xmlns:w14="http://schemas.microsoft.com/office/word/2010/wordml" xmlns:w15="http://schemas.microsoft.com/office/word/2012/wordml" xmlns:w16cex="http://schemas.microsoft.com/office/word/2018/wordml/cex" xmlns:w16cid="http://schemas.microsoft.com/office/word/2016/wordml/cid" xmlns:w16="http://schemas.microsoft.com/office/word/2018/wordml" xmlns:w16sdtdh="http://schemas.microsoft.com/office/word/2020/wordml/sdtdatahash" xmlns:w16se="http://schemas.microsoft.com/office/word/2015/wordml/symex" xmlns:wpg="http://schemas.microsoft.com/office/word/2010/wordprocessingGroup" xmlns:wpi="http://schemas.microsoft.com/office/word/2010/wordprocessingInk" xmlns:wne="http://schemas.microsoft.com/office/word/2006/wordml" xmlns:wps="http://schemas.microsoft.com/office/word/2010/wordprocessingShape" mc:Ignorable="w14 w15 w16se w16cid w16 w16cex w16sdtdh wp14">
+<w:numbering xmlns:wpc="http://schemas.microsoft.com/office/word/2010/wordprocessingCanvas" xmlns:cx="http://schemas.microsoft.com/office/drawing/2014/chartex" xmlns:cx1="http://schemas.microsoft.com/office/drawing/2015/9/8/chartex" xmlns:cx2="http://schemas.microsoft.com/office/drawing/2015/10/21/chartex" xmlns:cx3="http://schemas.microsoft.com/office/drawing/2016/5/9/chartex" xmlns:cx4="http://schemas.microsoft.com/office/drawing/2016/5/10/chartex" xmlns:cx5="http://schemas.microsoft.com/office/drawing/2016/5/11/chartex" xmlns:cx6="http://schemas.microsoft.com/office/drawing/2016/5/12/chartex" xmlns:cx7="http://schemas.microsoft.com/office/drawing/2016/5/13/chartex" xmlns:cx8="http://schemas.microsoft.com/office/drawing/2016/5/14/chartex" xmlns:mc="http://schemas.openxmlformats.org/markup-compatibility/2006" xmlns:aink="http://schemas.microsoft.com/office/drawing/2016/ink" xmlns:am3d="http://schemas.microsoft.com/office/drawing/2017/model3d" xmlns:o="urn:schemas-microsoft-com:office:office" xmlns:oel="http://schemas.microsoft.com/office/2019/extlst" xmlns:r="http://schemas.openxmlformats.org/officeDocument/2006/relationships" xmlns:m="http://schemas.openxmlformats.org/officeDocument/2006/math" xmlns:v="urn:schemas-microsoft-com:vml" xmlns:wp14="http://schemas.microsoft.com/office/word/2010/wordprocessingDrawing" xmlns:wp="http://schemas.openxmlformats.org/drawingml/2006/wordprocessingDrawing" xmlns:w10="urn:schemas-microsoft-com:office:word" xmlns:w="http://schemas.openxmlformats.org/wordprocessingml/2006/main" xmlns:w14="http://schemas.microsoft.com/office/word/2010/wordml" xmlns:w15="http://schemas.microsoft.com/office/word/2012/wordml" xmlns:w16cex="http://schemas.microsoft.com/office/word/2018/wordml/cex" xmlns:w16cid="http://schemas.microsoft.com/office/word/2016/wordml/cid" xmlns:w16="http://schemas.microsoft.com/office/word/2018/wordml" xmlns:w16du="http://schemas.microsoft.com/office/word/2023/wordml/word16du" xmlns:w16sdtdh="http://schemas.microsoft.com/office/word/2020/wordml/sdtdatahash" xmlns:w16se="http://schemas.microsoft.com/office/word/2015/wordml/symex" xmlns:wpg="http://schemas.microsoft.com/office/word/2010/wordprocessingGroup" xmlns:wpi="http://schemas.microsoft.com/office/word/2010/wordprocessingInk" xmlns:wne="http://schemas.microsoft.com/office/word/2006/wordml" xmlns:wps="http://schemas.microsoft.com/office/word/2010/wordprocessingShape" mc:Ignorable="w14 w15 w16se w16cid w16 w16cex w16sdtdh w16du wp14">
   <w:abstractNum w:abstractNumId="0" w15:restartNumberingAfterBreak="0">
     <w:nsid w:val="01A65DA0"/>
     <w:multiLevelType w:val="hybridMultilevel"/>
@@ -7754,7 +7947,7 @@
 </file>
 
 <file path=word/people.xml><?xml version="1.0" encoding="utf-8"?>
-<w15:people xmlns:wpc="http://schemas.microsoft.com/office/word/2010/wordprocessingCanvas" xmlns:cx="http://schemas.microsoft.com/office/drawing/2014/chartex" xmlns:cx1="http://schemas.microsoft.com/office/drawing/2015/9/8/chartex" xmlns:cx2="http://schemas.microsoft.com/office/drawing/2015/10/21/chartex" xmlns:cx3="http://schemas.microsoft.com/office/drawing/2016/5/9/chartex" xmlns:cx4="http://schemas.microsoft.com/office/drawing/2016/5/10/chartex" xmlns:cx5="http://schemas.microsoft.com/office/drawing/2016/5/11/chartex" xmlns:cx6="http://schemas.microsoft.com/office/drawing/2016/5/12/chartex" xmlns:cx7="http://schemas.microsoft.com/office/drawing/2016/5/13/chartex" xmlns:cx8="http://schemas.microsoft.com/office/drawing/2016/5/14/chartex" xmlns:mc="http://schemas.openxmlformats.org/markup-compatibility/2006" xmlns:aink="http://schemas.microsoft.com/office/drawing/2016/ink" xmlns:am3d="http://schemas.microsoft.com/office/drawing/2017/model3d" xmlns:o="urn:schemas-microsoft-com:office:office" xmlns:oel="http://schemas.microsoft.com/office/2019/extlst" xmlns:r="http://schemas.openxmlformats.org/officeDocument/2006/relationships" xmlns:m="http://schemas.openxmlformats.org/officeDocument/2006/math" xmlns:v="urn:schemas-microsoft-com:vml" xmlns:wp14="http://schemas.microsoft.com/office/word/2010/wordprocessingDrawing" xmlns:wp="http://schemas.openxmlformats.org/drawingml/2006/wordprocessingDrawing" xmlns:w10="urn:schemas-microsoft-com:office:word" xmlns:w="http://schemas.openxmlformats.org/wordprocessingml/2006/main" xmlns:w14="http://schemas.microsoft.com/office/word/2010/wordml" xmlns:w15="http://schemas.microsoft.com/office/word/2012/wordml" xmlns:w16cex="http://schemas.microsoft.com/office/word/2018/wordml/cex" xmlns:w16cid="http://schemas.microsoft.com/office/word/2016/wordml/cid" xmlns:w16="http://schemas.microsoft.com/office/word/2018/wordml" xmlns:w16sdtdh="http://schemas.microsoft.com/office/word/2020/wordml/sdtdatahash" xmlns:w16se="http://schemas.microsoft.com/office/word/2015/wordml/symex" xmlns:wpg="http://schemas.microsoft.com/office/word/2010/wordprocessingGroup" xmlns:wpi="http://schemas.microsoft.com/office/word/2010/wordprocessingInk" xmlns:wne="http://schemas.microsoft.com/office/word/2006/wordml" xmlns:wps="http://schemas.microsoft.com/office/word/2010/wordprocessingShape" mc:Ignorable="w14 w15 w16se w16cid w16 w16cex w16sdtdh wp14">
+<w15:people xmlns:wpc="http://schemas.microsoft.com/office/word/2010/wordprocessingCanvas" xmlns:cx="http://schemas.microsoft.com/office/drawing/2014/chartex" xmlns:cx1="http://schemas.microsoft.com/office/drawing/2015/9/8/chartex" xmlns:cx2="http://schemas.microsoft.com/office/drawing/2015/10/21/chartex" xmlns:cx3="http://schemas.microsoft.com/office/drawing/2016/5/9/chartex" xmlns:cx4="http://schemas.microsoft.com/office/drawing/2016/5/10/chartex" xmlns:cx5="http://schemas.microsoft.com/office/drawing/2016/5/11/chartex" xmlns:cx6="http://schemas.microsoft.com/office/drawing/2016/5/12/chartex" xmlns:cx7="http://schemas.microsoft.com/office/drawing/2016/5/13/chartex" xmlns:cx8="http://schemas.microsoft.com/office/drawing/2016/5/14/chartex" xmlns:mc="http://schemas.openxmlformats.org/markup-compatibility/2006" xmlns:aink="http://schemas.microsoft.com/office/drawing/2016/ink" xmlns:am3d="http://schemas.microsoft.com/office/drawing/2017/model3d" xmlns:o="urn:schemas-microsoft-com:office:office" xmlns:oel="http://schemas.microsoft.com/office/2019/extlst" xmlns:r="http://schemas.openxmlformats.org/officeDocument/2006/relationships" xmlns:m="http://schemas.openxmlformats.org/officeDocument/2006/math" xmlns:v="urn:schemas-microsoft-com:vml" xmlns:wp14="http://schemas.microsoft.com/office/word/2010/wordprocessingDrawing" xmlns:wp="http://schemas.openxmlformats.org/drawingml/2006/wordprocessingDrawing" xmlns:w10="urn:schemas-microsoft-com:office:word" xmlns:w="http://schemas.openxmlformats.org/wordprocessingml/2006/main" xmlns:w14="http://schemas.microsoft.com/office/word/2010/wordml" xmlns:w15="http://schemas.microsoft.com/office/word/2012/wordml" xmlns:w16cex="http://schemas.microsoft.com/office/word/2018/wordml/cex" xmlns:w16cid="http://schemas.microsoft.com/office/word/2016/wordml/cid" xmlns:w16="http://schemas.microsoft.com/office/word/2018/wordml" xmlns:w16du="http://schemas.microsoft.com/office/word/2023/wordml/word16du" xmlns:w16sdtdh="http://schemas.microsoft.com/office/word/2020/wordml/sdtdatahash" xmlns:w16se="http://schemas.microsoft.com/office/word/2015/wordml/symex" xmlns:wpg="http://schemas.microsoft.com/office/word/2010/wordprocessingGroup" xmlns:wpi="http://schemas.microsoft.com/office/word/2010/wordprocessingInk" xmlns:wne="http://schemas.microsoft.com/office/word/2006/wordml" xmlns:wps="http://schemas.microsoft.com/office/word/2010/wordprocessingShape" mc:Ignorable="w14 w15 w16se w16cid w16 w16cex w16sdtdh w16du wp14">
   <w15:person w15:author="Wylie, Korey">
     <w15:presenceInfo w15:providerId="AD" w15:userId="S::korey.wylie@cuanschutz.edu::fdfb4f01-ef46-43fe-aaf1-28e59719c836"/>
   </w15:person>
@@ -7762,7 +7955,7 @@
 </file>
 
 <file path=word/styles.xml><?xml version="1.0" encoding="utf-8"?>
-<w:styles xmlns:mc="http://schemas.openxmlformats.org/markup-compatibility/2006" xmlns:r="http://schemas.openxmlformats.org/officeDocument/2006/relationships" xmlns:w="http://schemas.openxmlformats.org/wordprocessingml/2006/main" xmlns:w14="http://schemas.microsoft.com/office/word/2010/wordml" xmlns:w15="http://schemas.microsoft.com/office/word/2012/wordml" xmlns:w16cex="http://schemas.microsoft.com/office/word/2018/wordml/cex" xmlns:w16cid="http://schemas.microsoft.com/office/word/2016/wordml/cid" xmlns:w16="http://schemas.microsoft.com/office/word/2018/wordml" xmlns:w16sdtdh="http://schemas.microsoft.com/office/word/2020/wordml/sdtdatahash" xmlns:w16se="http://schemas.microsoft.com/office/word/2015/wordml/symex" mc:Ignorable="w14 w15 w16se w16cid w16 w16cex w16sdtdh">
+<w:styles xmlns:mc="http://schemas.openxmlformats.org/markup-compatibility/2006" xmlns:r="http://schemas.openxmlformats.org/officeDocument/2006/relationships" xmlns:w="http://schemas.openxmlformats.org/wordprocessingml/2006/main" xmlns:w14="http://schemas.microsoft.com/office/word/2010/wordml" xmlns:w15="http://schemas.microsoft.com/office/word/2012/wordml" xmlns:w16cex="http://schemas.microsoft.com/office/word/2018/wordml/cex" xmlns:w16cid="http://schemas.microsoft.com/office/word/2016/wordml/cid" xmlns:w16="http://schemas.microsoft.com/office/word/2018/wordml" xmlns:w16du="http://schemas.microsoft.com/office/word/2023/wordml/word16du" xmlns:w16sdtdh="http://schemas.microsoft.com/office/word/2020/wordml/sdtdatahash" xmlns:w16se="http://schemas.microsoft.com/office/word/2015/wordml/symex" mc:Ignorable="w14 w15 w16se w16cid w16 w16cex w16sdtdh w16du">
   <w:docDefaults>
     <w:rPrDefault>
       <w:rPr>
@@ -8382,7 +8575,6 @@
   <w:style w:type="character" w:default="1" w:styleId="DefaultParagraphFont">
     <w:name w:val="Default Paragraph Font"/>
     <w:uiPriority w:val="1"/>
-    <w:semiHidden/>
     <w:unhideWhenUsed/>
   </w:style>
   <w:style w:type="table" w:default="1" w:styleId="TableNormal">

</xml_diff>